<commit_message>
chinh sua gi do
ghi chu cu the
</commit_message>
<xml_diff>
--- a/Document/ePrj3_Document.docx
+++ b/Document/ePrj3_Document.docx
@@ -1,6 +1,6 @@
 
 <file path=word/document.xml><?xml version="1.0" encoding="utf-8"?>
-<w:document xmlns:wpc="http://schemas.microsoft.com/office/word/2010/wordprocessingCanvas" xmlns:cx="http://schemas.microsoft.com/office/drawing/2014/chartex" xmlns:cx1="http://schemas.microsoft.com/office/drawing/2015/9/8/chartex" xmlns:mc="http://schemas.openxmlformats.org/markup-compatibility/2006" xmlns:o="urn:schemas-microsoft-com:office:office" xmlns:r="http://schemas.openxmlformats.org/officeDocument/2006/relationships" xmlns:m="http://schemas.openxmlformats.org/officeDocument/2006/math" xmlns:v="urn:schemas-microsoft-com:vml" xmlns:wp14="http://schemas.microsoft.com/office/word/2010/wordprocessingDrawing" xmlns:wp="http://schemas.openxmlformats.org/drawingml/2006/wordprocessingDrawing" xmlns:w10="urn:schemas-microsoft-com:office:word" xmlns:w="http://schemas.openxmlformats.org/wordprocessingml/2006/main" xmlns:w14="http://schemas.microsoft.com/office/word/2010/wordml" xmlns:w15="http://schemas.microsoft.com/office/word/2012/wordml" xmlns:w16se="http://schemas.microsoft.com/office/word/2015/wordml/symex" xmlns:wpg="http://schemas.microsoft.com/office/word/2010/wordprocessingGroup" xmlns:wpi="http://schemas.microsoft.com/office/word/2010/wordprocessingInk" xmlns:wne="http://schemas.microsoft.com/office/word/2006/wordml" xmlns:wps="http://schemas.microsoft.com/office/word/2010/wordprocessingShape" mc:Ignorable="w14 w15 w16se wp14">
+<w:document xmlns:wpc="http://schemas.microsoft.com/office/word/2010/wordprocessingCanvas" xmlns:mc="http://schemas.openxmlformats.org/markup-compatibility/2006" xmlns:o="urn:schemas-microsoft-com:office:office" xmlns:r="http://schemas.openxmlformats.org/officeDocument/2006/relationships" xmlns:m="http://schemas.openxmlformats.org/officeDocument/2006/math" xmlns:v="urn:schemas-microsoft-com:vml" xmlns:wp14="http://schemas.microsoft.com/office/word/2010/wordprocessingDrawing" xmlns:wp="http://schemas.openxmlformats.org/drawingml/2006/wordprocessingDrawing" xmlns:w10="urn:schemas-microsoft-com:office:word" xmlns:w="http://schemas.openxmlformats.org/wordprocessingml/2006/main" xmlns:w14="http://schemas.microsoft.com/office/word/2010/wordml" xmlns:wpg="http://schemas.microsoft.com/office/word/2010/wordprocessingGroup" xmlns:wpi="http://schemas.microsoft.com/office/word/2010/wordprocessingInk" xmlns:wne="http://schemas.microsoft.com/office/word/2006/wordml" xmlns:wps="http://schemas.microsoft.com/office/word/2010/wordprocessingShape" mc:Ignorable="w14 wp14">
   <w:body>
     <w:p>
       <w:pPr>
@@ -37,7 +37,7 @@
                     <pic:cNvPicPr preferRelativeResize="0"/>
                   </pic:nvPicPr>
                   <pic:blipFill>
-                    <a:blip r:embed="rId8"/>
+                    <a:blip r:embed="rId9"/>
                     <a:srcRect/>
                     <a:stretch>
                       <a:fillRect/>
@@ -223,7 +223,7 @@
               </wp:anchor>
             </w:drawing>
           </mc:Choice>
-          <mc:Fallback>
+          <mc:Fallback xmlns:w16se="http://schemas.microsoft.com/office/word/2015/wordml/symex" xmlns:w15="http://schemas.microsoft.com/office/word/2012/wordml" xmlns:cx1="http://schemas.microsoft.com/office/drawing/2015/9/8/chartex" xmlns:cx="http://schemas.microsoft.com/office/drawing/2014/chartex">
             <w:pict>
               <v:line w14:anchorId="72318EE6" id="Straight Connector 3" o:spid="_x0000_s1026" style="position:absolute;z-index:251661312;visibility:visible;mso-wrap-style:square;mso-width-percent:0;mso-wrap-distance-left:9pt;mso-wrap-distance-top:0;mso-wrap-distance-right:9pt;mso-wrap-distance-bottom:0;mso-position-horizontal:absolute;mso-position-horizontal-relative:text;mso-position-vertical:absolute;mso-position-vertical-relative:text;mso-width-percent:0;mso-width-relative:margin" from="1.3pt,7.65pt" to="504.7pt,7.65pt" o:gfxdata="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" strokecolor="black [3200]" strokeweight="2pt">
                 <v:shadow on="t" color="black" opacity="24903f" origin=",.5" offset="0,.55556mm"/>
@@ -367,7 +367,7 @@
               </wp:inline>
             </w:drawing>
           </mc:Choice>
-          <mc:Fallback>
+          <mc:Fallback xmlns:w16se="http://schemas.microsoft.com/office/word/2015/wordml/symex" xmlns:w15="http://schemas.microsoft.com/office/word/2012/wordml" xmlns:cx1="http://schemas.microsoft.com/office/drawing/2015/9/8/chartex" xmlns:cx="http://schemas.microsoft.com/office/drawing/2014/chartex">
             <w:pict>
               <v:rect w14:anchorId="2D9209C9" id="Rectangle 6" o:spid="_x0000_s1026" style="width:170.1pt;height:170.1pt;visibility:visible;mso-wrap-style:square;mso-left-percent:-10001;mso-top-percent:-10001;mso-position-horizontal:absolute;mso-position-horizontal-relative:char;mso-position-vertical:absolute;mso-position-vertical-relative:line;mso-left-percent:-10001;mso-top-percent:-10001;v-text-anchor:middle" o:gfxdata="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" fillcolor="white [3201]" strokecolor="black [3200]" strokeweight="2pt">
                 <w10:anchorlock/>
@@ -1889,7 +1889,7 @@
     <w:sdt>
       <w:sdtPr>
         <w:rPr>
-          <w:rFonts w:eastAsia="Calibri" w:cstheme="majorHAnsi"/>
+          <w:rFonts w:ascii="Calibri" w:eastAsia="Calibri" w:hAnsi="Calibri" w:cstheme="majorHAnsi"/>
           <w:color w:val="auto"/>
           <w:sz w:val="22"/>
           <w:szCs w:val="22"/>
@@ -2372,6 +2372,7 @@
         <w:br w:type="page"/>
       </w:r>
     </w:p>
+    <w:bookmarkStart w:id="2" w:name="_Toc534112316"/>
     <w:p>
       <w:pPr>
         <w:pStyle w:val="Heading1"/>
@@ -2383,7 +2384,6 @@
           <w:szCs w:val="60"/>
         </w:rPr>
       </w:pPr>
-      <w:bookmarkStart w:id="2" w:name="_Toc534112316"/>
       <w:r>
         <w:rPr>
           <w:rFonts w:asciiTheme="majorHAnsi" w:hAnsiTheme="majorHAnsi" w:cstheme="majorHAnsi"/>
@@ -2537,7 +2537,7 @@
               </wp:anchor>
             </w:drawing>
           </mc:Choice>
-          <mc:Fallback>
+          <mc:Fallback xmlns:w16se="http://schemas.microsoft.com/office/word/2015/wordml/symex" xmlns:w15="http://schemas.microsoft.com/office/word/2012/wordml" xmlns:cx1="http://schemas.microsoft.com/office/drawing/2015/9/8/chartex" xmlns:cx="http://schemas.microsoft.com/office/drawing/2014/chartex">
             <w:pict>
               <v:shapetype w14:anchorId="6C74820B" id="_x0000_t202" coordsize="21600,21600" o:spt="202" path="m,l,21600r21600,l21600,xe">
                 <v:stroke joinstyle="miter"/>
@@ -2907,19 +2907,7 @@
         <w:rPr>
           <w:rFonts w:asciiTheme="majorHAnsi" w:hAnsiTheme="majorHAnsi" w:cstheme="majorHAnsi"/>
         </w:rPr>
-        <w:t>C</w:t>
-      </w:r>
-      <w:r>
-        <w:rPr>
-          <w:rFonts w:asciiTheme="majorHAnsi" w:hAnsiTheme="majorHAnsi" w:cstheme="majorHAnsi"/>
-        </w:rPr>
-        <w:t>ontent</w:t>
-      </w:r>
-      <w:r>
-        <w:rPr>
-          <w:rFonts w:asciiTheme="majorHAnsi" w:hAnsiTheme="majorHAnsi" w:cstheme="majorHAnsi"/>
-        </w:rPr>
-        <w:t xml:space="preserve"> (Khoa)</w:t>
+        <w:t>Content (Khoa)</w:t>
       </w:r>
     </w:p>
     <w:p>
@@ -2946,20 +2934,16 @@
         <w:rPr>
           <w:rFonts w:asciiTheme="majorHAnsi" w:hAnsiTheme="majorHAnsi" w:cstheme="majorHAnsi"/>
         </w:rPr>
-        <w:t>Content (</w:t>
-      </w:r>
-      <w:r>
-        <w:rPr>
-          <w:rFonts w:asciiTheme="majorHAnsi" w:hAnsiTheme="majorHAnsi" w:cstheme="majorHAnsi"/>
-        </w:rPr>
-        <w:t>Mẫn</w:t>
-      </w:r>
-      <w:r>
-        <w:rPr>
-          <w:rFonts w:asciiTheme="majorHAnsi" w:hAnsiTheme="majorHAnsi" w:cstheme="majorHAnsi"/>
-        </w:rPr>
-        <w:t>)</w:t>
-      </w:r>
+        <w:t>Content (Mẫn)</w:t>
+      </w:r>
+      <w:r>
+        <w:rPr>
+          <w:rFonts w:asciiTheme="majorHAnsi" w:hAnsiTheme="majorHAnsi" w:cstheme="majorHAnsi"/>
+        </w:rPr>
+        <w:t xml:space="preserve"> - OK</w:t>
+      </w:r>
+      <w:bookmarkStart w:id="6" w:name="_GoBack"/>
+      <w:bookmarkEnd w:id="6"/>
     </w:p>
     <w:p>
       <w:pPr>
@@ -3525,15 +3509,7 @@
                 <w:sz w:val="22"/>
                 <w:szCs w:val="22"/>
               </w:rPr>
-              <w:t>2</w:t>
-            </w:r>
-            <w:r>
-              <w:rPr>
-                <w:rFonts w:asciiTheme="majorHAnsi" w:hAnsiTheme="majorHAnsi" w:cstheme="majorHAnsi"/>
-                <w:sz w:val="22"/>
-                <w:szCs w:val="22"/>
-              </w:rPr>
-              <w:t>.0</w:t>
+              <w:t>2.0</w:t>
             </w:r>
           </w:p>
         </w:tc>
@@ -4397,8 +4373,6 @@
                 <w:szCs w:val="22"/>
               </w:rPr>
             </w:pPr>
-            <w:bookmarkStart w:id="6" w:name="_GoBack"/>
-            <w:bookmarkEnd w:id="6"/>
           </w:p>
           <w:p>
             <w:pPr>
@@ -4532,8 +4506,8 @@
       </w:pPr>
     </w:p>
     <w:sectPr>
-      <w:headerReference w:type="default" r:id="rId9"/>
-      <w:footerReference w:type="default" r:id="rId10"/>
+      <w:headerReference w:type="default" r:id="rId10"/>
+      <w:footerReference w:type="default" r:id="rId11"/>
       <w:pgSz w:w="11906" w:h="16838"/>
       <w:pgMar w:top="851" w:right="850" w:bottom="850" w:left="850" w:header="709" w:footer="951" w:gutter="0"/>
       <w:pgBorders w:offsetFrom="page">
@@ -4552,7 +4526,7 @@
 </file>
 
 <file path=word/endnotes.xml><?xml version="1.0" encoding="utf-8"?>
-<w:endnotes xmlns:wpc="http://schemas.microsoft.com/office/word/2010/wordprocessingCanvas" xmlns:cx="http://schemas.microsoft.com/office/drawing/2014/chartex" xmlns:cx1="http://schemas.microsoft.com/office/drawing/2015/9/8/chartex" xmlns:mc="http://schemas.openxmlformats.org/markup-compatibility/2006" xmlns:o="urn:schemas-microsoft-com:office:office" xmlns:r="http://schemas.openxmlformats.org/officeDocument/2006/relationships" xmlns:m="http://schemas.openxmlformats.org/officeDocument/2006/math" xmlns:v="urn:schemas-microsoft-com:vml" xmlns:wp14="http://schemas.microsoft.com/office/word/2010/wordprocessingDrawing" xmlns:wp="http://schemas.openxmlformats.org/drawingml/2006/wordprocessingDrawing" xmlns:w10="urn:schemas-microsoft-com:office:word" xmlns:w="http://schemas.openxmlformats.org/wordprocessingml/2006/main" xmlns:w14="http://schemas.microsoft.com/office/word/2010/wordml" xmlns:w15="http://schemas.microsoft.com/office/word/2012/wordml" xmlns:w16se="http://schemas.microsoft.com/office/word/2015/wordml/symex" xmlns:wpg="http://schemas.microsoft.com/office/word/2010/wordprocessingGroup" xmlns:wpi="http://schemas.microsoft.com/office/word/2010/wordprocessingInk" xmlns:wne="http://schemas.microsoft.com/office/word/2006/wordml" xmlns:wps="http://schemas.microsoft.com/office/word/2010/wordprocessingShape" mc:Ignorable="w14 w15 w16se wp14">
+<w:endnotes xmlns:wpc="http://schemas.microsoft.com/office/word/2010/wordprocessingCanvas" xmlns:mc="http://schemas.openxmlformats.org/markup-compatibility/2006" xmlns:o="urn:schemas-microsoft-com:office:office" xmlns:r="http://schemas.openxmlformats.org/officeDocument/2006/relationships" xmlns:m="http://schemas.openxmlformats.org/officeDocument/2006/math" xmlns:v="urn:schemas-microsoft-com:vml" xmlns:wp14="http://schemas.microsoft.com/office/word/2010/wordprocessingDrawing" xmlns:wp="http://schemas.openxmlformats.org/drawingml/2006/wordprocessingDrawing" xmlns:w10="urn:schemas-microsoft-com:office:word" xmlns:w="http://schemas.openxmlformats.org/wordprocessingml/2006/main" xmlns:w14="http://schemas.microsoft.com/office/word/2010/wordml" xmlns:wpg="http://schemas.microsoft.com/office/word/2010/wordprocessingGroup" xmlns:wpi="http://schemas.microsoft.com/office/word/2010/wordprocessingInk" xmlns:wne="http://schemas.microsoft.com/office/word/2006/wordml" xmlns:wps="http://schemas.microsoft.com/office/word/2010/wordprocessingShape" mc:Ignorable="w14 wp14">
   <w:endnote w:type="separator" w:id="-1">
     <w:p>
       <w:pPr>
@@ -4577,7 +4551,7 @@
 </file>
 
 <file path=word/footer1.xml><?xml version="1.0" encoding="utf-8"?>
-<w:ftr xmlns:wpc="http://schemas.microsoft.com/office/word/2010/wordprocessingCanvas" xmlns:cx="http://schemas.microsoft.com/office/drawing/2014/chartex" xmlns:cx1="http://schemas.microsoft.com/office/drawing/2015/9/8/chartex" xmlns:mc="http://schemas.openxmlformats.org/markup-compatibility/2006" xmlns:o="urn:schemas-microsoft-com:office:office" xmlns:r="http://schemas.openxmlformats.org/officeDocument/2006/relationships" xmlns:m="http://schemas.openxmlformats.org/officeDocument/2006/math" xmlns:v="urn:schemas-microsoft-com:vml" xmlns:wp14="http://schemas.microsoft.com/office/word/2010/wordprocessingDrawing" xmlns:wp="http://schemas.openxmlformats.org/drawingml/2006/wordprocessingDrawing" xmlns:w10="urn:schemas-microsoft-com:office:word" xmlns:w="http://schemas.openxmlformats.org/wordprocessingml/2006/main" xmlns:w14="http://schemas.microsoft.com/office/word/2010/wordml" xmlns:w15="http://schemas.microsoft.com/office/word/2012/wordml" xmlns:w16se="http://schemas.microsoft.com/office/word/2015/wordml/symex" xmlns:wpg="http://schemas.microsoft.com/office/word/2010/wordprocessingGroup" xmlns:wpi="http://schemas.microsoft.com/office/word/2010/wordprocessingInk" xmlns:wne="http://schemas.microsoft.com/office/word/2006/wordml" xmlns:wps="http://schemas.microsoft.com/office/word/2010/wordprocessingShape" mc:Ignorable="w14 w15 w16se wp14">
+<w:ftr xmlns:wpc="http://schemas.microsoft.com/office/word/2010/wordprocessingCanvas" xmlns:mc="http://schemas.openxmlformats.org/markup-compatibility/2006" xmlns:o="urn:schemas-microsoft-com:office:office" xmlns:r="http://schemas.openxmlformats.org/officeDocument/2006/relationships" xmlns:m="http://schemas.openxmlformats.org/officeDocument/2006/math" xmlns:v="urn:schemas-microsoft-com:vml" xmlns:wp14="http://schemas.microsoft.com/office/word/2010/wordprocessingDrawing" xmlns:wp="http://schemas.openxmlformats.org/drawingml/2006/wordprocessingDrawing" xmlns:w10="urn:schemas-microsoft-com:office:word" xmlns:w="http://schemas.openxmlformats.org/wordprocessingml/2006/main" xmlns:w14="http://schemas.microsoft.com/office/word/2010/wordml" xmlns:wpg="http://schemas.microsoft.com/office/word/2010/wordprocessingGroup" xmlns:wpi="http://schemas.microsoft.com/office/word/2010/wordprocessingInk" xmlns:wne="http://schemas.microsoft.com/office/word/2006/wordml" xmlns:wps="http://schemas.microsoft.com/office/word/2010/wordprocessingShape" mc:Ignorable="w14 wp14">
   <w:p>
     <w:pPr>
       <w:pStyle w:val="Footer"/>
@@ -4655,7 +4629,7 @@
                               <w:bCs/>
                               <w:noProof/>
                             </w:rPr>
-                            <w:t>5</w:t>
+                            <w:t>4</w:t>
                           </w:r>
                           <w:r>
                             <w:rPr>
@@ -4721,7 +4695,7 @@
                         <w:bCs/>
                         <w:noProof/>
                       </w:rPr>
-                      <w:t>5</w:t>
+                      <w:t>4</w:t>
                     </w:r>
                     <w:r>
                       <w:rPr>
@@ -4898,7 +4872,7 @@
             </wp:anchor>
           </w:drawing>
         </mc:Choice>
-        <mc:Fallback>
+        <mc:Fallback xmlns:w16se="http://schemas.microsoft.com/office/word/2015/wordml/symex" xmlns:w15="http://schemas.microsoft.com/office/word/2012/wordml" xmlns:cx1="http://schemas.microsoft.com/office/drawing/2015/9/8/chartex" xmlns:cx="http://schemas.microsoft.com/office/drawing/2014/chartex">
           <w:pict>
             <v:shape id="Text Box 157" o:spid="_x0000_s1028" type="#_x0000_t202" style="position:absolute;left:0;text-align:left;margin-left:.1pt;margin-top:7.05pt;width:231pt;height:19.8pt;z-index:251657216;visibility:visible;mso-wrap-style:square;mso-height-percent:0;mso-wrap-distance-left:9pt;mso-wrap-distance-top:0;mso-wrap-distance-right:9pt;mso-wrap-distance-bottom:0;mso-position-horizontal:absolute;mso-position-horizontal-relative:text;mso-position-vertical:absolute;mso-position-vertical-relative:text;mso-height-percent:0;mso-height-relative:margin;v-text-anchor:top" o:gfxdata="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" filled="f" stroked="f" strokeweight=".5pt">
               <v:textbox inset="0,,0">
@@ -5003,7 +4977,7 @@
 </file>
 
 <file path=word/footnotes.xml><?xml version="1.0" encoding="utf-8"?>
-<w:footnotes xmlns:wpc="http://schemas.microsoft.com/office/word/2010/wordprocessingCanvas" xmlns:cx="http://schemas.microsoft.com/office/drawing/2014/chartex" xmlns:cx1="http://schemas.microsoft.com/office/drawing/2015/9/8/chartex" xmlns:mc="http://schemas.openxmlformats.org/markup-compatibility/2006" xmlns:o="urn:schemas-microsoft-com:office:office" xmlns:r="http://schemas.openxmlformats.org/officeDocument/2006/relationships" xmlns:m="http://schemas.openxmlformats.org/officeDocument/2006/math" xmlns:v="urn:schemas-microsoft-com:vml" xmlns:wp14="http://schemas.microsoft.com/office/word/2010/wordprocessingDrawing" xmlns:wp="http://schemas.openxmlformats.org/drawingml/2006/wordprocessingDrawing" xmlns:w10="urn:schemas-microsoft-com:office:word" xmlns:w="http://schemas.openxmlformats.org/wordprocessingml/2006/main" xmlns:w14="http://schemas.microsoft.com/office/word/2010/wordml" xmlns:w15="http://schemas.microsoft.com/office/word/2012/wordml" xmlns:w16se="http://schemas.microsoft.com/office/word/2015/wordml/symex" xmlns:wpg="http://schemas.microsoft.com/office/word/2010/wordprocessingGroup" xmlns:wpi="http://schemas.microsoft.com/office/word/2010/wordprocessingInk" xmlns:wne="http://schemas.microsoft.com/office/word/2006/wordml" xmlns:wps="http://schemas.microsoft.com/office/word/2010/wordprocessingShape" mc:Ignorable="w14 w15 w16se wp14">
+<w:footnotes xmlns:wpc="http://schemas.microsoft.com/office/word/2010/wordprocessingCanvas" xmlns:mc="http://schemas.openxmlformats.org/markup-compatibility/2006" xmlns:o="urn:schemas-microsoft-com:office:office" xmlns:r="http://schemas.openxmlformats.org/officeDocument/2006/relationships" xmlns:m="http://schemas.openxmlformats.org/officeDocument/2006/math" xmlns:v="urn:schemas-microsoft-com:vml" xmlns:wp14="http://schemas.microsoft.com/office/word/2010/wordprocessingDrawing" xmlns:wp="http://schemas.openxmlformats.org/drawingml/2006/wordprocessingDrawing" xmlns:w10="urn:schemas-microsoft-com:office:word" xmlns:w="http://schemas.openxmlformats.org/wordprocessingml/2006/main" xmlns:w14="http://schemas.microsoft.com/office/word/2010/wordml" xmlns:wpg="http://schemas.microsoft.com/office/word/2010/wordprocessingGroup" xmlns:wpi="http://schemas.microsoft.com/office/word/2010/wordprocessingInk" xmlns:wne="http://schemas.microsoft.com/office/word/2006/wordml" xmlns:wps="http://schemas.microsoft.com/office/word/2010/wordprocessingShape" mc:Ignorable="w14 wp14">
   <w:footnote w:type="separator" w:id="-1">
     <w:p>
       <w:pPr>
@@ -5028,7 +5002,7 @@
 </file>
 
 <file path=word/header1.xml><?xml version="1.0" encoding="utf-8"?>
-<w:hdr xmlns:wpc="http://schemas.microsoft.com/office/word/2010/wordprocessingCanvas" xmlns:cx="http://schemas.microsoft.com/office/drawing/2014/chartex" xmlns:cx1="http://schemas.microsoft.com/office/drawing/2015/9/8/chartex" xmlns:mc="http://schemas.openxmlformats.org/markup-compatibility/2006" xmlns:o="urn:schemas-microsoft-com:office:office" xmlns:r="http://schemas.openxmlformats.org/officeDocument/2006/relationships" xmlns:m="http://schemas.openxmlformats.org/officeDocument/2006/math" xmlns:v="urn:schemas-microsoft-com:vml" xmlns:wp14="http://schemas.microsoft.com/office/word/2010/wordprocessingDrawing" xmlns:wp="http://schemas.openxmlformats.org/drawingml/2006/wordprocessingDrawing" xmlns:w10="urn:schemas-microsoft-com:office:word" xmlns:w="http://schemas.openxmlformats.org/wordprocessingml/2006/main" xmlns:w14="http://schemas.microsoft.com/office/word/2010/wordml" xmlns:w15="http://schemas.microsoft.com/office/word/2012/wordml" xmlns:w16se="http://schemas.microsoft.com/office/word/2015/wordml/symex" xmlns:wpg="http://schemas.microsoft.com/office/word/2010/wordprocessingGroup" xmlns:wpi="http://schemas.microsoft.com/office/word/2010/wordprocessingInk" xmlns:wne="http://schemas.microsoft.com/office/word/2006/wordml" xmlns:wps="http://schemas.microsoft.com/office/word/2010/wordprocessingShape" mc:Ignorable="w14 w15 w16se wp14">
+<w:hdr xmlns:wpc="http://schemas.microsoft.com/office/word/2010/wordprocessingCanvas" xmlns:mc="http://schemas.openxmlformats.org/markup-compatibility/2006" xmlns:o="urn:schemas-microsoft-com:office:office" xmlns:r="http://schemas.openxmlformats.org/officeDocument/2006/relationships" xmlns:m="http://schemas.openxmlformats.org/officeDocument/2006/math" xmlns:v="urn:schemas-microsoft-com:vml" xmlns:wp14="http://schemas.microsoft.com/office/word/2010/wordprocessingDrawing" xmlns:wp="http://schemas.openxmlformats.org/drawingml/2006/wordprocessingDrawing" xmlns:w10="urn:schemas-microsoft-com:office:word" xmlns:w="http://schemas.openxmlformats.org/wordprocessingml/2006/main" xmlns:w14="http://schemas.microsoft.com/office/word/2010/wordml" xmlns:wpg="http://schemas.microsoft.com/office/word/2010/wordprocessingGroup" xmlns:wpi="http://schemas.microsoft.com/office/word/2010/wordprocessingInk" xmlns:wne="http://schemas.microsoft.com/office/word/2006/wordml" xmlns:wps="http://schemas.microsoft.com/office/word/2010/wordprocessingShape" mc:Ignorable="w14 wp14">
   <w:p>
     <w:pPr>
       <w:pStyle w:val="Header"/>
@@ -5091,8 +5065,8 @@
 </file>
 
 <file path=word/numbering.xml><?xml version="1.0" encoding="utf-8"?>
-<w:numbering xmlns:wpc="http://schemas.microsoft.com/office/word/2010/wordprocessingCanvas" xmlns:cx="http://schemas.microsoft.com/office/drawing/2014/chartex" xmlns:cx1="http://schemas.microsoft.com/office/drawing/2015/9/8/chartex" xmlns:mc="http://schemas.openxmlformats.org/markup-compatibility/2006" xmlns:o="urn:schemas-microsoft-com:office:office" xmlns:r="http://schemas.openxmlformats.org/officeDocument/2006/relationships" xmlns:m="http://schemas.openxmlformats.org/officeDocument/2006/math" xmlns:v="urn:schemas-microsoft-com:vml" xmlns:wp14="http://schemas.microsoft.com/office/word/2010/wordprocessingDrawing" xmlns:wp="http://schemas.openxmlformats.org/drawingml/2006/wordprocessingDrawing" xmlns:w10="urn:schemas-microsoft-com:office:word" xmlns:w="http://schemas.openxmlformats.org/wordprocessingml/2006/main" xmlns:w14="http://schemas.microsoft.com/office/word/2010/wordml" xmlns:w15="http://schemas.microsoft.com/office/word/2012/wordml" xmlns:w16se="http://schemas.microsoft.com/office/word/2015/wordml/symex" xmlns:wpg="http://schemas.microsoft.com/office/word/2010/wordprocessingGroup" xmlns:wpi="http://schemas.microsoft.com/office/word/2010/wordprocessingInk" xmlns:wne="http://schemas.microsoft.com/office/word/2006/wordml" xmlns:wps="http://schemas.microsoft.com/office/word/2010/wordprocessingShape" mc:Ignorable="w14 w15 w16se wp14">
-  <w:abstractNum w:abstractNumId="0" w15:restartNumberingAfterBreak="0">
+<w:numbering xmlns:wpc="http://schemas.microsoft.com/office/word/2010/wordprocessingCanvas" xmlns:mc="http://schemas.openxmlformats.org/markup-compatibility/2006" xmlns:o="urn:schemas-microsoft-com:office:office" xmlns:r="http://schemas.openxmlformats.org/officeDocument/2006/relationships" xmlns:m="http://schemas.openxmlformats.org/officeDocument/2006/math" xmlns:v="urn:schemas-microsoft-com:vml" xmlns:wp14="http://schemas.microsoft.com/office/word/2010/wordprocessingDrawing" xmlns:wp="http://schemas.openxmlformats.org/drawingml/2006/wordprocessingDrawing" xmlns:w10="urn:schemas-microsoft-com:office:word" xmlns:w="http://schemas.openxmlformats.org/wordprocessingml/2006/main" xmlns:w14="http://schemas.microsoft.com/office/word/2010/wordml" xmlns:wpg="http://schemas.microsoft.com/office/word/2010/wordprocessingGroup" xmlns:wpi="http://schemas.microsoft.com/office/word/2010/wordprocessingInk" xmlns:wne="http://schemas.microsoft.com/office/word/2006/wordml" xmlns:wps="http://schemas.microsoft.com/office/word/2010/wordprocessingShape" mc:Ignorable="w14 wp14">
+  <w:abstractNum w:abstractNumId="0">
     <w:nsid w:val="1C2B426E"/>
     <w:multiLevelType w:val="multilevel"/>
     <w:tmpl w:val="2034F596"/>
@@ -5212,7 +5186,7 @@
 </file>
 
 <file path=word/styles.xml><?xml version="1.0" encoding="utf-8"?>
-<w:styles xmlns:mc="http://schemas.openxmlformats.org/markup-compatibility/2006" xmlns:r="http://schemas.openxmlformats.org/officeDocument/2006/relationships" xmlns:w="http://schemas.openxmlformats.org/wordprocessingml/2006/main" xmlns:w14="http://schemas.microsoft.com/office/word/2010/wordml" xmlns:w15="http://schemas.microsoft.com/office/word/2012/wordml" xmlns:w16se="http://schemas.microsoft.com/office/word/2015/wordml/symex" mc:Ignorable="w14 w15 w16se">
+<w:styles xmlns:mc="http://schemas.openxmlformats.org/markup-compatibility/2006" xmlns:r="http://schemas.openxmlformats.org/officeDocument/2006/relationships" xmlns:w="http://schemas.openxmlformats.org/wordprocessingml/2006/main" xmlns:w14="http://schemas.microsoft.com/office/word/2010/wordml" mc:Ignorable="w14">
   <w:docDefaults>
     <w:rPrDefault>
       <w:rPr>
@@ -5228,378 +5202,144 @@
       </w:pPr>
     </w:pPrDefault>
   </w:docDefaults>
-  <w:latentStyles w:defLockedState="0" w:defUIPriority="99" w:defSemiHidden="0" w:defUnhideWhenUsed="0" w:defQFormat="0" w:count="371">
-    <w:lsdException w:name="Normal" w:uiPriority="0" w:qFormat="1"/>
-    <w:lsdException w:name="heading 1" w:uiPriority="9" w:qFormat="1"/>
-    <w:lsdException w:name="heading 2" w:semiHidden="1" w:uiPriority="9" w:unhideWhenUsed="1" w:qFormat="1"/>
-    <w:lsdException w:name="heading 3" w:semiHidden="1" w:uiPriority="9" w:unhideWhenUsed="1" w:qFormat="1"/>
-    <w:lsdException w:name="heading 4" w:semiHidden="1" w:uiPriority="9" w:unhideWhenUsed="1" w:qFormat="1"/>
-    <w:lsdException w:name="heading 5" w:semiHidden="1" w:uiPriority="9" w:unhideWhenUsed="1" w:qFormat="1"/>
-    <w:lsdException w:name="heading 6" w:semiHidden="1" w:uiPriority="9" w:unhideWhenUsed="1" w:qFormat="1"/>
-    <w:lsdException w:name="heading 7" w:semiHidden="1" w:uiPriority="9" w:unhideWhenUsed="1" w:qFormat="1"/>
-    <w:lsdException w:name="heading 8" w:semiHidden="1" w:uiPriority="9" w:unhideWhenUsed="1" w:qFormat="1"/>
-    <w:lsdException w:name="heading 9" w:semiHidden="1" w:uiPriority="9" w:unhideWhenUsed="1" w:qFormat="1"/>
-    <w:lsdException w:name="index 1" w:semiHidden="1" w:unhideWhenUsed="1"/>
-    <w:lsdException w:name="index 2" w:semiHidden="1" w:unhideWhenUsed="1"/>
-    <w:lsdException w:name="index 3" w:semiHidden="1" w:unhideWhenUsed="1"/>
-    <w:lsdException w:name="index 4" w:semiHidden="1" w:unhideWhenUsed="1"/>
-    <w:lsdException w:name="index 5" w:semiHidden="1" w:unhideWhenUsed="1"/>
-    <w:lsdException w:name="index 6" w:semiHidden="1" w:unhideWhenUsed="1"/>
-    <w:lsdException w:name="index 7" w:semiHidden="1" w:unhideWhenUsed="1"/>
-    <w:lsdException w:name="index 8" w:semiHidden="1" w:unhideWhenUsed="1"/>
-    <w:lsdException w:name="index 9" w:semiHidden="1" w:unhideWhenUsed="1"/>
-    <w:lsdException w:name="toc 1" w:semiHidden="1" w:uiPriority="39" w:unhideWhenUsed="1"/>
-    <w:lsdException w:name="toc 2" w:semiHidden="1" w:uiPriority="39" w:unhideWhenUsed="1"/>
-    <w:lsdException w:name="toc 3" w:semiHidden="1" w:uiPriority="39" w:unhideWhenUsed="1"/>
-    <w:lsdException w:name="toc 4" w:semiHidden="1" w:uiPriority="39" w:unhideWhenUsed="1"/>
-    <w:lsdException w:name="toc 5" w:semiHidden="1" w:uiPriority="39" w:unhideWhenUsed="1"/>
-    <w:lsdException w:name="toc 6" w:semiHidden="1" w:uiPriority="39" w:unhideWhenUsed="1"/>
-    <w:lsdException w:name="toc 7" w:semiHidden="1" w:uiPriority="39" w:unhideWhenUsed="1"/>
-    <w:lsdException w:name="toc 8" w:semiHidden="1" w:uiPriority="39" w:unhideWhenUsed="1"/>
-    <w:lsdException w:name="toc 9" w:semiHidden="1" w:uiPriority="39" w:unhideWhenUsed="1"/>
-    <w:lsdException w:name="Normal Indent" w:semiHidden="1" w:unhideWhenUsed="1"/>
-    <w:lsdException w:name="footnote text" w:semiHidden="1" w:unhideWhenUsed="1"/>
-    <w:lsdException w:name="annotation text" w:semiHidden="1" w:unhideWhenUsed="1"/>
-    <w:lsdException w:name="header" w:semiHidden="1" w:unhideWhenUsed="1"/>
-    <w:lsdException w:name="footer" w:semiHidden="1" w:unhideWhenUsed="1"/>
-    <w:lsdException w:name="index heading" w:semiHidden="1" w:unhideWhenUsed="1"/>
-    <w:lsdException w:name="caption" w:semiHidden="1" w:uiPriority="35" w:unhideWhenUsed="1" w:qFormat="1"/>
-    <w:lsdException w:name="table of figures" w:semiHidden="1" w:unhideWhenUsed="1"/>
-    <w:lsdException w:name="envelope address" w:semiHidden="1" w:unhideWhenUsed="1"/>
-    <w:lsdException w:name="envelope return" w:semiHidden="1" w:unhideWhenUsed="1"/>
-    <w:lsdException w:name="footnote reference" w:semiHidden="1" w:unhideWhenUsed="1"/>
-    <w:lsdException w:name="annotation reference" w:semiHidden="1" w:unhideWhenUsed="1"/>
-    <w:lsdException w:name="line number" w:semiHidden="1" w:unhideWhenUsed="1"/>
-    <w:lsdException w:name="page number" w:semiHidden="1" w:unhideWhenUsed="1"/>
-    <w:lsdException w:name="endnote reference" w:semiHidden="1" w:unhideWhenUsed="1"/>
-    <w:lsdException w:name="endnote text" w:semiHidden="1" w:unhideWhenUsed="1"/>
-    <w:lsdException w:name="table of authorities" w:semiHidden="1" w:unhideWhenUsed="1"/>
-    <w:lsdException w:name="macro" w:semiHidden="1" w:unhideWhenUsed="1"/>
-    <w:lsdException w:name="toa heading" w:semiHidden="1" w:unhideWhenUsed="1"/>
-    <w:lsdException w:name="List" w:semiHidden="1" w:unhideWhenUsed="1"/>
-    <w:lsdException w:name="List Bullet" w:semiHidden="1" w:unhideWhenUsed="1"/>
-    <w:lsdException w:name="List Number" w:semiHidden="1" w:unhideWhenUsed="1"/>
-    <w:lsdException w:name="List 2" w:semiHidden="1" w:unhideWhenUsed="1"/>
-    <w:lsdException w:name="List 3" w:semiHidden="1" w:unhideWhenUsed="1"/>
-    <w:lsdException w:name="List 4" w:semiHidden="1" w:unhideWhenUsed="1"/>
-    <w:lsdException w:name="List 5" w:semiHidden="1" w:unhideWhenUsed="1"/>
-    <w:lsdException w:name="List Bullet 2" w:semiHidden="1" w:unhideWhenUsed="1"/>
-    <w:lsdException w:name="List Bullet 3" w:semiHidden="1" w:unhideWhenUsed="1"/>
-    <w:lsdException w:name="List Bullet 4" w:semiHidden="1" w:unhideWhenUsed="1"/>
-    <w:lsdException w:name="List Bullet 5" w:semiHidden="1" w:unhideWhenUsed="1"/>
-    <w:lsdException w:name="List Number 2" w:semiHidden="1" w:unhideWhenUsed="1"/>
-    <w:lsdException w:name="List Number 3" w:semiHidden="1" w:unhideWhenUsed="1"/>
-    <w:lsdException w:name="List Number 4" w:semiHidden="1" w:unhideWhenUsed="1"/>
-    <w:lsdException w:name="List Number 5" w:semiHidden="1" w:unhideWhenUsed="1"/>
-    <w:lsdException w:name="Title" w:uiPriority="10" w:qFormat="1"/>
-    <w:lsdException w:name="Closing" w:semiHidden="1" w:unhideWhenUsed="1"/>
-    <w:lsdException w:name="Signature" w:semiHidden="1" w:unhideWhenUsed="1"/>
-    <w:lsdException w:name="Default Paragraph Font" w:semiHidden="1" w:uiPriority="1" w:unhideWhenUsed="1"/>
-    <w:lsdException w:name="Body Text" w:semiHidden="1" w:unhideWhenUsed="1"/>
-    <w:lsdException w:name="Body Text Indent" w:semiHidden="1" w:unhideWhenUsed="1"/>
-    <w:lsdException w:name="List Continue" w:semiHidden="1" w:unhideWhenUsed="1"/>
-    <w:lsdException w:name="List Continue 2" w:semiHidden="1" w:unhideWhenUsed="1"/>
-    <w:lsdException w:name="List Continue 3" w:semiHidden="1" w:unhideWhenUsed="1"/>
-    <w:lsdException w:name="List Continue 4" w:semiHidden="1" w:unhideWhenUsed="1"/>
-    <w:lsdException w:name="List Continue 5" w:semiHidden="1" w:unhideWhenUsed="1"/>
-    <w:lsdException w:name="Message Header" w:semiHidden="1" w:unhideWhenUsed="1"/>
-    <w:lsdException w:name="Subtitle" w:uiPriority="11" w:qFormat="1"/>
-    <w:lsdException w:name="Salutation" w:semiHidden="1" w:unhideWhenUsed="1"/>
-    <w:lsdException w:name="Date" w:semiHidden="1" w:unhideWhenUsed="1"/>
-    <w:lsdException w:name="Body Text First Indent" w:semiHidden="1" w:unhideWhenUsed="1"/>
-    <w:lsdException w:name="Body Text First Indent 2" w:semiHidden="1" w:unhideWhenUsed="1"/>
-    <w:lsdException w:name="Note Heading" w:semiHidden="1" w:unhideWhenUsed="1"/>
-    <w:lsdException w:name="Body Text 2" w:semiHidden="1" w:unhideWhenUsed="1"/>
-    <w:lsdException w:name="Body Text 3" w:semiHidden="1" w:unhideWhenUsed="1"/>
-    <w:lsdException w:name="Body Text Indent 2" w:semiHidden="1" w:unhideWhenUsed="1"/>
-    <w:lsdException w:name="Body Text Indent 3" w:semiHidden="1" w:unhideWhenUsed="1"/>
-    <w:lsdException w:name="Block Text" w:semiHidden="1" w:unhideWhenUsed="1"/>
-    <w:lsdException w:name="Hyperlink" w:semiHidden="1" w:unhideWhenUsed="1"/>
-    <w:lsdException w:name="FollowedHyperlink" w:semiHidden="1" w:unhideWhenUsed="1"/>
-    <w:lsdException w:name="Strong" w:uiPriority="22" w:qFormat="1"/>
-    <w:lsdException w:name="Emphasis" w:uiPriority="20" w:qFormat="1"/>
-    <w:lsdException w:name="Document Map" w:semiHidden="1" w:unhideWhenUsed="1"/>
-    <w:lsdException w:name="Plain Text" w:semiHidden="1" w:unhideWhenUsed="1"/>
-    <w:lsdException w:name="E-mail Signature" w:semiHidden="1" w:unhideWhenUsed="1"/>
-    <w:lsdException w:name="HTML Top of Form" w:semiHidden="1" w:unhideWhenUsed="1"/>
-    <w:lsdException w:name="HTML Bottom of Form" w:semiHidden="1" w:unhideWhenUsed="1"/>
-    <w:lsdException w:name="Normal (Web)" w:semiHidden="1" w:unhideWhenUsed="1"/>
-    <w:lsdException w:name="HTML Acronym" w:semiHidden="1" w:unhideWhenUsed="1"/>
-    <w:lsdException w:name="HTML Address" w:semiHidden="1" w:unhideWhenUsed="1"/>
-    <w:lsdException w:name="HTML Cite" w:semiHidden="1" w:unhideWhenUsed="1"/>
-    <w:lsdException w:name="HTML Code" w:semiHidden="1" w:unhideWhenUsed="1"/>
-    <w:lsdException w:name="HTML Definition" w:semiHidden="1" w:unhideWhenUsed="1"/>
-    <w:lsdException w:name="HTML Keyboard" w:semiHidden="1" w:unhideWhenUsed="1"/>
-    <w:lsdException w:name="HTML Preformatted" w:semiHidden="1" w:unhideWhenUsed="1"/>
-    <w:lsdException w:name="HTML Sample" w:semiHidden="1" w:unhideWhenUsed="1"/>
-    <w:lsdException w:name="HTML Typewriter" w:semiHidden="1" w:unhideWhenUsed="1"/>
-    <w:lsdException w:name="HTML Variable" w:semiHidden="1" w:unhideWhenUsed="1"/>
-    <w:lsdException w:name="Normal Table" w:semiHidden="1" w:unhideWhenUsed="1"/>
-    <w:lsdException w:name="annotation subject" w:semiHidden="1" w:unhideWhenUsed="1"/>
-    <w:lsdException w:name="No List" w:semiHidden="1" w:unhideWhenUsed="1"/>
-    <w:lsdException w:name="Outline List 1" w:semiHidden="1" w:unhideWhenUsed="1"/>
-    <w:lsdException w:name="Outline List 2" w:semiHidden="1" w:unhideWhenUsed="1"/>
-    <w:lsdException w:name="Outline List 3" w:semiHidden="1" w:unhideWhenUsed="1"/>
-    <w:lsdException w:name="Table Simple 1" w:semiHidden="1" w:unhideWhenUsed="1"/>
-    <w:lsdException w:name="Table Simple 2" w:semiHidden="1" w:unhideWhenUsed="1"/>
-    <w:lsdException w:name="Table Simple 3" w:semiHidden="1" w:unhideWhenUsed="1"/>
-    <w:lsdException w:name="Table Classic 1" w:semiHidden="1" w:unhideWhenUsed="1"/>
-    <w:lsdException w:name="Table Classic 2" w:semiHidden="1" w:unhideWhenUsed="1"/>
-    <w:lsdException w:name="Table Classic 3" w:semiHidden="1" w:unhideWhenUsed="1"/>
-    <w:lsdException w:name="Table Classic 4" w:semiHidden="1" w:unhideWhenUsed="1"/>
-    <w:lsdException w:name="Table Colorful 1" w:semiHidden="1" w:unhideWhenUsed="1"/>
-    <w:lsdException w:name="Table Colorful 2" w:semiHidden="1" w:unhideWhenUsed="1"/>
-    <w:lsdException w:name="Table Colorful 3" w:semiHidden="1" w:unhideWhenUsed="1"/>
-    <w:lsdException w:name="Table Columns 1" w:semiHidden="1" w:unhideWhenUsed="1"/>
-    <w:lsdException w:name="Table Columns 2" w:semiHidden="1" w:unhideWhenUsed="1"/>
-    <w:lsdException w:name="Table Columns 3" w:semiHidden="1" w:unhideWhenUsed="1"/>
-    <w:lsdException w:name="Table Columns 4" w:semiHidden="1" w:unhideWhenUsed="1"/>
-    <w:lsdException w:name="Table Columns 5" w:semiHidden="1" w:unhideWhenUsed="1"/>
-    <w:lsdException w:name="Table Grid 1" w:semiHidden="1" w:unhideWhenUsed="1"/>
-    <w:lsdException w:name="Table Grid 2" w:semiHidden="1" w:unhideWhenUsed="1"/>
-    <w:lsdException w:name="Table Grid 3" w:semiHidden="1" w:unhideWhenUsed="1"/>
-    <w:lsdException w:name="Table Grid 4" w:semiHidden="1" w:unhideWhenUsed="1"/>
-    <w:lsdException w:name="Table Grid 5" w:semiHidden="1" w:unhideWhenUsed="1"/>
-    <w:lsdException w:name="Table Grid 6" w:semiHidden="1" w:unhideWhenUsed="1"/>
-    <w:lsdException w:name="Table Grid 7" w:semiHidden="1" w:unhideWhenUsed="1"/>
-    <w:lsdException w:name="Table Grid 8" w:semiHidden="1" w:unhideWhenUsed="1"/>
-    <w:lsdException w:name="Table List 1" w:semiHidden="1" w:unhideWhenUsed="1"/>
-    <w:lsdException w:name="Table List 2" w:semiHidden="1" w:unhideWhenUsed="1"/>
-    <w:lsdException w:name="Table List 3" w:semiHidden="1" w:unhideWhenUsed="1"/>
-    <w:lsdException w:name="Table List 4" w:semiHidden="1" w:unhideWhenUsed="1"/>
-    <w:lsdException w:name="Table List 5" w:semiHidden="1" w:unhideWhenUsed="1"/>
-    <w:lsdException w:name="Table List 6" w:semiHidden="1" w:unhideWhenUsed="1"/>
-    <w:lsdException w:name="Table List 7" w:semiHidden="1" w:unhideWhenUsed="1"/>
-    <w:lsdException w:name="Table List 8" w:semiHidden="1" w:unhideWhenUsed="1"/>
-    <w:lsdException w:name="Table 3D effects 1" w:semiHidden="1" w:unhideWhenUsed="1"/>
-    <w:lsdException w:name="Table 3D effects 2" w:semiHidden="1" w:unhideWhenUsed="1"/>
-    <w:lsdException w:name="Table 3D effects 3" w:semiHidden="1" w:unhideWhenUsed="1"/>
-    <w:lsdException w:name="Table Contemporary" w:semiHidden="1" w:unhideWhenUsed="1"/>
-    <w:lsdException w:name="Table Elegant" w:semiHidden="1" w:unhideWhenUsed="1"/>
-    <w:lsdException w:name="Table Professional" w:semiHidden="1" w:unhideWhenUsed="1"/>
-    <w:lsdException w:name="Table Subtle 1" w:semiHidden="1" w:unhideWhenUsed="1"/>
-    <w:lsdException w:name="Table Subtle 2" w:semiHidden="1" w:unhideWhenUsed="1"/>
-    <w:lsdException w:name="Table Web 1" w:semiHidden="1" w:unhideWhenUsed="1"/>
-    <w:lsdException w:name="Table Web 2" w:semiHidden="1" w:unhideWhenUsed="1"/>
-    <w:lsdException w:name="Table Web 3" w:semiHidden="1" w:unhideWhenUsed="1"/>
-    <w:lsdException w:name="Balloon Text" w:semiHidden="1" w:unhideWhenUsed="1"/>
-    <w:lsdException w:name="Table Grid" w:uiPriority="59"/>
-    <w:lsdException w:name="Table Theme" w:semiHidden="1" w:unhideWhenUsed="1"/>
-    <w:lsdException w:name="Placeholder Text" w:semiHidden="1"/>
-    <w:lsdException w:name="No Spacing" w:uiPriority="1" w:qFormat="1"/>
-    <w:lsdException w:name="Light Shading" w:uiPriority="60"/>
-    <w:lsdException w:name="Light List" w:uiPriority="61"/>
-    <w:lsdException w:name="Light Grid" w:uiPriority="62"/>
-    <w:lsdException w:name="Medium Shading 1" w:uiPriority="63"/>
-    <w:lsdException w:name="Medium Shading 2" w:uiPriority="64"/>
-    <w:lsdException w:name="Medium List 1" w:uiPriority="65"/>
-    <w:lsdException w:name="Medium List 2" w:uiPriority="66"/>
-    <w:lsdException w:name="Medium Grid 1" w:uiPriority="67"/>
-    <w:lsdException w:name="Medium Grid 2" w:uiPriority="68"/>
-    <w:lsdException w:name="Medium Grid 3" w:uiPriority="69"/>
-    <w:lsdException w:name="Dark List" w:uiPriority="70"/>
-    <w:lsdException w:name="Colorful Shading" w:uiPriority="71"/>
-    <w:lsdException w:name="Colorful List" w:uiPriority="72"/>
-    <w:lsdException w:name="Colorful Grid" w:uiPriority="73"/>
-    <w:lsdException w:name="Light Shading Accent 1" w:uiPriority="60"/>
-    <w:lsdException w:name="Light List Accent 1" w:uiPriority="61"/>
-    <w:lsdException w:name="Light Grid Accent 1" w:uiPriority="62"/>
-    <w:lsdException w:name="Medium Shading 1 Accent 1" w:uiPriority="63"/>
-    <w:lsdException w:name="Medium Shading 2 Accent 1" w:uiPriority="64"/>
-    <w:lsdException w:name="Medium List 1 Accent 1" w:uiPriority="65"/>
-    <w:lsdException w:name="Revision" w:semiHidden="1"/>
-    <w:lsdException w:name="List Paragraph" w:uiPriority="34" w:qFormat="1"/>
-    <w:lsdException w:name="Quote" w:uiPriority="29" w:qFormat="1"/>
-    <w:lsdException w:name="Intense Quote" w:uiPriority="30" w:qFormat="1"/>
-    <w:lsdException w:name="Medium List 2 Accent 1" w:uiPriority="66"/>
-    <w:lsdException w:name="Medium Grid 1 Accent 1" w:uiPriority="67"/>
-    <w:lsdException w:name="Medium Grid 2 Accent 1" w:uiPriority="68"/>
-    <w:lsdException w:name="Medium Grid 3 Accent 1" w:uiPriority="69"/>
-    <w:lsdException w:name="Dark List Accent 1" w:uiPriority="70"/>
-    <w:lsdException w:name="Colorful Shading Accent 1" w:uiPriority="71"/>
-    <w:lsdException w:name="Colorful List Accent 1" w:uiPriority="72"/>
-    <w:lsdException w:name="Colorful Grid Accent 1" w:uiPriority="73"/>
-    <w:lsdException w:name="Light Shading Accent 2" w:uiPriority="60"/>
-    <w:lsdException w:name="Light List Accent 2" w:uiPriority="61"/>
-    <w:lsdException w:name="Light Grid Accent 2" w:uiPriority="62"/>
-    <w:lsdException w:name="Medium Shading 1 Accent 2" w:uiPriority="63"/>
-    <w:lsdException w:name="Medium Shading 2 Accent 2" w:uiPriority="64"/>
-    <w:lsdException w:name="Medium List 1 Accent 2" w:uiPriority="65"/>
-    <w:lsdException w:name="Medium List 2 Accent 2" w:uiPriority="66"/>
-    <w:lsdException w:name="Medium Grid 1 Accent 2" w:uiPriority="67"/>
-    <w:lsdException w:name="Medium Grid 2 Accent 2" w:uiPriority="68"/>
-    <w:lsdException w:name="Medium Grid 3 Accent 2" w:uiPriority="69"/>
-    <w:lsdException w:name="Dark List Accent 2" w:uiPriority="70"/>
-    <w:lsdException w:name="Colorful Shading Accent 2" w:uiPriority="71"/>
-    <w:lsdException w:name="Colorful List Accent 2" w:uiPriority="72"/>
-    <w:lsdException w:name="Colorful Grid Accent 2" w:uiPriority="73"/>
-    <w:lsdException w:name="Light Shading Accent 3" w:uiPriority="60"/>
-    <w:lsdException w:name="Light List Accent 3" w:uiPriority="61"/>
-    <w:lsdException w:name="Light Grid Accent 3" w:uiPriority="62"/>
-    <w:lsdException w:name="Medium Shading 1 Accent 3" w:uiPriority="63"/>
-    <w:lsdException w:name="Medium Shading 2 Accent 3" w:uiPriority="64"/>
-    <w:lsdException w:name="Medium List 1 Accent 3" w:uiPriority="65"/>
-    <w:lsdException w:name="Medium List 2 Accent 3" w:uiPriority="66"/>
-    <w:lsdException w:name="Medium Grid 1 Accent 3" w:uiPriority="67"/>
-    <w:lsdException w:name="Medium Grid 2 Accent 3" w:uiPriority="68"/>
-    <w:lsdException w:name="Medium Grid 3 Accent 3" w:uiPriority="69"/>
-    <w:lsdException w:name="Dark List Accent 3" w:uiPriority="70"/>
-    <w:lsdException w:name="Colorful Shading Accent 3" w:uiPriority="71"/>
-    <w:lsdException w:name="Colorful List Accent 3" w:uiPriority="72"/>
-    <w:lsdException w:name="Colorful Grid Accent 3" w:uiPriority="73"/>
-    <w:lsdException w:name="Light Shading Accent 4" w:uiPriority="60"/>
-    <w:lsdException w:name="Light List Accent 4" w:uiPriority="61"/>
-    <w:lsdException w:name="Light Grid Accent 4" w:uiPriority="62"/>
-    <w:lsdException w:name="Medium Shading 1 Accent 4" w:uiPriority="63"/>
-    <w:lsdException w:name="Medium Shading 2 Accent 4" w:uiPriority="64"/>
-    <w:lsdException w:name="Medium List 1 Accent 4" w:uiPriority="65"/>
-    <w:lsdException w:name="Medium List 2 Accent 4" w:uiPriority="66"/>
-    <w:lsdException w:name="Medium Grid 1 Accent 4" w:uiPriority="67"/>
-    <w:lsdException w:name="Medium Grid 2 Accent 4" w:uiPriority="68"/>
-    <w:lsdException w:name="Medium Grid 3 Accent 4" w:uiPriority="69"/>
-    <w:lsdException w:name="Dark List Accent 4" w:uiPriority="70"/>
-    <w:lsdException w:name="Colorful Shading Accent 4" w:uiPriority="71"/>
-    <w:lsdException w:name="Colorful List Accent 4" w:uiPriority="72"/>
-    <w:lsdException w:name="Colorful Grid Accent 4" w:uiPriority="73"/>
-    <w:lsdException w:name="Light Shading Accent 5" w:uiPriority="60"/>
-    <w:lsdException w:name="Light List Accent 5" w:uiPriority="61"/>
-    <w:lsdException w:name="Light Grid Accent 5" w:uiPriority="62"/>
-    <w:lsdException w:name="Medium Shading 1 Accent 5" w:uiPriority="63"/>
-    <w:lsdException w:name="Medium Shading 2 Accent 5" w:uiPriority="64"/>
-    <w:lsdException w:name="Medium List 1 Accent 5" w:uiPriority="65"/>
-    <w:lsdException w:name="Medium List 2 Accent 5" w:uiPriority="66"/>
-    <w:lsdException w:name="Medium Grid 1 Accent 5" w:uiPriority="67"/>
-    <w:lsdException w:name="Medium Grid 2 Accent 5" w:uiPriority="68"/>
-    <w:lsdException w:name="Medium Grid 3 Accent 5" w:uiPriority="69"/>
-    <w:lsdException w:name="Dark List Accent 5" w:uiPriority="70"/>
-    <w:lsdException w:name="Colorful Shading Accent 5" w:uiPriority="71"/>
-    <w:lsdException w:name="Colorful List Accent 5" w:uiPriority="72"/>
-    <w:lsdException w:name="Colorful Grid Accent 5" w:uiPriority="73"/>
-    <w:lsdException w:name="Light Shading Accent 6" w:uiPriority="60"/>
-    <w:lsdException w:name="Light List Accent 6" w:uiPriority="61"/>
-    <w:lsdException w:name="Light Grid Accent 6" w:uiPriority="62"/>
-    <w:lsdException w:name="Medium Shading 1 Accent 6" w:uiPriority="63"/>
-    <w:lsdException w:name="Medium Shading 2 Accent 6" w:uiPriority="64"/>
-    <w:lsdException w:name="Medium List 1 Accent 6" w:uiPriority="65"/>
-    <w:lsdException w:name="Medium List 2 Accent 6" w:uiPriority="66"/>
-    <w:lsdException w:name="Medium Grid 1 Accent 6" w:uiPriority="67"/>
-    <w:lsdException w:name="Medium Grid 2 Accent 6" w:uiPriority="68"/>
-    <w:lsdException w:name="Medium Grid 3 Accent 6" w:uiPriority="69"/>
-    <w:lsdException w:name="Dark List Accent 6" w:uiPriority="70"/>
-    <w:lsdException w:name="Colorful Shading Accent 6" w:uiPriority="71"/>
-    <w:lsdException w:name="Colorful List Accent 6" w:uiPriority="72"/>
-    <w:lsdException w:name="Colorful Grid Accent 6" w:uiPriority="73"/>
-    <w:lsdException w:name="Subtle Emphasis" w:uiPriority="19" w:qFormat="1"/>
-    <w:lsdException w:name="Intense Emphasis" w:uiPriority="21" w:qFormat="1"/>
-    <w:lsdException w:name="Subtle Reference" w:uiPriority="31" w:qFormat="1"/>
-    <w:lsdException w:name="Intense Reference" w:uiPriority="32" w:qFormat="1"/>
-    <w:lsdException w:name="Book Title" w:uiPriority="33" w:qFormat="1"/>
-    <w:lsdException w:name="Bibliography" w:semiHidden="1" w:uiPriority="37" w:unhideWhenUsed="1"/>
-    <w:lsdException w:name="TOC Heading" w:semiHidden="1" w:uiPriority="39" w:unhideWhenUsed="1" w:qFormat="1"/>
-    <w:lsdException w:name="Plain Table 1" w:uiPriority="41"/>
-    <w:lsdException w:name="Plain Table 2" w:uiPriority="42"/>
-    <w:lsdException w:name="Plain Table 3" w:uiPriority="43"/>
-    <w:lsdException w:name="Plain Table 4" w:uiPriority="44"/>
-    <w:lsdException w:name="Plain Table 5" w:uiPriority="45"/>
-    <w:lsdException w:name="Grid Table Light" w:uiPriority="40"/>
-    <w:lsdException w:name="Grid Table 1 Light" w:uiPriority="46"/>
-    <w:lsdException w:name="Grid Table 2" w:uiPriority="47"/>
-    <w:lsdException w:name="Grid Table 3" w:uiPriority="48"/>
-    <w:lsdException w:name="Grid Table 4" w:uiPriority="49"/>
-    <w:lsdException w:name="Grid Table 5 Dark" w:uiPriority="50"/>
-    <w:lsdException w:name="Grid Table 6 Colorful" w:uiPriority="51"/>
-    <w:lsdException w:name="Grid Table 7 Colorful" w:uiPriority="52"/>
-    <w:lsdException w:name="Grid Table 1 Light Accent 1" w:uiPriority="46"/>
-    <w:lsdException w:name="Grid Table 2 Accent 1" w:uiPriority="47"/>
-    <w:lsdException w:name="Grid Table 3 Accent 1" w:uiPriority="48"/>
-    <w:lsdException w:name="Grid Table 4 Accent 1" w:uiPriority="49"/>
-    <w:lsdException w:name="Grid Table 5 Dark Accent 1" w:uiPriority="50"/>
-    <w:lsdException w:name="Grid Table 6 Colorful Accent 1" w:uiPriority="51"/>
-    <w:lsdException w:name="Grid Table 7 Colorful Accent 1" w:uiPriority="52"/>
-    <w:lsdException w:name="Grid Table 1 Light Accent 2" w:uiPriority="46"/>
-    <w:lsdException w:name="Grid Table 2 Accent 2" w:uiPriority="47"/>
-    <w:lsdException w:name="Grid Table 3 Accent 2" w:uiPriority="48"/>
-    <w:lsdException w:name="Grid Table 4 Accent 2" w:uiPriority="49"/>
-    <w:lsdException w:name="Grid Table 5 Dark Accent 2" w:uiPriority="50"/>
-    <w:lsdException w:name="Grid Table 6 Colorful Accent 2" w:uiPriority="51"/>
-    <w:lsdException w:name="Grid Table 7 Colorful Accent 2" w:uiPriority="52"/>
-    <w:lsdException w:name="Grid Table 1 Light Accent 3" w:uiPriority="46"/>
-    <w:lsdException w:name="Grid Table 2 Accent 3" w:uiPriority="47"/>
-    <w:lsdException w:name="Grid Table 3 Accent 3" w:uiPriority="48"/>
-    <w:lsdException w:name="Grid Table 4 Accent 3" w:uiPriority="49"/>
-    <w:lsdException w:name="Grid Table 5 Dark Accent 3" w:uiPriority="50"/>
-    <w:lsdException w:name="Grid Table 6 Colorful Accent 3" w:uiPriority="51"/>
-    <w:lsdException w:name="Grid Table 7 Colorful Accent 3" w:uiPriority="52"/>
-    <w:lsdException w:name="Grid Table 1 Light Accent 4" w:uiPriority="46"/>
-    <w:lsdException w:name="Grid Table 2 Accent 4" w:uiPriority="47"/>
-    <w:lsdException w:name="Grid Table 3 Accent 4" w:uiPriority="48"/>
-    <w:lsdException w:name="Grid Table 4 Accent 4" w:uiPriority="49"/>
-    <w:lsdException w:name="Grid Table 5 Dark Accent 4" w:uiPriority="50"/>
-    <w:lsdException w:name="Grid Table 6 Colorful Accent 4" w:uiPriority="51"/>
-    <w:lsdException w:name="Grid Table 7 Colorful Accent 4" w:uiPriority="52"/>
-    <w:lsdException w:name="Grid Table 1 Light Accent 5" w:uiPriority="46"/>
-    <w:lsdException w:name="Grid Table 2 Accent 5" w:uiPriority="47"/>
-    <w:lsdException w:name="Grid Table 3 Accent 5" w:uiPriority="48"/>
-    <w:lsdException w:name="Grid Table 4 Accent 5" w:uiPriority="49"/>
-    <w:lsdException w:name="Grid Table 5 Dark Accent 5" w:uiPriority="50"/>
-    <w:lsdException w:name="Grid Table 6 Colorful Accent 5" w:uiPriority="51"/>
-    <w:lsdException w:name="Grid Table 7 Colorful Accent 5" w:uiPriority="52"/>
-    <w:lsdException w:name="Grid Table 1 Light Accent 6" w:uiPriority="46"/>
-    <w:lsdException w:name="Grid Table 2 Accent 6" w:uiPriority="47"/>
-    <w:lsdException w:name="Grid Table 3 Accent 6" w:uiPriority="48"/>
-    <w:lsdException w:name="Grid Table 4 Accent 6" w:uiPriority="49"/>
-    <w:lsdException w:name="Grid Table 5 Dark Accent 6" w:uiPriority="50"/>
-    <w:lsdException w:name="Grid Table 6 Colorful Accent 6" w:uiPriority="51"/>
-    <w:lsdException w:name="Grid Table 7 Colorful Accent 6" w:uiPriority="52"/>
-    <w:lsdException w:name="List Table 1 Light" w:uiPriority="46"/>
-    <w:lsdException w:name="List Table 2" w:uiPriority="47"/>
-    <w:lsdException w:name="List Table 3" w:uiPriority="48"/>
-    <w:lsdException w:name="List Table 4" w:uiPriority="49"/>
-    <w:lsdException w:name="List Table 5 Dark" w:uiPriority="50"/>
-    <w:lsdException w:name="List Table 6 Colorful" w:uiPriority="51"/>
-    <w:lsdException w:name="List Table 7 Colorful" w:uiPriority="52"/>
-    <w:lsdException w:name="List Table 1 Light Accent 1" w:uiPriority="46"/>
-    <w:lsdException w:name="List Table 2 Accent 1" w:uiPriority="47"/>
-    <w:lsdException w:name="List Table 3 Accent 1" w:uiPriority="48"/>
-    <w:lsdException w:name="List Table 4 Accent 1" w:uiPriority="49"/>
-    <w:lsdException w:name="List Table 5 Dark Accent 1" w:uiPriority="50"/>
-    <w:lsdException w:name="List Table 6 Colorful Accent 1" w:uiPriority="51"/>
-    <w:lsdException w:name="List Table 7 Colorful Accent 1" w:uiPriority="52"/>
-    <w:lsdException w:name="List Table 1 Light Accent 2" w:uiPriority="46"/>
-    <w:lsdException w:name="List Table 2 Accent 2" w:uiPriority="47"/>
-    <w:lsdException w:name="List Table 3 Accent 2" w:uiPriority="48"/>
-    <w:lsdException w:name="List Table 4 Accent 2" w:uiPriority="49"/>
-    <w:lsdException w:name="List Table 5 Dark Accent 2" w:uiPriority="50"/>
-    <w:lsdException w:name="List Table 6 Colorful Accent 2" w:uiPriority="51"/>
-    <w:lsdException w:name="List Table 7 Colorful Accent 2" w:uiPriority="52"/>
-    <w:lsdException w:name="List Table 1 Light Accent 3" w:uiPriority="46"/>
-    <w:lsdException w:name="List Table 2 Accent 3" w:uiPriority="47"/>
-    <w:lsdException w:name="List Table 3 Accent 3" w:uiPriority="48"/>
-    <w:lsdException w:name="List Table 4 Accent 3" w:uiPriority="49"/>
-    <w:lsdException w:name="List Table 5 Dark Accent 3" w:uiPriority="50"/>
-    <w:lsdException w:name="List Table 6 Colorful Accent 3" w:uiPriority="51"/>
-    <w:lsdException w:name="List Table 7 Colorful Accent 3" w:uiPriority="52"/>
-    <w:lsdException w:name="List Table 1 Light Accent 4" w:uiPriority="46"/>
-    <w:lsdException w:name="List Table 2 Accent 4" w:uiPriority="47"/>
-    <w:lsdException w:name="List Table 3 Accent 4" w:uiPriority="48"/>
-    <w:lsdException w:name="List Table 4 Accent 4" w:uiPriority="49"/>
-    <w:lsdException w:name="List Table 5 Dark Accent 4" w:uiPriority="50"/>
-    <w:lsdException w:name="List Table 6 Colorful Accent 4" w:uiPriority="51"/>
-    <w:lsdException w:name="List Table 7 Colorful Accent 4" w:uiPriority="52"/>
-    <w:lsdException w:name="List Table 1 Light Accent 5" w:uiPriority="46"/>
-    <w:lsdException w:name="List Table 2 Accent 5" w:uiPriority="47"/>
-    <w:lsdException w:name="List Table 3 Accent 5" w:uiPriority="48"/>
-    <w:lsdException w:name="List Table 4 Accent 5" w:uiPriority="49"/>
-    <w:lsdException w:name="List Table 5 Dark Accent 5" w:uiPriority="50"/>
-    <w:lsdException w:name="List Table 6 Colorful Accent 5" w:uiPriority="51"/>
-    <w:lsdException w:name="List Table 7 Colorful Accent 5" w:uiPriority="52"/>
-    <w:lsdException w:name="List Table 1 Light Accent 6" w:uiPriority="46"/>
-    <w:lsdException w:name="List Table 2 Accent 6" w:uiPriority="47"/>
-    <w:lsdException w:name="List Table 3 Accent 6" w:uiPriority="48"/>
-    <w:lsdException w:name="List Table 4 Accent 6" w:uiPriority="49"/>
-    <w:lsdException w:name="List Table 5 Dark Accent 6" w:uiPriority="50"/>
-    <w:lsdException w:name="List Table 6 Colorful Accent 6" w:uiPriority="51"/>
-    <w:lsdException w:name="List Table 7 Colorful Accent 6" w:uiPriority="52"/>
+  <w:latentStyles w:defLockedState="0" w:defUIPriority="99" w:defSemiHidden="1" w:defUnhideWhenUsed="1" w:defQFormat="0" w:count="267">
+    <w:lsdException w:name="Normal" w:semiHidden="0" w:uiPriority="0" w:unhideWhenUsed="0" w:qFormat="1"/>
+    <w:lsdException w:name="heading 1" w:semiHidden="0" w:uiPriority="9" w:unhideWhenUsed="0" w:qFormat="1"/>
+    <w:lsdException w:name="heading 2" w:uiPriority="9" w:qFormat="1"/>
+    <w:lsdException w:name="heading 3" w:uiPriority="9" w:qFormat="1"/>
+    <w:lsdException w:name="heading 4" w:uiPriority="9" w:qFormat="1"/>
+    <w:lsdException w:name="heading 5" w:uiPriority="9" w:qFormat="1"/>
+    <w:lsdException w:name="heading 6" w:uiPriority="9" w:qFormat="1"/>
+    <w:lsdException w:name="heading 7" w:uiPriority="9" w:qFormat="1"/>
+    <w:lsdException w:name="heading 8" w:uiPriority="9" w:qFormat="1"/>
+    <w:lsdException w:name="heading 9" w:uiPriority="9" w:qFormat="1"/>
+    <w:lsdException w:name="toc 1" w:uiPriority="39"/>
+    <w:lsdException w:name="toc 2" w:uiPriority="39"/>
+    <w:lsdException w:name="toc 3" w:uiPriority="39"/>
+    <w:lsdException w:name="toc 4" w:uiPriority="39"/>
+    <w:lsdException w:name="toc 5" w:uiPriority="39"/>
+    <w:lsdException w:name="toc 6" w:uiPriority="39"/>
+    <w:lsdException w:name="toc 7" w:uiPriority="39"/>
+    <w:lsdException w:name="toc 8" w:uiPriority="39"/>
+    <w:lsdException w:name="toc 9" w:uiPriority="39"/>
+    <w:lsdException w:name="caption" w:uiPriority="35" w:qFormat="1"/>
+    <w:lsdException w:name="Title" w:semiHidden="0" w:uiPriority="10" w:unhideWhenUsed="0" w:qFormat="1"/>
+    <w:lsdException w:name="Default Paragraph Font" w:uiPriority="1"/>
+    <w:lsdException w:name="Subtitle" w:semiHidden="0" w:uiPriority="11" w:unhideWhenUsed="0" w:qFormat="1"/>
+    <w:lsdException w:name="Strong" w:semiHidden="0" w:uiPriority="22" w:unhideWhenUsed="0" w:qFormat="1"/>
+    <w:lsdException w:name="Emphasis" w:semiHidden="0" w:uiPriority="20" w:unhideWhenUsed="0" w:qFormat="1"/>
+    <w:lsdException w:name="Table Grid" w:semiHidden="0" w:uiPriority="59" w:unhideWhenUsed="0"/>
+    <w:lsdException w:name="Placeholder Text" w:unhideWhenUsed="0"/>
+    <w:lsdException w:name="No Spacing" w:semiHidden="0" w:uiPriority="1" w:unhideWhenUsed="0" w:qFormat="1"/>
+    <w:lsdException w:name="Light Shading" w:semiHidden="0" w:uiPriority="60" w:unhideWhenUsed="0"/>
+    <w:lsdException w:name="Light List" w:semiHidden="0" w:uiPriority="61" w:unhideWhenUsed="0"/>
+    <w:lsdException w:name="Light Grid" w:semiHidden="0" w:uiPriority="62" w:unhideWhenUsed="0"/>
+    <w:lsdException w:name="Medium Shading 1" w:semiHidden="0" w:uiPriority="63" w:unhideWhenUsed="0"/>
+    <w:lsdException w:name="Medium Shading 2" w:semiHidden="0" w:uiPriority="64" w:unhideWhenUsed="0"/>
+    <w:lsdException w:name="Medium List 1" w:semiHidden="0" w:uiPriority="65" w:unhideWhenUsed="0"/>
+    <w:lsdException w:name="Medium List 2" w:semiHidden="0" w:uiPriority="66" w:unhideWhenUsed="0"/>
+    <w:lsdException w:name="Medium Grid 1" w:semiHidden="0" w:uiPriority="67" w:unhideWhenUsed="0"/>
+    <w:lsdException w:name="Medium Grid 2" w:semiHidden="0" w:uiPriority="68" w:unhideWhenUsed="0"/>
+    <w:lsdException w:name="Medium Grid 3" w:semiHidden="0" w:uiPriority="69" w:unhideWhenUsed="0"/>
+    <w:lsdException w:name="Dark List" w:semiHidden="0" w:uiPriority="70" w:unhideWhenUsed="0"/>
+    <w:lsdException w:name="Colorful Shading" w:semiHidden="0" w:uiPriority="71" w:unhideWhenUsed="0"/>
+    <w:lsdException w:name="Colorful List" w:semiHidden="0" w:uiPriority="72" w:unhideWhenUsed="0"/>
+    <w:lsdException w:name="Colorful Grid" w:semiHidden="0" w:uiPriority="73" w:unhideWhenUsed="0"/>
+    <w:lsdException w:name="Light Shading Accent 1" w:semiHidden="0" w:uiPriority="60" w:unhideWhenUsed="0"/>
+    <w:lsdException w:name="Light List Accent 1" w:semiHidden="0" w:uiPriority="61" w:unhideWhenUsed="0"/>
+    <w:lsdException w:name="Light Grid Accent 1" w:semiHidden="0" w:uiPriority="62" w:unhideWhenUsed="0"/>
+    <w:lsdException w:name="Medium Shading 1 Accent 1" w:semiHidden="0" w:uiPriority="63" w:unhideWhenUsed="0"/>
+    <w:lsdException w:name="Medium Shading 2 Accent 1" w:semiHidden="0" w:uiPriority="64" w:unhideWhenUsed="0"/>
+    <w:lsdException w:name="Medium List 1 Accent 1" w:semiHidden="0" w:uiPriority="65" w:unhideWhenUsed="0"/>
+    <w:lsdException w:name="Revision" w:unhideWhenUsed="0"/>
+    <w:lsdException w:name="List Paragraph" w:semiHidden="0" w:uiPriority="34" w:unhideWhenUsed="0" w:qFormat="1"/>
+    <w:lsdException w:name="Quote" w:semiHidden="0" w:uiPriority="29" w:unhideWhenUsed="0" w:qFormat="1"/>
+    <w:lsdException w:name="Intense Quote" w:semiHidden="0" w:uiPriority="30" w:unhideWhenUsed="0" w:qFormat="1"/>
+    <w:lsdException w:name="Medium List 2 Accent 1" w:semiHidden="0" w:uiPriority="66" w:unhideWhenUsed="0"/>
+    <w:lsdException w:name="Medium Grid 1 Accent 1" w:semiHidden="0" w:uiPriority="67" w:unhideWhenUsed="0"/>
+    <w:lsdException w:name="Medium Grid 2 Accent 1" w:semiHidden="0" w:uiPriority="68" w:unhideWhenUsed="0"/>
+    <w:lsdException w:name="Medium Grid 3 Accent 1" w:semiHidden="0" w:uiPriority="69" w:unhideWhenUsed="0"/>
+    <w:lsdException w:name="Dark List Accent 1" w:semiHidden="0" w:uiPriority="70" w:unhideWhenUsed="0"/>
+    <w:lsdException w:name="Colorful Shading Accent 1" w:semiHidden="0" w:uiPriority="71" w:unhideWhenUsed="0"/>
+    <w:lsdException w:name="Colorful List Accent 1" w:semiHidden="0" w:uiPriority="72" w:unhideWhenUsed="0"/>
+    <w:lsdException w:name="Colorful Grid Accent 1" w:semiHidden="0" w:uiPriority="73" w:unhideWhenUsed="0"/>
+    <w:lsdException w:name="Light Shading Accent 2" w:semiHidden="0" w:uiPriority="60" w:unhideWhenUsed="0"/>
+    <w:lsdException w:name="Light List Accent 2" w:semiHidden="0" w:uiPriority="61" w:unhideWhenUsed="0"/>
+    <w:lsdException w:name="Light Grid Accent 2" w:semiHidden="0" w:uiPriority="62" w:unhideWhenUsed="0"/>
+    <w:lsdException w:name="Medium Shading 1 Accent 2" w:semiHidden="0" w:uiPriority="63" w:unhideWhenUsed="0"/>
+    <w:lsdException w:name="Medium Shading 2 Accent 2" w:semiHidden="0" w:uiPriority="64" w:unhideWhenUsed="0"/>
+    <w:lsdException w:name="Medium List 1 Accent 2" w:semiHidden="0" w:uiPriority="65" w:unhideWhenUsed="0"/>
+    <w:lsdException w:name="Medium List 2 Accent 2" w:semiHidden="0" w:uiPriority="66" w:unhideWhenUsed="0"/>
+    <w:lsdException w:name="Medium Grid 1 Accent 2" w:semiHidden="0" w:uiPriority="67" w:unhideWhenUsed="0"/>
+    <w:lsdException w:name="Medium Grid 2 Accent 2" w:semiHidden="0" w:uiPriority="68" w:unhideWhenUsed="0"/>
+    <w:lsdException w:name="Medium Grid 3 Accent 2" w:semiHidden="0" w:uiPriority="69" w:unhideWhenUsed="0"/>
+    <w:lsdException w:name="Dark List Accent 2" w:semiHidden="0" w:uiPriority="70" w:unhideWhenUsed="0"/>
+    <w:lsdException w:name="Colorful Shading Accent 2" w:semiHidden="0" w:uiPriority="71" w:unhideWhenUsed="0"/>
+    <w:lsdException w:name="Colorful List Accent 2" w:semiHidden="0" w:uiPriority="72" w:unhideWhenUsed="0"/>
+    <w:lsdException w:name="Colorful Grid Accent 2" w:semiHidden="0" w:uiPriority="73" w:unhideWhenUsed="0"/>
+    <w:lsdException w:name="Light Shading Accent 3" w:semiHidden="0" w:uiPriority="60" w:unhideWhenUsed="0"/>
+    <w:lsdException w:name="Light List Accent 3" w:semiHidden="0" w:uiPriority="61" w:unhideWhenUsed="0"/>
+    <w:lsdException w:name="Light Grid Accent 3" w:semiHidden="0" w:uiPriority="62" w:unhideWhenUsed="0"/>
+    <w:lsdException w:name="Medium Shading 1 Accent 3" w:semiHidden="0" w:uiPriority="63" w:unhideWhenUsed="0"/>
+    <w:lsdException w:name="Medium Shading 2 Accent 3" w:semiHidden="0" w:uiPriority="64" w:unhideWhenUsed="0"/>
+    <w:lsdException w:name="Medium List 1 Accent 3" w:semiHidden="0" w:uiPriority="65" w:unhideWhenUsed="0"/>
+    <w:lsdException w:name="Medium List 2 Accent 3" w:semiHidden="0" w:uiPriority="66" w:unhideWhenUsed="0"/>
+    <w:lsdException w:name="Medium Grid 1 Accent 3" w:semiHidden="0" w:uiPriority="67" w:unhideWhenUsed="0"/>
+    <w:lsdException w:name="Medium Grid 2 Accent 3" w:semiHidden="0" w:uiPriority="68" w:unhideWhenUsed="0"/>
+    <w:lsdException w:name="Medium Grid 3 Accent 3" w:semiHidden="0" w:uiPriority="69" w:unhideWhenUsed="0"/>
+    <w:lsdException w:name="Dark List Accent 3" w:semiHidden="0" w:uiPriority="70" w:unhideWhenUsed="0"/>
+    <w:lsdException w:name="Colorful Shading Accent 3" w:semiHidden="0" w:uiPriority="71" w:unhideWhenUsed="0"/>
+    <w:lsdException w:name="Colorful List Accent 3" w:semiHidden="0" w:uiPriority="72" w:unhideWhenUsed="0"/>
+    <w:lsdException w:name="Colorful Grid Accent 3" w:semiHidden="0" w:uiPriority="73" w:unhideWhenUsed="0"/>
+    <w:lsdException w:name="Light Shading Accent 4" w:semiHidden="0" w:uiPriority="60" w:unhideWhenUsed="0"/>
+    <w:lsdException w:name="Light List Accent 4" w:semiHidden="0" w:uiPriority="61" w:unhideWhenUsed="0"/>
+    <w:lsdException w:name="Light Grid Accent 4" w:semiHidden="0" w:uiPriority="62" w:unhideWhenUsed="0"/>
+    <w:lsdException w:name="Medium Shading 1 Accent 4" w:semiHidden="0" w:uiPriority="63" w:unhideWhenUsed="0"/>
+    <w:lsdException w:name="Medium Shading 2 Accent 4" w:semiHidden="0" w:uiPriority="64" w:unhideWhenUsed="0"/>
+    <w:lsdException w:name="Medium List 1 Accent 4" w:semiHidden="0" w:uiPriority="65" w:unhideWhenUsed="0"/>
+    <w:lsdException w:name="Medium List 2 Accent 4" w:semiHidden="0" w:uiPriority="66" w:unhideWhenUsed="0"/>
+    <w:lsdException w:name="Medium Grid 1 Accent 4" w:semiHidden="0" w:uiPriority="67" w:unhideWhenUsed="0"/>
+    <w:lsdException w:name="Medium Grid 2 Accent 4" w:semiHidden="0" w:uiPriority="68" w:unhideWhenUsed="0"/>
+    <w:lsdException w:name="Medium Grid 3 Accent 4" w:semiHidden="0" w:uiPriority="69" w:unhideWhenUsed="0"/>
+    <w:lsdException w:name="Dark List Accent 4" w:semiHidden="0" w:uiPriority="70" w:unhideWhenUsed="0"/>
+    <w:lsdException w:name="Colorful Shading Accent 4" w:semiHidden="0" w:uiPriority="71" w:unhideWhenUsed="0"/>
+    <w:lsdException w:name="Colorful List Accent 4" w:semiHidden="0" w:uiPriority="72" w:unhideWhenUsed="0"/>
+    <w:lsdException w:name="Colorful Grid Accent 4" w:semiHidden="0" w:uiPriority="73" w:unhideWhenUsed="0"/>
+    <w:lsdException w:name="Light Shading Accent 5" w:semiHidden="0" w:uiPriority="60" w:unhideWhenUsed="0"/>
+    <w:lsdException w:name="Light List Accent 5" w:semiHidden="0" w:uiPriority="61" w:unhideWhenUsed="0"/>
+    <w:lsdException w:name="Light Grid Accent 5" w:semiHidden="0" w:uiPriority="62" w:unhideWhenUsed="0"/>
+    <w:lsdException w:name="Medium Shading 1 Accent 5" w:semiHidden="0" w:uiPriority="63" w:unhideWhenUsed="0"/>
+    <w:lsdException w:name="Medium Shading 2 Accent 5" w:semiHidden="0" w:uiPriority="64" w:unhideWhenUsed="0"/>
+    <w:lsdException w:name="Medium List 1 Accent 5" w:semiHidden="0" w:uiPriority="65" w:unhideWhenUsed="0"/>
+    <w:lsdException w:name="Medium List 2 Accent 5" w:semiHidden="0" w:uiPriority="66" w:unhideWhenUsed="0"/>
+    <w:lsdException w:name="Medium Grid 1 Accent 5" w:semiHidden="0" w:uiPriority="67" w:unhideWhenUsed="0"/>
+    <w:lsdException w:name="Medium Grid 2 Accent 5" w:semiHidden="0" w:uiPriority="68" w:unhideWhenUsed="0"/>
+    <w:lsdException w:name="Medium Grid 3 Accent 5" w:semiHidden="0" w:uiPriority="69" w:unhideWhenUsed="0"/>
+    <w:lsdException w:name="Dark List Accent 5" w:semiHidden="0" w:uiPriority="70" w:unhideWhenUsed="0"/>
+    <w:lsdException w:name="Colorful Shading Accent 5" w:semiHidden="0" w:uiPriority="71" w:unhideWhenUsed="0"/>
+    <w:lsdException w:name="Colorful List Accent 5" w:semiHidden="0" w:uiPriority="72" w:unhideWhenUsed="0"/>
+    <w:lsdException w:name="Colorful Grid Accent 5" w:semiHidden="0" w:uiPriority="73" w:unhideWhenUsed="0"/>
+    <w:lsdException w:name="Light Shading Accent 6" w:semiHidden="0" w:uiPriority="60" w:unhideWhenUsed="0"/>
+    <w:lsdException w:name="Light List Accent 6" w:semiHidden="0" w:uiPriority="61" w:unhideWhenUsed="0"/>
+    <w:lsdException w:name="Light Grid Accent 6" w:semiHidden="0" w:uiPriority="62" w:unhideWhenUsed="0"/>
+    <w:lsdException w:name="Medium Shading 1 Accent 6" w:semiHidden="0" w:uiPriority="63" w:unhideWhenUsed="0"/>
+    <w:lsdException w:name="Medium Shading 2 Accent 6" w:semiHidden="0" w:uiPriority="64" w:unhideWhenUsed="0"/>
+    <w:lsdException w:name="Medium List 1 Accent 6" w:semiHidden="0" w:uiPriority="65" w:unhideWhenUsed="0"/>
+    <w:lsdException w:name="Medium List 2 Accent 6" w:semiHidden="0" w:uiPriority="66" w:unhideWhenUsed="0"/>
+    <w:lsdException w:name="Medium Grid 1 Accent 6" w:semiHidden="0" w:uiPriority="67" w:unhideWhenUsed="0"/>
+    <w:lsdException w:name="Medium Grid 2 Accent 6" w:semiHidden="0" w:uiPriority="68" w:unhideWhenUsed="0"/>
+    <w:lsdException w:name="Medium Grid 3 Accent 6" w:semiHidden="0" w:uiPriority="69" w:unhideWhenUsed="0"/>
+    <w:lsdException w:name="Dark List Accent 6" w:semiHidden="0" w:uiPriority="70" w:unhideWhenUsed="0"/>
+    <w:lsdException w:name="Colorful Shading Accent 6" w:semiHidden="0" w:uiPriority="71" w:unhideWhenUsed="0"/>
+    <w:lsdException w:name="Colorful List Accent 6" w:semiHidden="0" w:uiPriority="72" w:unhideWhenUsed="0"/>
+    <w:lsdException w:name="Colorful Grid Accent 6" w:semiHidden="0" w:uiPriority="73" w:unhideWhenUsed="0"/>
+    <w:lsdException w:name="Subtle Emphasis" w:semiHidden="0" w:uiPriority="19" w:unhideWhenUsed="0" w:qFormat="1"/>
+    <w:lsdException w:name="Intense Emphasis" w:semiHidden="0" w:uiPriority="21" w:unhideWhenUsed="0" w:qFormat="1"/>
+    <w:lsdException w:name="Subtle Reference" w:semiHidden="0" w:uiPriority="31" w:unhideWhenUsed="0" w:qFormat="1"/>
+    <w:lsdException w:name="Intense Reference" w:semiHidden="0" w:uiPriority="32" w:unhideWhenUsed="0" w:qFormat="1"/>
+    <w:lsdException w:name="Book Title" w:semiHidden="0" w:uiPriority="33" w:unhideWhenUsed="0" w:qFormat="1"/>
+    <w:lsdException w:name="Bibliography" w:uiPriority="37"/>
+    <w:lsdException w:name="TOC Heading" w:uiPriority="39" w:qFormat="1"/>
   </w:latentStyles>
   <w:style w:type="paragraph" w:default="1" w:styleId="Normal">
     <w:name w:val="Normal"/>
@@ -5758,6 +5498,13 @@
     <w:tblPr>
       <w:tblStyleRowBandSize w:val="1"/>
       <w:tblStyleColBandSize w:val="1"/>
+      <w:tblInd w:w="0" w:type="dxa"/>
+      <w:tblCellMar>
+        <w:top w:w="0" w:type="dxa"/>
+        <w:left w:w="108" w:type="dxa"/>
+        <w:bottom w:w="0" w:type="dxa"/>
+        <w:right w:w="108" w:type="dxa"/>
+      </w:tblCellMar>
     </w:tblPr>
   </w:style>
   <w:style w:type="paragraph" w:styleId="Header">
@@ -5949,6 +5696,7 @@
       <w:szCs w:val="40"/>
     </w:rPr>
     <w:tblPr>
+      <w:tblInd w:w="0" w:type="dxa"/>
       <w:tblBorders>
         <w:top w:val="single" w:sz="4" w:space="0" w:color="auto"/>
         <w:left w:val="single" w:sz="4" w:space="0" w:color="auto"/>
@@ -5957,7 +5705,604 @@
         <w:insideH w:val="single" w:sz="4" w:space="0" w:color="auto"/>
         <w:insideV w:val="single" w:sz="4" w:space="0" w:color="auto"/>
       </w:tblBorders>
+      <w:tblCellMar>
+        <w:top w:w="0" w:type="dxa"/>
+        <w:left w:w="108" w:type="dxa"/>
+        <w:bottom w:w="0" w:type="dxa"/>
+        <w:right w:w="108" w:type="dxa"/>
+      </w:tblCellMar>
     </w:tblPr>
+  </w:style>
+  <w:style w:type="paragraph" w:styleId="BalloonText">
+    <w:name w:val="Balloon Text"/>
+    <w:basedOn w:val="Normal"/>
+    <w:link w:val="BalloonTextChar"/>
+    <w:uiPriority w:val="99"/>
+    <w:semiHidden/>
+    <w:unhideWhenUsed/>
+    <w:rsid w:val="00AB2FE8"/>
+    <w:pPr>
+      <w:spacing w:after="0" w:line="240" w:lineRule="auto"/>
+    </w:pPr>
+    <w:rPr>
+      <w:rFonts w:ascii="Tahoma" w:hAnsi="Tahoma" w:cs="Tahoma"/>
+      <w:sz w:val="16"/>
+      <w:szCs w:val="16"/>
+    </w:rPr>
+  </w:style>
+  <w:style w:type="character" w:customStyle="1" w:styleId="BalloonTextChar">
+    <w:name w:val="Balloon Text Char"/>
+    <w:basedOn w:val="DefaultParagraphFont"/>
+    <w:link w:val="BalloonText"/>
+    <w:uiPriority w:val="99"/>
+    <w:semiHidden/>
+    <w:rsid w:val="00AB2FE8"/>
+    <w:rPr>
+      <w:rFonts w:ascii="Tahoma" w:hAnsi="Tahoma" w:cs="Tahoma"/>
+      <w:sz w:val="16"/>
+      <w:szCs w:val="16"/>
+    </w:rPr>
+  </w:style>
+</w:styles>
+</file>
+
+<file path=word/stylesWithEffects.xml><?xml version="1.0" encoding="utf-8"?>
+<w:styles xmlns:wpc="http://schemas.microsoft.com/office/word/2010/wordprocessingCanvas" xmlns:mc="http://schemas.openxmlformats.org/markup-compatibility/2006" xmlns:o="urn:schemas-microsoft-com:office:office" xmlns:r="http://schemas.openxmlformats.org/officeDocument/2006/relationships" xmlns:m="http://schemas.openxmlformats.org/officeDocument/2006/math" xmlns:v="urn:schemas-microsoft-com:vml" xmlns:wp14="http://schemas.microsoft.com/office/word/2010/wordprocessingDrawing" xmlns:wp="http://schemas.openxmlformats.org/drawingml/2006/wordprocessingDrawing" xmlns:w10="urn:schemas-microsoft-com:office:word" xmlns:w="http://schemas.openxmlformats.org/wordprocessingml/2006/main" xmlns:w14="http://schemas.microsoft.com/office/word/2010/wordml" xmlns:wpg="http://schemas.microsoft.com/office/word/2010/wordprocessingGroup" xmlns:wpi="http://schemas.microsoft.com/office/word/2010/wordprocessingInk" xmlns:wne="http://schemas.microsoft.com/office/word/2006/wordml" xmlns:wps="http://schemas.microsoft.com/office/word/2010/wordprocessingShape" mc:Ignorable="w14 wp14">
+  <w:docDefaults>
+    <w:rPrDefault>
+      <w:rPr>
+        <w:rFonts w:ascii="Calibri" w:eastAsia="Calibri" w:hAnsi="Calibri" w:cs="Calibri"/>
+        <w:sz w:val="22"/>
+        <w:szCs w:val="22"/>
+        <w:lang w:val="en-US" w:eastAsia="en-US" w:bidi="ar-SA"/>
+      </w:rPr>
+    </w:rPrDefault>
+    <w:pPrDefault>
+      <w:pPr>
+        <w:spacing w:after="160" w:line="259" w:lineRule="auto"/>
+      </w:pPr>
+    </w:pPrDefault>
+  </w:docDefaults>
+  <w:latentStyles w:defLockedState="0" w:defUIPriority="99" w:defSemiHidden="1" w:defUnhideWhenUsed="1" w:defQFormat="0" w:count="267">
+    <w:lsdException w:name="Normal" w:semiHidden="0" w:uiPriority="0" w:unhideWhenUsed="0" w:qFormat="1"/>
+    <w:lsdException w:name="heading 1" w:semiHidden="0" w:uiPriority="9" w:unhideWhenUsed="0" w:qFormat="1"/>
+    <w:lsdException w:name="heading 2" w:uiPriority="9" w:qFormat="1"/>
+    <w:lsdException w:name="heading 3" w:uiPriority="9" w:qFormat="1"/>
+    <w:lsdException w:name="heading 4" w:uiPriority="9" w:qFormat="1"/>
+    <w:lsdException w:name="heading 5" w:uiPriority="9" w:qFormat="1"/>
+    <w:lsdException w:name="heading 6" w:uiPriority="9" w:qFormat="1"/>
+    <w:lsdException w:name="heading 7" w:uiPriority="9" w:qFormat="1"/>
+    <w:lsdException w:name="heading 8" w:uiPriority="9" w:qFormat="1"/>
+    <w:lsdException w:name="heading 9" w:uiPriority="9" w:qFormat="1"/>
+    <w:lsdException w:name="toc 1" w:uiPriority="39"/>
+    <w:lsdException w:name="toc 2" w:uiPriority="39"/>
+    <w:lsdException w:name="toc 3" w:uiPriority="39"/>
+    <w:lsdException w:name="toc 4" w:uiPriority="39"/>
+    <w:lsdException w:name="toc 5" w:uiPriority="39"/>
+    <w:lsdException w:name="toc 6" w:uiPriority="39"/>
+    <w:lsdException w:name="toc 7" w:uiPriority="39"/>
+    <w:lsdException w:name="toc 8" w:uiPriority="39"/>
+    <w:lsdException w:name="toc 9" w:uiPriority="39"/>
+    <w:lsdException w:name="caption" w:uiPriority="35" w:qFormat="1"/>
+    <w:lsdException w:name="Title" w:semiHidden="0" w:uiPriority="10" w:unhideWhenUsed="0" w:qFormat="1"/>
+    <w:lsdException w:name="Default Paragraph Font" w:uiPriority="1"/>
+    <w:lsdException w:name="Subtitle" w:semiHidden="0" w:uiPriority="11" w:unhideWhenUsed="0" w:qFormat="1"/>
+    <w:lsdException w:name="Strong" w:semiHidden="0" w:uiPriority="22" w:unhideWhenUsed="0" w:qFormat="1"/>
+    <w:lsdException w:name="Emphasis" w:semiHidden="0" w:uiPriority="20" w:unhideWhenUsed="0" w:qFormat="1"/>
+    <w:lsdException w:name="Table Grid" w:semiHidden="0" w:uiPriority="59" w:unhideWhenUsed="0"/>
+    <w:lsdException w:name="Placeholder Text" w:unhideWhenUsed="0"/>
+    <w:lsdException w:name="No Spacing" w:semiHidden="0" w:uiPriority="1" w:unhideWhenUsed="0" w:qFormat="1"/>
+    <w:lsdException w:name="Light Shading" w:semiHidden="0" w:uiPriority="60" w:unhideWhenUsed="0"/>
+    <w:lsdException w:name="Light List" w:semiHidden="0" w:uiPriority="61" w:unhideWhenUsed="0"/>
+    <w:lsdException w:name="Light Grid" w:semiHidden="0" w:uiPriority="62" w:unhideWhenUsed="0"/>
+    <w:lsdException w:name="Medium Shading 1" w:semiHidden="0" w:uiPriority="63" w:unhideWhenUsed="0"/>
+    <w:lsdException w:name="Medium Shading 2" w:semiHidden="0" w:uiPriority="64" w:unhideWhenUsed="0"/>
+    <w:lsdException w:name="Medium List 1" w:semiHidden="0" w:uiPriority="65" w:unhideWhenUsed="0"/>
+    <w:lsdException w:name="Medium List 2" w:semiHidden="0" w:uiPriority="66" w:unhideWhenUsed="0"/>
+    <w:lsdException w:name="Medium Grid 1" w:semiHidden="0" w:uiPriority="67" w:unhideWhenUsed="0"/>
+    <w:lsdException w:name="Medium Grid 2" w:semiHidden="0" w:uiPriority="68" w:unhideWhenUsed="0"/>
+    <w:lsdException w:name="Medium Grid 3" w:semiHidden="0" w:uiPriority="69" w:unhideWhenUsed="0"/>
+    <w:lsdException w:name="Dark List" w:semiHidden="0" w:uiPriority="70" w:unhideWhenUsed="0"/>
+    <w:lsdException w:name="Colorful Shading" w:semiHidden="0" w:uiPriority="71" w:unhideWhenUsed="0"/>
+    <w:lsdException w:name="Colorful List" w:semiHidden="0" w:uiPriority="72" w:unhideWhenUsed="0"/>
+    <w:lsdException w:name="Colorful Grid" w:semiHidden="0" w:uiPriority="73" w:unhideWhenUsed="0"/>
+    <w:lsdException w:name="Light Shading Accent 1" w:semiHidden="0" w:uiPriority="60" w:unhideWhenUsed="0"/>
+    <w:lsdException w:name="Light List Accent 1" w:semiHidden="0" w:uiPriority="61" w:unhideWhenUsed="0"/>
+    <w:lsdException w:name="Light Grid Accent 1" w:semiHidden="0" w:uiPriority="62" w:unhideWhenUsed="0"/>
+    <w:lsdException w:name="Medium Shading 1 Accent 1" w:semiHidden="0" w:uiPriority="63" w:unhideWhenUsed="0"/>
+    <w:lsdException w:name="Medium Shading 2 Accent 1" w:semiHidden="0" w:uiPriority="64" w:unhideWhenUsed="0"/>
+    <w:lsdException w:name="Medium List 1 Accent 1" w:semiHidden="0" w:uiPriority="65" w:unhideWhenUsed="0"/>
+    <w:lsdException w:name="Revision" w:unhideWhenUsed="0"/>
+    <w:lsdException w:name="List Paragraph" w:semiHidden="0" w:uiPriority="34" w:unhideWhenUsed="0" w:qFormat="1"/>
+    <w:lsdException w:name="Quote" w:semiHidden="0" w:uiPriority="29" w:unhideWhenUsed="0" w:qFormat="1"/>
+    <w:lsdException w:name="Intense Quote" w:semiHidden="0" w:uiPriority="30" w:unhideWhenUsed="0" w:qFormat="1"/>
+    <w:lsdException w:name="Medium List 2 Accent 1" w:semiHidden="0" w:uiPriority="66" w:unhideWhenUsed="0"/>
+    <w:lsdException w:name="Medium Grid 1 Accent 1" w:semiHidden="0" w:uiPriority="67" w:unhideWhenUsed="0"/>
+    <w:lsdException w:name="Medium Grid 2 Accent 1" w:semiHidden="0" w:uiPriority="68" w:unhideWhenUsed="0"/>
+    <w:lsdException w:name="Medium Grid 3 Accent 1" w:semiHidden="0" w:uiPriority="69" w:unhideWhenUsed="0"/>
+    <w:lsdException w:name="Dark List Accent 1" w:semiHidden="0" w:uiPriority="70" w:unhideWhenUsed="0"/>
+    <w:lsdException w:name="Colorful Shading Accent 1" w:semiHidden="0" w:uiPriority="71" w:unhideWhenUsed="0"/>
+    <w:lsdException w:name="Colorful List Accent 1" w:semiHidden="0" w:uiPriority="72" w:unhideWhenUsed="0"/>
+    <w:lsdException w:name="Colorful Grid Accent 1" w:semiHidden="0" w:uiPriority="73" w:unhideWhenUsed="0"/>
+    <w:lsdException w:name="Light Shading Accent 2" w:semiHidden="0" w:uiPriority="60" w:unhideWhenUsed="0"/>
+    <w:lsdException w:name="Light List Accent 2" w:semiHidden="0" w:uiPriority="61" w:unhideWhenUsed="0"/>
+    <w:lsdException w:name="Light Grid Accent 2" w:semiHidden="0" w:uiPriority="62" w:unhideWhenUsed="0"/>
+    <w:lsdException w:name="Medium Shading 1 Accent 2" w:semiHidden="0" w:uiPriority="63" w:unhideWhenUsed="0"/>
+    <w:lsdException w:name="Medium Shading 2 Accent 2" w:semiHidden="0" w:uiPriority="64" w:unhideWhenUsed="0"/>
+    <w:lsdException w:name="Medium List 1 Accent 2" w:semiHidden="0" w:uiPriority="65" w:unhideWhenUsed="0"/>
+    <w:lsdException w:name="Medium List 2 Accent 2" w:semiHidden="0" w:uiPriority="66" w:unhideWhenUsed="0"/>
+    <w:lsdException w:name="Medium Grid 1 Accent 2" w:semiHidden="0" w:uiPriority="67" w:unhideWhenUsed="0"/>
+    <w:lsdException w:name="Medium Grid 2 Accent 2" w:semiHidden="0" w:uiPriority="68" w:unhideWhenUsed="0"/>
+    <w:lsdException w:name="Medium Grid 3 Accent 2" w:semiHidden="0" w:uiPriority="69" w:unhideWhenUsed="0"/>
+    <w:lsdException w:name="Dark List Accent 2" w:semiHidden="0" w:uiPriority="70" w:unhideWhenUsed="0"/>
+    <w:lsdException w:name="Colorful Shading Accent 2" w:semiHidden="0" w:uiPriority="71" w:unhideWhenUsed="0"/>
+    <w:lsdException w:name="Colorful List Accent 2" w:semiHidden="0" w:uiPriority="72" w:unhideWhenUsed="0"/>
+    <w:lsdException w:name="Colorful Grid Accent 2" w:semiHidden="0" w:uiPriority="73" w:unhideWhenUsed="0"/>
+    <w:lsdException w:name="Light Shading Accent 3" w:semiHidden="0" w:uiPriority="60" w:unhideWhenUsed="0"/>
+    <w:lsdException w:name="Light List Accent 3" w:semiHidden="0" w:uiPriority="61" w:unhideWhenUsed="0"/>
+    <w:lsdException w:name="Light Grid Accent 3" w:semiHidden="0" w:uiPriority="62" w:unhideWhenUsed="0"/>
+    <w:lsdException w:name="Medium Shading 1 Accent 3" w:semiHidden="0" w:uiPriority="63" w:unhideWhenUsed="0"/>
+    <w:lsdException w:name="Medium Shading 2 Accent 3" w:semiHidden="0" w:uiPriority="64" w:unhideWhenUsed="0"/>
+    <w:lsdException w:name="Medium List 1 Accent 3" w:semiHidden="0" w:uiPriority="65" w:unhideWhenUsed="0"/>
+    <w:lsdException w:name="Medium List 2 Accent 3" w:semiHidden="0" w:uiPriority="66" w:unhideWhenUsed="0"/>
+    <w:lsdException w:name="Medium Grid 1 Accent 3" w:semiHidden="0" w:uiPriority="67" w:unhideWhenUsed="0"/>
+    <w:lsdException w:name="Medium Grid 2 Accent 3" w:semiHidden="0" w:uiPriority="68" w:unhideWhenUsed="0"/>
+    <w:lsdException w:name="Medium Grid 3 Accent 3" w:semiHidden="0" w:uiPriority="69" w:unhideWhenUsed="0"/>
+    <w:lsdException w:name="Dark List Accent 3" w:semiHidden="0" w:uiPriority="70" w:unhideWhenUsed="0"/>
+    <w:lsdException w:name="Colorful Shading Accent 3" w:semiHidden="0" w:uiPriority="71" w:unhideWhenUsed="0"/>
+    <w:lsdException w:name="Colorful List Accent 3" w:semiHidden="0" w:uiPriority="72" w:unhideWhenUsed="0"/>
+    <w:lsdException w:name="Colorful Grid Accent 3" w:semiHidden="0" w:uiPriority="73" w:unhideWhenUsed="0"/>
+    <w:lsdException w:name="Light Shading Accent 4" w:semiHidden="0" w:uiPriority="60" w:unhideWhenUsed="0"/>
+    <w:lsdException w:name="Light List Accent 4" w:semiHidden="0" w:uiPriority="61" w:unhideWhenUsed="0"/>
+    <w:lsdException w:name="Light Grid Accent 4" w:semiHidden="0" w:uiPriority="62" w:unhideWhenUsed="0"/>
+    <w:lsdException w:name="Medium Shading 1 Accent 4" w:semiHidden="0" w:uiPriority="63" w:unhideWhenUsed="0"/>
+    <w:lsdException w:name="Medium Shading 2 Accent 4" w:semiHidden="0" w:uiPriority="64" w:unhideWhenUsed="0"/>
+    <w:lsdException w:name="Medium List 1 Accent 4" w:semiHidden="0" w:uiPriority="65" w:unhideWhenUsed="0"/>
+    <w:lsdException w:name="Medium List 2 Accent 4" w:semiHidden="0" w:uiPriority="66" w:unhideWhenUsed="0"/>
+    <w:lsdException w:name="Medium Grid 1 Accent 4" w:semiHidden="0" w:uiPriority="67" w:unhideWhenUsed="0"/>
+    <w:lsdException w:name="Medium Grid 2 Accent 4" w:semiHidden="0" w:uiPriority="68" w:unhideWhenUsed="0"/>
+    <w:lsdException w:name="Medium Grid 3 Accent 4" w:semiHidden="0" w:uiPriority="69" w:unhideWhenUsed="0"/>
+    <w:lsdException w:name="Dark List Accent 4" w:semiHidden="0" w:uiPriority="70" w:unhideWhenUsed="0"/>
+    <w:lsdException w:name="Colorful Shading Accent 4" w:semiHidden="0" w:uiPriority="71" w:unhideWhenUsed="0"/>
+    <w:lsdException w:name="Colorful List Accent 4" w:semiHidden="0" w:uiPriority="72" w:unhideWhenUsed="0"/>
+    <w:lsdException w:name="Colorful Grid Accent 4" w:semiHidden="0" w:uiPriority="73" w:unhideWhenUsed="0"/>
+    <w:lsdException w:name="Light Shading Accent 5" w:semiHidden="0" w:uiPriority="60" w:unhideWhenUsed="0"/>
+    <w:lsdException w:name="Light List Accent 5" w:semiHidden="0" w:uiPriority="61" w:unhideWhenUsed="0"/>
+    <w:lsdException w:name="Light Grid Accent 5" w:semiHidden="0" w:uiPriority="62" w:unhideWhenUsed="0"/>
+    <w:lsdException w:name="Medium Shading 1 Accent 5" w:semiHidden="0" w:uiPriority="63" w:unhideWhenUsed="0"/>
+    <w:lsdException w:name="Medium Shading 2 Accent 5" w:semiHidden="0" w:uiPriority="64" w:unhideWhenUsed="0"/>
+    <w:lsdException w:name="Medium List 1 Accent 5" w:semiHidden="0" w:uiPriority="65" w:unhideWhenUsed="0"/>
+    <w:lsdException w:name="Medium List 2 Accent 5" w:semiHidden="0" w:uiPriority="66" w:unhideWhenUsed="0"/>
+    <w:lsdException w:name="Medium Grid 1 Accent 5" w:semiHidden="0" w:uiPriority="67" w:unhideWhenUsed="0"/>
+    <w:lsdException w:name="Medium Grid 2 Accent 5" w:semiHidden="0" w:uiPriority="68" w:unhideWhenUsed="0"/>
+    <w:lsdException w:name="Medium Grid 3 Accent 5" w:semiHidden="0" w:uiPriority="69" w:unhideWhenUsed="0"/>
+    <w:lsdException w:name="Dark List Accent 5" w:semiHidden="0" w:uiPriority="70" w:unhideWhenUsed="0"/>
+    <w:lsdException w:name="Colorful Shading Accent 5" w:semiHidden="0" w:uiPriority="71" w:unhideWhenUsed="0"/>
+    <w:lsdException w:name="Colorful List Accent 5" w:semiHidden="0" w:uiPriority="72" w:unhideWhenUsed="0"/>
+    <w:lsdException w:name="Colorful Grid Accent 5" w:semiHidden="0" w:uiPriority="73" w:unhideWhenUsed="0"/>
+    <w:lsdException w:name="Light Shading Accent 6" w:semiHidden="0" w:uiPriority="60" w:unhideWhenUsed="0"/>
+    <w:lsdException w:name="Light List Accent 6" w:semiHidden="0" w:uiPriority="61" w:unhideWhenUsed="0"/>
+    <w:lsdException w:name="Light Grid Accent 6" w:semiHidden="0" w:uiPriority="62" w:unhideWhenUsed="0"/>
+    <w:lsdException w:name="Medium Shading 1 Accent 6" w:semiHidden="0" w:uiPriority="63" w:unhideWhenUsed="0"/>
+    <w:lsdException w:name="Medium Shading 2 Accent 6" w:semiHidden="0" w:uiPriority="64" w:unhideWhenUsed="0"/>
+    <w:lsdException w:name="Medium List 1 Accent 6" w:semiHidden="0" w:uiPriority="65" w:unhideWhenUsed="0"/>
+    <w:lsdException w:name="Medium List 2 Accent 6" w:semiHidden="0" w:uiPriority="66" w:unhideWhenUsed="0"/>
+    <w:lsdException w:name="Medium Grid 1 Accent 6" w:semiHidden="0" w:uiPriority="67" w:unhideWhenUsed="0"/>
+    <w:lsdException w:name="Medium Grid 2 Accent 6" w:semiHidden="0" w:uiPriority="68" w:unhideWhenUsed="0"/>
+    <w:lsdException w:name="Medium Grid 3 Accent 6" w:semiHidden="0" w:uiPriority="69" w:unhideWhenUsed="0"/>
+    <w:lsdException w:name="Dark List Accent 6" w:semiHidden="0" w:uiPriority="70" w:unhideWhenUsed="0"/>
+    <w:lsdException w:name="Colorful Shading Accent 6" w:semiHidden="0" w:uiPriority="71" w:unhideWhenUsed="0"/>
+    <w:lsdException w:name="Colorful List Accent 6" w:semiHidden="0" w:uiPriority="72" w:unhideWhenUsed="0"/>
+    <w:lsdException w:name="Colorful Grid Accent 6" w:semiHidden="0" w:uiPriority="73" w:unhideWhenUsed="0"/>
+    <w:lsdException w:name="Subtle Emphasis" w:semiHidden="0" w:uiPriority="19" w:unhideWhenUsed="0" w:qFormat="1"/>
+    <w:lsdException w:name="Intense Emphasis" w:semiHidden="0" w:uiPriority="21" w:unhideWhenUsed="0" w:qFormat="1"/>
+    <w:lsdException w:name="Subtle Reference" w:semiHidden="0" w:uiPriority="31" w:unhideWhenUsed="0" w:qFormat="1"/>
+    <w:lsdException w:name="Intense Reference" w:semiHidden="0" w:uiPriority="32" w:unhideWhenUsed="0" w:qFormat="1"/>
+    <w:lsdException w:name="Book Title" w:semiHidden="0" w:uiPriority="33" w:unhideWhenUsed="0" w:qFormat="1"/>
+    <w:lsdException w:name="Bibliography" w:uiPriority="37"/>
+    <w:lsdException w:name="TOC Heading" w:uiPriority="39" w:qFormat="1"/>
+  </w:latentStyles>
+  <w:style w:type="paragraph" w:default="1" w:styleId="Normal">
+    <w:name w:val="Normal"/>
+  </w:style>
+  <w:style w:type="paragraph" w:styleId="Heading1">
+    <w:name w:val="heading 1"/>
+    <w:basedOn w:val="Normal"/>
+    <w:next w:val="Normal"/>
+    <w:pPr>
+      <w:keepNext/>
+      <w:keepLines/>
+      <w:spacing w:before="480" w:after="120"/>
+      <w:outlineLvl w:val="0"/>
+    </w:pPr>
+    <w:rPr>
+      <w:b/>
+      <w:sz w:val="48"/>
+      <w:szCs w:val="48"/>
+    </w:rPr>
+  </w:style>
+  <w:style w:type="paragraph" w:styleId="Heading2">
+    <w:name w:val="heading 2"/>
+    <w:basedOn w:val="Normal"/>
+    <w:next w:val="Normal"/>
+    <w:pPr>
+      <w:keepNext/>
+      <w:keepLines/>
+      <w:spacing w:before="360" w:after="80"/>
+      <w:outlineLvl w:val="1"/>
+    </w:pPr>
+    <w:rPr>
+      <w:b/>
+      <w:sz w:val="36"/>
+      <w:szCs w:val="36"/>
+    </w:rPr>
+  </w:style>
+  <w:style w:type="paragraph" w:styleId="Heading3">
+    <w:name w:val="heading 3"/>
+    <w:basedOn w:val="Normal"/>
+    <w:next w:val="Normal"/>
+    <w:pPr>
+      <w:keepNext/>
+      <w:spacing w:after="0" w:line="240" w:lineRule="auto"/>
+      <w:jc w:val="center"/>
+      <w:outlineLvl w:val="2"/>
+    </w:pPr>
+    <w:rPr>
+      <w:rFonts w:ascii="Times New Roman" w:eastAsia="Times New Roman" w:hAnsi="Times New Roman" w:cs="Times New Roman"/>
+      <w:b/>
+      <w:sz w:val="36"/>
+      <w:szCs w:val="36"/>
+    </w:rPr>
+  </w:style>
+  <w:style w:type="paragraph" w:styleId="Heading4">
+    <w:name w:val="heading 4"/>
+    <w:basedOn w:val="Normal"/>
+    <w:next w:val="Normal"/>
+    <w:pPr>
+      <w:keepNext/>
+      <w:keepLines/>
+      <w:spacing w:before="240" w:after="40"/>
+      <w:outlineLvl w:val="3"/>
+    </w:pPr>
+    <w:rPr>
+      <w:b/>
+      <w:sz w:val="24"/>
+      <w:szCs w:val="24"/>
+    </w:rPr>
+  </w:style>
+  <w:style w:type="paragraph" w:styleId="Heading5">
+    <w:name w:val="heading 5"/>
+    <w:basedOn w:val="Normal"/>
+    <w:next w:val="Normal"/>
+    <w:pPr>
+      <w:keepNext/>
+      <w:keepLines/>
+      <w:spacing w:before="220" w:after="40"/>
+      <w:outlineLvl w:val="4"/>
+    </w:pPr>
+    <w:rPr>
+      <w:b/>
+    </w:rPr>
+  </w:style>
+  <w:style w:type="paragraph" w:styleId="Heading6">
+    <w:name w:val="heading 6"/>
+    <w:basedOn w:val="Normal"/>
+    <w:next w:val="Normal"/>
+    <w:pPr>
+      <w:keepNext/>
+      <w:keepLines/>
+      <w:spacing w:before="200" w:after="40"/>
+      <w:outlineLvl w:val="5"/>
+    </w:pPr>
+    <w:rPr>
+      <w:b/>
+      <w:sz w:val="20"/>
+      <w:szCs w:val="20"/>
+    </w:rPr>
+  </w:style>
+  <w:style w:type="character" w:default="1" w:styleId="DefaultParagraphFont">
+    <w:name w:val="Default Paragraph Font"/>
+    <w:uiPriority w:val="1"/>
+    <w:semiHidden/>
+    <w:unhideWhenUsed/>
+  </w:style>
+  <w:style w:type="table" w:default="1" w:styleId="TableNormal">
+    <w:name w:val="Normal Table"/>
+    <w:uiPriority w:val="99"/>
+    <w:semiHidden/>
+    <w:unhideWhenUsed/>
+    <w:tblPr>
+      <w:tblInd w:w="0" w:type="dxa"/>
+      <w:tblCellMar>
+        <w:top w:w="0" w:type="dxa"/>
+        <w:left w:w="108" w:type="dxa"/>
+        <w:bottom w:w="0" w:type="dxa"/>
+        <w:right w:w="108" w:type="dxa"/>
+      </w:tblCellMar>
+    </w:tblPr>
+  </w:style>
+  <w:style w:type="numbering" w:default="1" w:styleId="NoList">
+    <w:name w:val="No List"/>
+    <w:uiPriority w:val="99"/>
+    <w:semiHidden/>
+    <w:unhideWhenUsed/>
+  </w:style>
+  <w:style w:type="paragraph" w:styleId="Title">
+    <w:name w:val="Title"/>
+    <w:basedOn w:val="Normal"/>
+    <w:next w:val="Normal"/>
+    <w:pPr>
+      <w:spacing w:after="300"/>
+    </w:pPr>
+    <w:rPr>
+      <w:color w:val="17365D"/>
+      <w:sz w:val="52"/>
+      <w:szCs w:val="52"/>
+    </w:rPr>
+  </w:style>
+  <w:style w:type="paragraph" w:styleId="Subtitle">
+    <w:name w:val="Subtitle"/>
+    <w:basedOn w:val="Normal"/>
+    <w:next w:val="Normal"/>
+    <w:rPr>
+      <w:i/>
+      <w:color w:val="4F81BD"/>
+      <w:sz w:val="24"/>
+      <w:szCs w:val="24"/>
+    </w:rPr>
+  </w:style>
+  <w:style w:type="table" w:customStyle="1" w:styleId="a">
+    <w:basedOn w:val="TableNormal"/>
+    <w:pPr>
+      <w:spacing w:after="0" w:line="240" w:lineRule="auto"/>
+    </w:pPr>
+    <w:tblPr>
+      <w:tblStyleRowBandSize w:val="1"/>
+      <w:tblStyleColBandSize w:val="1"/>
+      <w:tblInd w:w="0" w:type="dxa"/>
+      <w:tblCellMar>
+        <w:top w:w="0" w:type="dxa"/>
+        <w:left w:w="108" w:type="dxa"/>
+        <w:bottom w:w="0" w:type="dxa"/>
+        <w:right w:w="108" w:type="dxa"/>
+      </w:tblCellMar>
+    </w:tblPr>
+  </w:style>
+  <w:style w:type="paragraph" w:styleId="Header">
+    <w:name w:val="header"/>
+    <w:basedOn w:val="Normal"/>
+    <w:link w:val="HeaderChar"/>
+    <w:uiPriority w:val="99"/>
+    <w:unhideWhenUsed/>
+    <w:rsid w:val="003750ED"/>
+    <w:pPr>
+      <w:tabs>
+        <w:tab w:val="center" w:pos="4680"/>
+        <w:tab w:val="right" w:pos="9360"/>
+      </w:tabs>
+      <w:spacing w:after="0" w:line="240" w:lineRule="auto"/>
+    </w:pPr>
+  </w:style>
+  <w:style w:type="character" w:customStyle="1" w:styleId="HeaderChar">
+    <w:name w:val="Header Char"/>
+    <w:basedOn w:val="DefaultParagraphFont"/>
+    <w:link w:val="Header"/>
+    <w:uiPriority w:val="99"/>
+    <w:rsid w:val="003750ED"/>
+  </w:style>
+  <w:style w:type="paragraph" w:styleId="Footer">
+    <w:name w:val="footer"/>
+    <w:basedOn w:val="Normal"/>
+    <w:link w:val="FooterChar"/>
+    <w:uiPriority w:val="99"/>
+    <w:unhideWhenUsed/>
+    <w:rsid w:val="003750ED"/>
+    <w:pPr>
+      <w:tabs>
+        <w:tab w:val="center" w:pos="4680"/>
+        <w:tab w:val="right" w:pos="9360"/>
+      </w:tabs>
+      <w:spacing w:after="0" w:line="240" w:lineRule="auto"/>
+    </w:pPr>
+  </w:style>
+  <w:style w:type="character" w:customStyle="1" w:styleId="FooterChar">
+    <w:name w:val="Footer Char"/>
+    <w:basedOn w:val="DefaultParagraphFont"/>
+    <w:link w:val="Footer"/>
+    <w:uiPriority w:val="99"/>
+    <w:rsid w:val="003750ED"/>
+  </w:style>
+  <w:style w:type="paragraph" w:styleId="NormalWeb">
+    <w:name w:val="Normal (Web)"/>
+    <w:basedOn w:val="Normal"/>
+    <w:uiPriority w:val="99"/>
+    <w:semiHidden/>
+    <w:unhideWhenUsed/>
+    <w:rsid w:val="003750ED"/>
+    <w:pPr>
+      <w:spacing w:before="100" w:beforeAutospacing="1" w:after="100" w:afterAutospacing="1" w:line="240" w:lineRule="auto"/>
+    </w:pPr>
+    <w:rPr>
+      <w:rFonts w:ascii="Times New Roman" w:eastAsia="Times New Roman" w:hAnsi="Times New Roman" w:cs="Times New Roman"/>
+      <w:sz w:val="24"/>
+      <w:szCs w:val="24"/>
+    </w:rPr>
+  </w:style>
+  <w:style w:type="character" w:styleId="PlaceholderText">
+    <w:name w:val="Placeholder Text"/>
+    <w:basedOn w:val="DefaultParagraphFont"/>
+    <w:uiPriority w:val="99"/>
+    <w:semiHidden/>
+    <w:rsid w:val="000703E0"/>
+    <w:rPr>
+      <w:color w:val="808080"/>
+    </w:rPr>
+  </w:style>
+  <w:style w:type="paragraph" w:styleId="NoSpacing">
+    <w:name w:val="No Spacing"/>
+    <w:uiPriority w:val="1"/>
+    <w:qFormat/>
+    <w:rsid w:val="003B4D7C"/>
+    <w:pPr>
+      <w:spacing w:after="0" w:line="240" w:lineRule="auto"/>
+    </w:pPr>
+    <w:rPr>
+      <w:rFonts w:asciiTheme="minorHAnsi" w:eastAsiaTheme="minorHAnsi" w:hAnsiTheme="minorHAnsi" w:cstheme="minorBidi"/>
+      <w:color w:val="1F497D" w:themeColor="text2"/>
+      <w:sz w:val="20"/>
+      <w:szCs w:val="20"/>
+    </w:rPr>
+  </w:style>
+  <w:style w:type="paragraph" w:styleId="ListParagraph">
+    <w:name w:val="List Paragraph"/>
+    <w:basedOn w:val="Normal"/>
+    <w:uiPriority w:val="34"/>
+    <w:qFormat/>
+    <w:rsid w:val="00A17444"/>
+    <w:pPr>
+      <w:ind w:left="720"/>
+      <w:contextualSpacing/>
+    </w:pPr>
+  </w:style>
+  <w:style w:type="paragraph" w:styleId="TOCHeading">
+    <w:name w:val="TOC Heading"/>
+    <w:basedOn w:val="Heading1"/>
+    <w:next w:val="Normal"/>
+    <w:uiPriority w:val="39"/>
+    <w:unhideWhenUsed/>
+    <w:qFormat/>
+    <w:rsid w:val="00FB0361"/>
+    <w:pPr>
+      <w:spacing w:before="240" w:after="0"/>
+      <w:outlineLvl w:val="9"/>
+    </w:pPr>
+    <w:rPr>
+      <w:rFonts w:asciiTheme="majorHAnsi" w:eastAsiaTheme="majorEastAsia" w:hAnsiTheme="majorHAnsi" w:cstheme="majorBidi"/>
+      <w:b w:val="0"/>
+      <w:color w:val="365F91" w:themeColor="accent1" w:themeShade="BF"/>
+      <w:sz w:val="32"/>
+      <w:szCs w:val="32"/>
+    </w:rPr>
+  </w:style>
+  <w:style w:type="paragraph" w:styleId="TOC2">
+    <w:name w:val="toc 2"/>
+    <w:basedOn w:val="Normal"/>
+    <w:next w:val="Normal"/>
+    <w:autoRedefine/>
+    <w:uiPriority w:val="39"/>
+    <w:unhideWhenUsed/>
+    <w:rsid w:val="00FB0361"/>
+    <w:pPr>
+      <w:spacing w:after="100"/>
+      <w:ind w:left="220"/>
+    </w:pPr>
+    <w:rPr>
+      <w:rFonts w:asciiTheme="minorHAnsi" w:eastAsiaTheme="minorEastAsia" w:hAnsiTheme="minorHAnsi" w:cs="Times New Roman"/>
+    </w:rPr>
+  </w:style>
+  <w:style w:type="paragraph" w:styleId="TOC1">
+    <w:name w:val="toc 1"/>
+    <w:basedOn w:val="Normal"/>
+    <w:next w:val="Normal"/>
+    <w:autoRedefine/>
+    <w:uiPriority w:val="39"/>
+    <w:unhideWhenUsed/>
+    <w:rsid w:val="00FB0361"/>
+    <w:pPr>
+      <w:spacing w:after="100"/>
+    </w:pPr>
+    <w:rPr>
+      <w:rFonts w:asciiTheme="minorHAnsi" w:eastAsiaTheme="minorEastAsia" w:hAnsiTheme="minorHAnsi" w:cs="Times New Roman"/>
+    </w:rPr>
+  </w:style>
+  <w:style w:type="paragraph" w:styleId="TOC3">
+    <w:name w:val="toc 3"/>
+    <w:basedOn w:val="Normal"/>
+    <w:next w:val="Normal"/>
+    <w:autoRedefine/>
+    <w:uiPriority w:val="39"/>
+    <w:unhideWhenUsed/>
+    <w:rsid w:val="00FB0361"/>
+    <w:pPr>
+      <w:spacing w:after="100"/>
+      <w:ind w:left="440"/>
+    </w:pPr>
+    <w:rPr>
+      <w:rFonts w:asciiTheme="minorHAnsi" w:eastAsiaTheme="minorEastAsia" w:hAnsiTheme="minorHAnsi" w:cs="Times New Roman"/>
+    </w:rPr>
+  </w:style>
+  <w:style w:type="character" w:styleId="Hyperlink">
+    <w:name w:val="Hyperlink"/>
+    <w:basedOn w:val="DefaultParagraphFont"/>
+    <w:uiPriority w:val="99"/>
+    <w:unhideWhenUsed/>
+    <w:rsid w:val="00FB0361"/>
+    <w:rPr>
+      <w:color w:val="0000FF" w:themeColor="hyperlink"/>
+      <w:u w:val="single"/>
+    </w:rPr>
+  </w:style>
+  <w:style w:type="table" w:styleId="TableGrid">
+    <w:name w:val="Table Grid"/>
+    <w:basedOn w:val="TableNormal"/>
+    <w:uiPriority w:val="59"/>
+    <w:rsid w:val="00391DC1"/>
+    <w:pPr>
+      <w:spacing w:after="0" w:line="240" w:lineRule="auto"/>
+      <w:jc w:val="both"/>
+    </w:pPr>
+    <w:rPr>
+      <w:rFonts w:ascii="Arial" w:eastAsiaTheme="minorHAnsi" w:hAnsi="Arial" w:cs="Arial"/>
+      <w:sz w:val="24"/>
+      <w:szCs w:val="40"/>
+    </w:rPr>
+    <w:tblPr>
+      <w:tblInd w:w="0" w:type="dxa"/>
+      <w:tblBorders>
+        <w:top w:val="single" w:sz="4" w:space="0" w:color="auto"/>
+        <w:left w:val="single" w:sz="4" w:space="0" w:color="auto"/>
+        <w:bottom w:val="single" w:sz="4" w:space="0" w:color="auto"/>
+        <w:right w:val="single" w:sz="4" w:space="0" w:color="auto"/>
+        <w:insideH w:val="single" w:sz="4" w:space="0" w:color="auto"/>
+        <w:insideV w:val="single" w:sz="4" w:space="0" w:color="auto"/>
+      </w:tblBorders>
+      <w:tblCellMar>
+        <w:top w:w="0" w:type="dxa"/>
+        <w:left w:w="108" w:type="dxa"/>
+        <w:bottom w:w="0" w:type="dxa"/>
+        <w:right w:w="108" w:type="dxa"/>
+      </w:tblCellMar>
+    </w:tblPr>
+  </w:style>
+  <w:style w:type="paragraph" w:styleId="BalloonText">
+    <w:name w:val="Balloon Text"/>
+    <w:basedOn w:val="Normal"/>
+    <w:link w:val="BalloonTextChar"/>
+    <w:uiPriority w:val="99"/>
+    <w:semiHidden/>
+    <w:unhideWhenUsed/>
+    <w:rsid w:val="00AB2FE8"/>
+    <w:pPr>
+      <w:spacing w:after="0" w:line="240" w:lineRule="auto"/>
+    </w:pPr>
+    <w:rPr>
+      <w:rFonts w:ascii="Tahoma" w:hAnsi="Tahoma" w:cs="Tahoma"/>
+      <w:sz w:val="16"/>
+      <w:szCs w:val="16"/>
+    </w:rPr>
+  </w:style>
+  <w:style w:type="character" w:customStyle="1" w:styleId="BalloonTextChar">
+    <w:name w:val="Balloon Text Char"/>
+    <w:basedOn w:val="DefaultParagraphFont"/>
+    <w:link w:val="BalloonText"/>
+    <w:uiPriority w:val="99"/>
+    <w:semiHidden/>
+    <w:rsid w:val="00AB2FE8"/>
+    <w:rPr>
+      <w:rFonts w:ascii="Tahoma" w:hAnsi="Tahoma" w:cs="Tahoma"/>
+      <w:sz w:val="16"/>
+      <w:szCs w:val="16"/>
+    </w:rPr>
   </w:style>
 </w:styles>
 </file>
@@ -6287,7 +6632,7 @@
 </file>
 
 <file path=customXml/itemProps1.xml><?xml version="1.0" encoding="utf-8"?>
-<ds:datastoreItem xmlns:ds="http://schemas.openxmlformats.org/officeDocument/2006/customXml" ds:itemID="{DD48EEC9-BAD2-42F6-BB85-25B43372AB28}">
+<ds:datastoreItem xmlns:ds="http://schemas.openxmlformats.org/officeDocument/2006/customXml" ds:itemID="{05041045-ED16-49D9-9AA7-A522154A0718}">
   <ds:schemaRefs>
     <ds:schemaRef ds:uri="http://schemas.openxmlformats.org/officeDocument/2006/bibliography"/>
   </ds:schemaRefs>

</xml_diff>

<commit_message>
Update Review, Create Data Library
</commit_message>
<xml_diff>
--- a/Document/ePrj3_Document.docx
+++ b/Document/ePrj3_Document.docx
@@ -225,7 +225,7 @@
           </mc:Choice>
           <mc:Fallback>
             <w:pict>
-              <v:line w14:anchorId="1DB9D4D1" id="Straight Connector 3" o:spid="_x0000_s1026" style="position:absolute;z-index:251658240;visibility:visible;mso-wrap-style:square;mso-width-percent:0;mso-wrap-distance-left:9pt;mso-wrap-distance-top:0;mso-wrap-distance-right:9pt;mso-wrap-distance-bottom:0;mso-position-horizontal:absolute;mso-position-horizontal-relative:text;mso-position-vertical:absolute;mso-position-vertical-relative:text;mso-width-percent:0;mso-width-relative:margin" from="1.3pt,7.65pt" to="504.7pt,7.65pt" o:gfxdata="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" strokecolor="black [3200]" strokeweight="2pt">
+              <v:line w14:anchorId="285C7F9C" id="Straight Connector 3" o:spid="_x0000_s1026" style="position:absolute;z-index:251658240;visibility:visible;mso-wrap-style:square;mso-width-percent:0;mso-wrap-distance-left:9pt;mso-wrap-distance-top:0;mso-wrap-distance-right:9pt;mso-wrap-distance-bottom:0;mso-position-horizontal:absolute;mso-position-horizontal-relative:text;mso-position-vertical:absolute;mso-position-vertical-relative:text;mso-width-percent:0;mso-width-relative:margin" from="1.3pt,7.65pt" to="504.7pt,7.65pt" o:gfxdata="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" strokecolor="black [3200]" strokeweight="2pt">
                 <v:shadow on="t" color="black" opacity="24903f" origin=",.5" offset="0,.55556mm"/>
               </v:line>
             </w:pict>
@@ -10442,7 +10442,7 @@
         <mc:AlternateContent>
           <mc:Choice Requires="wps">
             <w:drawing>
-              <wp:anchor distT="0" distB="0" distL="114300" distR="114300" simplePos="0" relativeHeight="251678720" behindDoc="0" locked="0" layoutInCell="1" allowOverlap="1" wp14:anchorId="21882537" wp14:editId="7F088478">
+              <wp:anchor distT="0" distB="0" distL="114300" distR="114300" simplePos="0" relativeHeight="251659264" behindDoc="0" locked="0" layoutInCell="1" allowOverlap="1" wp14:anchorId="21882537" wp14:editId="7F088478">
                 <wp:simplePos x="0" y="0"/>
                 <wp:positionH relativeFrom="margin">
                   <wp:align>left</wp:align>
@@ -10588,7 +10588,7 @@
           </mc:Choice>
           <mc:Fallback>
             <w:pict>
-              <v:shape w14:anchorId="21882537" id="Text Box 5" o:spid="_x0000_s1027" type="#_x0000_t202" style="position:absolute;margin-left:0;margin-top:0;width:2in;height:2in;z-index:251678720;visibility:visible;mso-wrap-style:none;mso-wrap-distance-left:9pt;mso-wrap-distance-top:0;mso-wrap-distance-right:9pt;mso-wrap-distance-bottom:0;mso-position-horizontal:left;mso-position-horizontal-relative:margin;mso-position-vertical:center;mso-position-vertical-relative:margin;v-text-anchor:top" o:gfxdata="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" filled="f" stroked="f" strokeweight="2pt">
+              <v:shape w14:anchorId="21882537" id="Text Box 5" o:spid="_x0000_s1027" type="#_x0000_t202" style="position:absolute;margin-left:0;margin-top:0;width:2in;height:2in;z-index:251659264;visibility:visible;mso-wrap-style:none;mso-wrap-distance-left:9pt;mso-wrap-distance-top:0;mso-wrap-distance-right:9pt;mso-wrap-distance-bottom:0;mso-position-horizontal:left;mso-position-horizontal-relative:margin;mso-position-vertical:center;mso-position-vertical-relative:margin;v-text-anchor:top" o:gfxdata="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" filled="f" stroked="f" strokeweight="2pt">
                 <v:textbox style="mso-fit-shape-to-text:t">
                   <w:txbxContent>
                     <w:p>
@@ -10707,19 +10707,248 @@
         </w:rPr>
       </w:pPr>
       <w:bookmarkStart w:id="20" w:name="_Toc534613731"/>
+      <w:bookmarkStart w:id="21" w:name="_Toc534613737"/>
+      <w:r>
+        <w:rPr>
+          <w:rFonts w:asciiTheme="majorHAnsi" w:hAnsiTheme="majorHAnsi" w:cstheme="majorHAnsi"/>
+          <w:color w:val="000000"/>
+          <w:sz w:val="60"/>
+          <w:szCs w:val="60"/>
+        </w:rPr>
+        <w:lastRenderedPageBreak/>
+        <w:t>Data Flow Diagram</w:t>
+      </w:r>
+      <w:bookmarkEnd w:id="21"/>
+    </w:p>
+    <w:p>
+      <w:pPr>
+        <w:pStyle w:val="ListParagraph"/>
+        <w:numPr>
+          <w:ilvl w:val="1"/>
+          <w:numId w:val="19"/>
+        </w:numPr>
+        <w:outlineLvl w:val="2"/>
+        <w:rPr>
+          <w:rFonts w:asciiTheme="majorHAnsi" w:eastAsia="Times New Roman" w:hAnsiTheme="majorHAnsi" w:cstheme="majorHAnsi"/>
+          <w:b/>
+          <w:sz w:val="36"/>
+          <w:szCs w:val="36"/>
+        </w:rPr>
+      </w:pPr>
+      <w:bookmarkStart w:id="22" w:name="_Toc534613738"/>
+      <w:r>
+        <w:rPr>
+          <w:rFonts w:asciiTheme="majorHAnsi" w:eastAsia="Times New Roman" w:hAnsiTheme="majorHAnsi" w:cstheme="majorHAnsi"/>
+          <w:b/>
+          <w:sz w:val="36"/>
+          <w:szCs w:val="36"/>
+        </w:rPr>
+        <w:t>Web User</w:t>
+      </w:r>
+      <w:r>
+        <w:rPr>
+          <w:rFonts w:asciiTheme="majorHAnsi" w:eastAsia="Times New Roman" w:hAnsiTheme="majorHAnsi" w:cstheme="majorHAnsi"/>
+          <w:b/>
+          <w:sz w:val="36"/>
+          <w:szCs w:val="36"/>
+        </w:rPr>
+        <w:t>:</w:t>
+      </w:r>
+      <w:bookmarkEnd w:id="22"/>
+    </w:p>
+    <w:p>
+      <w:pPr>
+        <w:jc w:val="center"/>
+        <w:rPr>
+          <w:b/>
+          <w:sz w:val="26"/>
+          <w:u w:val="single"/>
+        </w:rPr>
+      </w:pPr>
+      <w:r>
+        <w:object w:dxaOrig="7669" w:dyaOrig="3529">
+          <v:shapetype id="_x0000_t75" coordsize="21600,21600" o:spt="75" o:preferrelative="t" path="m@4@5l@4@11@9@11@9@5xe" filled="f" stroked="f">
+            <v:stroke joinstyle="miter"/>
+            <v:formulas>
+              <v:f eqn="if lineDrawn pixelLineWidth 0"/>
+              <v:f eqn="sum @0 1 0"/>
+              <v:f eqn="sum 0 0 @1"/>
+              <v:f eqn="prod @2 1 2"/>
+              <v:f eqn="prod @3 21600 pixelWidth"/>
+              <v:f eqn="prod @3 21600 pixelHeight"/>
+              <v:f eqn="sum @0 0 1"/>
+              <v:f eqn="prod @6 1 2"/>
+              <v:f eqn="prod @7 21600 pixelWidth"/>
+              <v:f eqn="sum @8 21600 0"/>
+              <v:f eqn="prod @7 21600 pixelHeight"/>
+              <v:f eqn="sum @10 21600 0"/>
+            </v:formulas>
+            <v:path o:extrusionok="f" gradientshapeok="t" o:connecttype="rect"/>
+            <o:lock v:ext="edit" aspectratio="t"/>
+          </v:shapetype>
+          <v:shape id="_x0000_i1045" type="#_x0000_t75" style="width:383.4pt;height:176.4pt" o:ole="">
+            <v:imagedata r:id="rId10" o:title=""/>
+          </v:shape>
+          <o:OLEObject Type="Embed" ProgID="Visio.Drawing.15" ShapeID="_x0000_i1045" DrawAspect="Content" ObjectID="_1608365375" r:id="rId11"/>
+        </w:object>
+      </w:r>
+    </w:p>
+    <w:p>
+      <w:pPr>
+        <w:ind w:firstLine="720"/>
+        <w:rPr>
+          <w:b/>
+          <w:sz w:val="26"/>
+          <w:u w:val="single"/>
+        </w:rPr>
+      </w:pPr>
+      <w:r>
+        <w:rPr>
+          <w:b/>
+          <w:sz w:val="26"/>
+          <w:u w:val="single"/>
+        </w:rPr>
+        <w:t>**Funcition Online Recharge:</w:t>
+      </w:r>
+    </w:p>
+    <w:p>
+      <w:r>
+        <w:object w:dxaOrig="10213" w:dyaOrig="7477">
+          <v:shape id="_x0000_i1046" type="#_x0000_t75" style="width:510.6pt;height:373.8pt" o:ole="">
+            <v:imagedata r:id="rId12" o:title=""/>
+          </v:shape>
+          <o:OLEObject Type="Embed" ProgID="Visio.Drawing.15" ShapeID="_x0000_i1046" DrawAspect="Content" ObjectID="_1608365376" r:id="rId13"/>
+        </w:object>
+      </w:r>
+      <w:r>
+        <w:tab/>
+      </w:r>
+    </w:p>
+    <w:p>
+      <w:pPr>
+        <w:ind w:firstLine="709"/>
+        <w:rPr>
+          <w:b/>
+          <w:sz w:val="26"/>
+          <w:u w:val="single"/>
+        </w:rPr>
+      </w:pPr>
+      <w:r>
+        <w:rPr>
+          <w:b/>
+          <w:sz w:val="26"/>
+          <w:u w:val="single"/>
+        </w:rPr>
+        <w:lastRenderedPageBreak/>
+        <w:t xml:space="preserve">**Funcition </w:t>
+      </w:r>
+      <w:r>
+        <w:rPr>
+          <w:b/>
+          <w:sz w:val="26"/>
+          <w:u w:val="single"/>
+        </w:rPr>
+        <w:t>of Member</w:t>
+      </w:r>
+      <w:r>
+        <w:rPr>
+          <w:b/>
+          <w:sz w:val="26"/>
+          <w:u w:val="single"/>
+        </w:rPr>
+        <w:t>:</w:t>
+      </w:r>
+    </w:p>
+    <w:p>
+      <w:pPr>
+        <w:rPr>
+          <w:b/>
+          <w:sz w:val="26"/>
+          <w:u w:val="single"/>
+        </w:rPr>
+      </w:pPr>
+      <w:r>
+        <w:object w:dxaOrig="11389" w:dyaOrig="6301">
+          <v:shape id="_x0000_i1047" type="#_x0000_t75" style="width:510pt;height:282pt" o:ole="">
+            <v:imagedata r:id="rId14" o:title=""/>
+          </v:shape>
+          <o:OLEObject Type="Embed" ProgID="Visio.Drawing.15" ShapeID="_x0000_i1047" DrawAspect="Content" ObjectID="_1608365377" r:id="rId15"/>
+        </w:object>
+      </w:r>
+    </w:p>
+    <w:p>
+      <w:pPr>
+        <w:pStyle w:val="ListParagraph"/>
+        <w:numPr>
+          <w:ilvl w:val="1"/>
+          <w:numId w:val="19"/>
+        </w:numPr>
+        <w:outlineLvl w:val="2"/>
+        <w:rPr>
+          <w:rFonts w:asciiTheme="majorHAnsi" w:eastAsia="Times New Roman" w:hAnsiTheme="majorHAnsi" w:cstheme="majorHAnsi"/>
+          <w:b/>
+          <w:sz w:val="36"/>
+          <w:szCs w:val="36"/>
+        </w:rPr>
+      </w:pPr>
+      <w:bookmarkStart w:id="23" w:name="_Toc534613739"/>
+      <w:r>
+        <w:rPr>
+          <w:rFonts w:asciiTheme="majorHAnsi" w:eastAsia="Times New Roman" w:hAnsiTheme="majorHAnsi" w:cstheme="majorHAnsi"/>
+          <w:b/>
+          <w:sz w:val="36"/>
+          <w:szCs w:val="36"/>
+        </w:rPr>
+        <w:t>Web Master</w:t>
+      </w:r>
+      <w:r>
+        <w:rPr>
+          <w:rFonts w:asciiTheme="majorHAnsi" w:eastAsia="Times New Roman" w:hAnsiTheme="majorHAnsi" w:cstheme="majorHAnsi"/>
+          <w:b/>
+          <w:sz w:val="36"/>
+          <w:szCs w:val="36"/>
+        </w:rPr>
+        <w:t>:</w:t>
+      </w:r>
+      <w:bookmarkEnd w:id="23"/>
+    </w:p>
+    <w:p>
+      <w:r>
+        <w:object w:dxaOrig="10812" w:dyaOrig="8257">
+          <v:shape id="_x0000_i1048" type="#_x0000_t75" style="width:510pt;height:342.6pt" o:ole="">
+            <v:imagedata r:id="rId16" o:title=""/>
+          </v:shape>
+          <o:OLEObject Type="Embed" ProgID="Visio.Drawing.15" ShapeID="_x0000_i1048" DrawAspect="Content" ObjectID="_1608365378" r:id="rId17"/>
+        </w:object>
+      </w:r>
+    </w:p>
+    <w:p>
+      <w:pPr>
+        <w:pStyle w:val="Heading2"/>
+        <w:numPr>
+          <w:ilvl w:val="0"/>
+          <w:numId w:val="19"/>
+        </w:numPr>
+        <w:rPr>
+          <w:rFonts w:asciiTheme="majorHAnsi" w:hAnsiTheme="majorHAnsi" w:cstheme="majorHAnsi"/>
+          <w:color w:val="000000"/>
+          <w:sz w:val="60"/>
+          <w:szCs w:val="60"/>
+        </w:rPr>
+      </w:pPr>
       <w:r>
         <w:rPr>
           <w:noProof/>
         </w:rPr>
         <w:lastRenderedPageBreak/>
         <w:drawing>
-          <wp:anchor distT="0" distB="0" distL="114300" distR="114300" simplePos="0" relativeHeight="251642880" behindDoc="0" locked="0" layoutInCell="1" allowOverlap="1">
+          <wp:anchor distT="0" distB="0" distL="114300" distR="114300" simplePos="0" relativeHeight="251663360" behindDoc="0" locked="0" layoutInCell="1" allowOverlap="1" wp14:anchorId="247E1DFF" wp14:editId="1551968E">
             <wp:simplePos x="0" y="0"/>
             <wp:positionH relativeFrom="column">
-              <wp:posOffset>3155950</wp:posOffset>
+              <wp:posOffset>3300730</wp:posOffset>
             </wp:positionH>
             <wp:positionV relativeFrom="paragraph">
-              <wp:posOffset>-572135</wp:posOffset>
+              <wp:posOffset>-739775</wp:posOffset>
             </wp:positionV>
             <wp:extent cx="3299460" cy="1714500"/>
             <wp:effectExtent l="0" t="0" r="0" b="0"/>
@@ -10736,7 +10965,7 @@
                     <pic:cNvPicPr/>
                   </pic:nvPicPr>
                   <pic:blipFill>
-                    <a:blip r:embed="rId10">
+                    <a:blip r:embed="rId18">
                       <a:extLst>
                         <a:ext uri="{28A0092B-C50C-407E-A947-70E740481C1C}">
                           <a14:useLocalDpi xmlns:a14="http://schemas.microsoft.com/office/drawing/2010/main" val="0"/>
@@ -10775,18 +11004,18 @@
         <mc:AlternateContent>
           <mc:Choice Requires="wps">
             <w:drawing>
-              <wp:anchor distT="0" distB="0" distL="114300" distR="114300" simplePos="0" relativeHeight="251673600" behindDoc="0" locked="0" layoutInCell="1" allowOverlap="1">
+              <wp:anchor distT="0" distB="0" distL="114300" distR="114300" simplePos="0" relativeHeight="251664384" behindDoc="0" locked="0" layoutInCell="1" allowOverlap="1">
                 <wp:simplePos x="0" y="0"/>
                 <wp:positionH relativeFrom="column">
-                  <wp:posOffset>3163570</wp:posOffset>
+                  <wp:posOffset>3300730</wp:posOffset>
                 </wp:positionH>
                 <wp:positionV relativeFrom="paragraph">
-                  <wp:posOffset>-617855</wp:posOffset>
+                  <wp:posOffset>-739775</wp:posOffset>
                 </wp:positionV>
-                <wp:extent cx="3291840" cy="1760220"/>
-                <wp:effectExtent l="0" t="0" r="22860" b="11430"/>
+                <wp:extent cx="3299460" cy="1714500"/>
+                <wp:effectExtent l="0" t="0" r="15240" b="19050"/>
                 <wp:wrapNone/>
-                <wp:docPr id="9" name="Rectangle 9"/>
+                <wp:docPr id="6" name="Rectangle 6"/>
                 <wp:cNvGraphicFramePr/>
                 <a:graphic xmlns:a="http://schemas.openxmlformats.org/drawingml/2006/main">
                   <a:graphicData uri="http://schemas.microsoft.com/office/word/2010/wordprocessingShape">
@@ -10795,12 +11024,17 @@
                       <wps:spPr>
                         <a:xfrm>
                           <a:off x="0" y="0"/>
-                          <a:ext cx="3291840" cy="1760220"/>
+                          <a:ext cx="3299460" cy="1714500"/>
                         </a:xfrm>
                         <a:prstGeom prst="rect">
                           <a:avLst/>
                         </a:prstGeom>
                         <a:noFill/>
+                        <a:ln>
+                          <a:solidFill>
+                            <a:schemeClr val="tx1"/>
+                          </a:solidFill>
+                        </a:ln>
                       </wps:spPr>
                       <wps:style>
                         <a:lnRef idx="2">
@@ -10825,18 +11059,12 @@
                     </wps:wsp>
                   </a:graphicData>
                 </a:graphic>
-                <wp14:sizeRelH relativeFrom="margin">
-                  <wp14:pctWidth>0</wp14:pctWidth>
-                </wp14:sizeRelH>
-                <wp14:sizeRelV relativeFrom="margin">
-                  <wp14:pctHeight>0</wp14:pctHeight>
-                </wp14:sizeRelV>
               </wp:anchor>
             </w:drawing>
           </mc:Choice>
           <mc:Fallback>
             <w:pict>
-              <v:rect w14:anchorId="7EB08367" id="Rectangle 9" o:spid="_x0000_s1026" style="position:absolute;margin-left:249.1pt;margin-top:-48.65pt;width:259.2pt;height:138.6pt;z-index:251673600;visibility:visible;mso-wrap-style:square;mso-width-percent:0;mso-height-percent:0;mso-wrap-distance-left:9pt;mso-wrap-distance-top:0;mso-wrap-distance-right:9pt;mso-wrap-distance-bottom:0;mso-position-horizontal:absolute;mso-position-horizontal-relative:text;mso-position-vertical:absolute;mso-position-vertical-relative:text;mso-width-percent:0;mso-height-percent:0;mso-width-relative:margin;mso-height-relative:margin;v-text-anchor:middle" o:gfxdata="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" filled="f" strokecolor="black [3200]" strokeweight="2pt"/>
+              <v:rect w14:anchorId="6239D7A9" id="Rectangle 6" o:spid="_x0000_s1026" style="position:absolute;margin-left:259.9pt;margin-top:-58.25pt;width:259.8pt;height:135pt;z-index:251664384;visibility:visible;mso-wrap-style:square;mso-wrap-distance-left:9pt;mso-wrap-distance-top:0;mso-wrap-distance-right:9pt;mso-wrap-distance-bottom:0;mso-position-horizontal:absolute;mso-position-horizontal-relative:text;mso-position-vertical:absolute;mso-position-vertical-relative:text;v-text-anchor:middle" o:gfxdata="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" filled="f" strokecolor="black [3213]" strokeweight="2pt"/>
             </w:pict>
           </mc:Fallback>
         </mc:AlternateContent>
@@ -10867,7 +11095,7 @@
           <w:szCs w:val="36"/>
         </w:rPr>
       </w:pPr>
-      <w:bookmarkStart w:id="21" w:name="_Toc534613732"/>
+      <w:bookmarkStart w:id="24" w:name="_Toc534613732"/>
       <w:r>
         <w:rPr>
           <w:rFonts w:asciiTheme="majorHAnsi" w:eastAsia="Times New Roman" w:hAnsiTheme="majorHAnsi" w:cstheme="majorHAnsi"/>
@@ -10877,49 +11105,18 @@
         </w:rPr>
         <w:t>Web User:</w:t>
       </w:r>
-      <w:bookmarkEnd w:id="21"/>
+      <w:bookmarkEnd w:id="24"/>
     </w:p>
     <w:p>
       <w:pPr>
-        <w:pStyle w:val="ListParagraph"/>
-        <w:outlineLvl w:val="2"/>
-        <w:rPr>
-          <w:rFonts w:asciiTheme="majorHAnsi" w:eastAsia="Times New Roman" w:hAnsiTheme="majorHAnsi" w:cstheme="majorHAnsi"/>
-          <w:b/>
-          <w:sz w:val="36"/>
-          <w:szCs w:val="36"/>
-        </w:rPr>
-      </w:pPr>
-    </w:p>
-    <w:p>
-      <w:pPr>
         <w:jc w:val="center"/>
       </w:pPr>
       <w:r>
         <w:object w:dxaOrig="11257" w:dyaOrig="13069">
-          <v:shapetype id="_x0000_t75" coordsize="21600,21600" o:spt="75" o:preferrelative="t" path="m@4@5l@4@11@9@11@9@5xe" filled="f" stroked="f">
-            <v:stroke joinstyle="miter"/>
-            <v:formulas>
-              <v:f eqn="if lineDrawn pixelLineWidth 0"/>
-              <v:f eqn="sum @0 1 0"/>
-              <v:f eqn="sum 0 0 @1"/>
-              <v:f eqn="prod @2 1 2"/>
-              <v:f eqn="prod @3 21600 pixelWidth"/>
-              <v:f eqn="prod @3 21600 pixelHeight"/>
-              <v:f eqn="sum @0 0 1"/>
-              <v:f eqn="prod @6 1 2"/>
-              <v:f eqn="prod @7 21600 pixelWidth"/>
-              <v:f eqn="sum @8 21600 0"/>
-              <v:f eqn="prod @7 21600 pixelHeight"/>
-              <v:f eqn="sum @10 21600 0"/>
-            </v:formulas>
-            <v:path o:extrusionok="f" gradientshapeok="t" o:connecttype="rect"/>
-            <o:lock v:ext="edit" aspectratio="t"/>
-          </v:shapetype>
-          <v:shape id="_x0000_i1025" type="#_x0000_t75" style="width:509.95pt;height:592.05pt" o:ole="">
-            <v:imagedata r:id="rId11" o:title=""/>
+          <v:shape id="_x0000_i1073" type="#_x0000_t75" style="width:510pt;height:616.2pt" o:ole="">
+            <v:imagedata r:id="rId19" o:title=""/>
           </v:shape>
-          <o:OLEObject Type="Embed" ProgID="Visio.Drawing.15" ShapeID="_x0000_i1025" DrawAspect="Content" ObjectID="_1608364327" r:id="rId12"/>
+          <o:OLEObject Type="Embed" ProgID="Visio.Drawing.15" ShapeID="_x0000_i1073" DrawAspect="Content" ObjectID="_1608365379" r:id="rId20"/>
         </w:object>
       </w:r>
     </w:p>
@@ -10938,7 +11135,7 @@
           <w:szCs w:val="36"/>
         </w:rPr>
       </w:pPr>
-      <w:bookmarkStart w:id="22" w:name="_Toc534613733"/>
+      <w:bookmarkStart w:id="25" w:name="_Toc534613733"/>
       <w:r>
         <w:rPr>
           <w:rFonts w:asciiTheme="majorHAnsi" w:eastAsia="Times New Roman" w:hAnsiTheme="majorHAnsi" w:cstheme="majorHAnsi"/>
@@ -10949,7 +11146,7 @@
         <w:lastRenderedPageBreak/>
         <w:t>Web Master:</w:t>
       </w:r>
-      <w:bookmarkEnd w:id="22"/>
+      <w:bookmarkEnd w:id="25"/>
     </w:p>
     <w:p>
       <w:pPr>
@@ -10963,10 +11160,10 @@
       </w:pPr>
       <w:r>
         <w:object w:dxaOrig="11052" w:dyaOrig="12589">
-          <v:shape id="_x0000_i1026" type="#_x0000_t75" style="width:510.05pt;height:581pt" o:ole="">
-            <v:imagedata r:id="rId13" o:title=""/>
+          <v:shape id="_x0000_i1026" type="#_x0000_t75" style="width:510pt;height:580.8pt" o:ole="">
+            <v:imagedata r:id="rId21" o:title=""/>
           </v:shape>
-          <o:OLEObject Type="Embed" ProgID="Visio.Drawing.15" ShapeID="_x0000_i1026" DrawAspect="Content" ObjectID="_1608364328" r:id="rId14"/>
+          <o:OLEObject Type="Embed" ProgID="Visio.Drawing.15" ShapeID="_x0000_i1026" DrawAspect="Content" ObjectID="_1608365380" r:id="rId22"/>
         </w:object>
       </w:r>
       <w:r>
@@ -10993,7 +11190,7 @@
           <w:szCs w:val="60"/>
         </w:rPr>
       </w:pPr>
-      <w:bookmarkStart w:id="23" w:name="_Toc534613734"/>
+      <w:bookmarkStart w:id="26" w:name="_Toc534613734"/>
       <w:r>
         <w:rPr>
           <w:rFonts w:asciiTheme="majorHAnsi" w:hAnsiTheme="majorHAnsi" w:cstheme="majorHAnsi"/>
@@ -11031,15 +11228,15 @@
         </w:rPr>
         <w:t>.</w:t>
       </w:r>
-      <w:bookmarkEnd w:id="23"/>
+      <w:bookmarkEnd w:id="26"/>
     </w:p>
     <w:p>
       <w:r>
         <w:object w:dxaOrig="13476" w:dyaOrig="14317">
-          <v:shape id="_x0000_i1042" type="#_x0000_t75" style="width:510.05pt;height:541.9pt" o:ole="">
-            <v:imagedata r:id="rId15" o:title=""/>
+          <v:shape id="_x0000_i1027" type="#_x0000_t75" style="width:510pt;height:541.8pt" o:ole="">
+            <v:imagedata r:id="rId23" o:title=""/>
           </v:shape>
-          <o:OLEObject Type="Embed" ProgID="Visio.Drawing.15" ShapeID="_x0000_i1042" DrawAspect="Content" ObjectID="_1608364329" r:id="rId16"/>
+          <o:OLEObject Type="Embed" ProgID="Visio.Drawing.15" ShapeID="_x0000_i1027" DrawAspect="Content" ObjectID="_1608365381" r:id="rId24"/>
         </w:object>
       </w:r>
     </w:p>
@@ -11063,7 +11260,7 @@
           <w:szCs w:val="36"/>
         </w:rPr>
       </w:pPr>
-      <w:bookmarkStart w:id="24" w:name="_Toc534613735"/>
+      <w:bookmarkStart w:id="27" w:name="_Toc534613735"/>
       <w:r>
         <w:rPr>
           <w:rFonts w:asciiTheme="majorHAnsi" w:eastAsia="Times New Roman" w:hAnsiTheme="majorHAnsi" w:cstheme="majorHAnsi"/>
@@ -11074,7 +11271,7 @@
         <w:lastRenderedPageBreak/>
         <w:t>Web User:</w:t>
       </w:r>
-      <w:bookmarkEnd w:id="24"/>
+      <w:bookmarkEnd w:id="27"/>
     </w:p>
     <w:p>
       <w:pPr>
@@ -11106,10 +11303,10 @@
       </w:pPr>
       <w:r>
         <w:object w:dxaOrig="11233" w:dyaOrig="7645">
-          <v:shape id="_x0000_i1028" type="#_x0000_t75" style="width:471.2pt;height:320.35pt" o:ole="">
-            <v:imagedata r:id="rId17" o:title=""/>
+          <v:shape id="_x0000_i1028" type="#_x0000_t75" style="width:471pt;height:320.4pt" o:ole="">
+            <v:imagedata r:id="rId25" o:title=""/>
           </v:shape>
-          <o:OLEObject Type="Embed" ProgID="Visio.Drawing.15" ShapeID="_x0000_i1028" DrawAspect="Content" ObjectID="_1608364330" r:id="rId18"/>
+          <o:OLEObject Type="Embed" ProgID="Visio.Drawing.15" ShapeID="_x0000_i1028" DrawAspect="Content" ObjectID="_1608365382" r:id="rId26"/>
         </w:object>
       </w:r>
     </w:p>
@@ -11143,10 +11340,10 @@
       </w:pPr>
       <w:r>
         <w:object w:dxaOrig="11953" w:dyaOrig="6853">
-          <v:shape id="_x0000_i1029" type="#_x0000_t75" style="width:490.05pt;height:280.65pt" o:ole="">
-            <v:imagedata r:id="rId19" o:title=""/>
+          <v:shape id="_x0000_i1029" type="#_x0000_t75" style="width:490.2pt;height:280.8pt" o:ole="">
+            <v:imagedata r:id="rId27" o:title=""/>
           </v:shape>
-          <o:OLEObject Type="Embed" ProgID="Visio.Drawing.15" ShapeID="_x0000_i1029" DrawAspect="Content" ObjectID="_1608364331" r:id="rId20"/>
+          <o:OLEObject Type="Embed" ProgID="Visio.Drawing.15" ShapeID="_x0000_i1029" DrawAspect="Content" ObjectID="_1608365383" r:id="rId28"/>
         </w:object>
       </w:r>
     </w:p>
@@ -11165,7 +11362,7 @@
           <w:szCs w:val="36"/>
         </w:rPr>
       </w:pPr>
-      <w:bookmarkStart w:id="25" w:name="_Toc534613736"/>
+      <w:bookmarkStart w:id="28" w:name="_Toc534613736"/>
       <w:r>
         <w:rPr>
           <w:rFonts w:asciiTheme="majorHAnsi" w:eastAsia="Times New Roman" w:hAnsiTheme="majorHAnsi" w:cstheme="majorHAnsi"/>
@@ -11185,7 +11382,7 @@
         </w:rPr>
         <w:t>:</w:t>
       </w:r>
-      <w:bookmarkEnd w:id="25"/>
+      <w:bookmarkEnd w:id="28"/>
     </w:p>
     <w:p>
       <w:pPr>
@@ -11214,10 +11411,10 @@
     <w:p>
       <w:r>
         <w:object w:dxaOrig="12768" w:dyaOrig="7188">
-          <v:shape id="_x0000_i1030" type="#_x0000_t75" style="width:510.1pt;height:287.5pt" o:ole="">
-            <v:imagedata r:id="rId21" o:title=""/>
+          <v:shape id="_x0000_i1030" type="#_x0000_t75" style="width:510pt;height:287.4pt" o:ole="">
+            <v:imagedata r:id="rId29" o:title=""/>
           </v:shape>
-          <o:OLEObject Type="Embed" ProgID="Visio.Drawing.15" ShapeID="_x0000_i1030" DrawAspect="Content" ObjectID="_1608364332" r:id="rId22"/>
+          <o:OLEObject Type="Embed" ProgID="Visio.Drawing.15" ShapeID="_x0000_i1030" DrawAspect="Content" ObjectID="_1608365384" r:id="rId30"/>
         </w:object>
       </w:r>
     </w:p>
@@ -11248,10 +11445,10 @@
     <w:p>
       <w:r>
         <w:object w:dxaOrig="13752" w:dyaOrig="8352">
-          <v:shape id="_x0000_i1031" type="#_x0000_t75" style="width:510.2pt;height:309.45pt" o:ole="">
-            <v:imagedata r:id="rId23" o:title=""/>
+          <v:shape id="_x0000_i1031" type="#_x0000_t75" style="width:510pt;height:309.6pt" o:ole="">
+            <v:imagedata r:id="rId31" o:title=""/>
           </v:shape>
-          <o:OLEObject Type="Embed" ProgID="Visio.Drawing.15" ShapeID="_x0000_i1031" DrawAspect="Content" ObjectID="_1608364333" r:id="rId24"/>
+          <o:OLEObject Type="Embed" ProgID="Visio.Drawing.15" ShapeID="_x0000_i1031" DrawAspect="Content" ObjectID="_1608365385" r:id="rId32"/>
         </w:object>
       </w:r>
     </w:p>
@@ -11269,7 +11466,7 @@
           <w:szCs w:val="60"/>
         </w:rPr>
       </w:pPr>
-      <w:bookmarkStart w:id="26" w:name="_Toc534613737"/>
+      <w:bookmarkStart w:id="29" w:name="_Toc534613740"/>
       <w:r>
         <w:rPr>
           <w:rFonts w:asciiTheme="majorHAnsi" w:hAnsiTheme="majorHAnsi" w:cstheme="majorHAnsi"/>
@@ -11278,9 +11475,18 @@
           <w:szCs w:val="60"/>
         </w:rPr>
         <w:lastRenderedPageBreak/>
-        <w:t>Data Flow Diagram</w:t>
-      </w:r>
-      <w:bookmarkEnd w:id="26"/>
+        <w:t>Entity Relationship D</w:t>
+      </w:r>
+      <w:r>
+        <w:rPr>
+          <w:rFonts w:asciiTheme="majorHAnsi" w:hAnsiTheme="majorHAnsi" w:cstheme="majorHAnsi"/>
+          <w:color w:val="000000"/>
+          <w:sz w:val="60"/>
+          <w:szCs w:val="60"/>
+        </w:rPr>
+        <w:t>iagram</w:t>
+      </w:r>
+      <w:bookmarkEnd w:id="29"/>
     </w:p>
     <w:p>
       <w:pPr>
@@ -11297,7 +11503,7 @@
           <w:szCs w:val="36"/>
         </w:rPr>
       </w:pPr>
-      <w:bookmarkStart w:id="27" w:name="_Toc534613738"/>
+      <w:bookmarkStart w:id="30" w:name="_Toc534613741"/>
       <w:r>
         <w:rPr>
           <w:rFonts w:asciiTheme="majorHAnsi" w:eastAsia="Times New Roman" w:hAnsiTheme="majorHAnsi" w:cstheme="majorHAnsi"/>
@@ -11305,7 +11511,7 @@
           <w:sz w:val="36"/>
           <w:szCs w:val="36"/>
         </w:rPr>
-        <w:t>Web User</w:t>
+        <w:t>Entity – Attribute</w:t>
       </w:r>
       <w:r>
         <w:rPr>
@@ -11316,108 +11522,64 @@
         </w:rPr>
         <w:t>:</w:t>
       </w:r>
-      <w:bookmarkEnd w:id="27"/>
+      <w:bookmarkEnd w:id="30"/>
     </w:p>
     <w:p>
       <w:pPr>
         <w:jc w:val="center"/>
-        <w:rPr>
-          <w:b/>
-          <w:sz w:val="26"/>
-          <w:u w:val="single"/>
-        </w:rPr>
-      </w:pPr>
-      <w:r>
-        <w:object w:dxaOrig="7669" w:dyaOrig="3529">
-          <v:shape id="_x0000_i1032" type="#_x0000_t75" style="width:383.45pt;height:176.45pt" o:ole="">
-            <v:imagedata r:id="rId25" o:title=""/>
+      </w:pPr>
+      <w:r>
+        <w:object w:dxaOrig="9660" w:dyaOrig="3301">
+          <v:shape id="_x0000_i1036" type="#_x0000_t75" style="width:483pt;height:165pt" o:ole="">
+            <v:imagedata r:id="rId33" o:title=""/>
           </v:shape>
-          <o:OLEObject Type="Embed" ProgID="Visio.Drawing.15" ShapeID="_x0000_i1032" DrawAspect="Content" ObjectID="_1608364334" r:id="rId26"/>
+          <o:OLEObject Type="Embed" ProgID="Visio.Drawing.15" ShapeID="_x0000_i1036" DrawAspect="Content" ObjectID="_1608365386" r:id="rId34"/>
         </w:object>
       </w:r>
     </w:p>
     <w:p>
       <w:pPr>
-        <w:ind w:firstLine="720"/>
-        <w:rPr>
-          <w:b/>
-          <w:sz w:val="26"/>
-          <w:u w:val="single"/>
-        </w:rPr>
-      </w:pPr>
-      <w:r>
-        <w:rPr>
-          <w:b/>
-          <w:sz w:val="26"/>
-          <w:u w:val="single"/>
-        </w:rPr>
-        <w:t>**Funcition Online Recharge:</w:t>
+        <w:jc w:val="center"/>
+      </w:pPr>
+      <w:r>
+        <w:object w:dxaOrig="10836" w:dyaOrig="3636">
+          <v:shape id="_x0000_i1075" type="#_x0000_t75" style="width:510pt;height:171pt" o:ole="">
+            <v:imagedata r:id="rId35" o:title=""/>
+          </v:shape>
+          <o:OLEObject Type="Embed" ProgID="Visio.Drawing.15" ShapeID="_x0000_i1075" DrawAspect="Content" ObjectID="_1608365387" r:id="rId36"/>
+        </w:object>
       </w:r>
     </w:p>
     <w:p>
-      <w:r>
-        <w:object w:dxaOrig="10213" w:dyaOrig="7477">
-          <v:shape id="_x0000_i1033" type="#_x0000_t75" style="width:510.65pt;height:373.85pt" o:ole="">
-            <v:imagedata r:id="rId27" o:title=""/>
+      <w:pPr>
+        <w:jc w:val="center"/>
+      </w:pPr>
+      <w:r>
+        <w:object w:dxaOrig="9948" w:dyaOrig="3600">
+          <v:shape id="_x0000_i1079" type="#_x0000_t75" style="width:497.4pt;height:180pt" o:ole="">
+            <v:imagedata r:id="rId37" o:title=""/>
           </v:shape>
-          <o:OLEObject Type="Embed" ProgID="Visio.Drawing.15" ShapeID="_x0000_i1033" DrawAspect="Content" ObjectID="_1608364335" r:id="rId28"/>
+          <o:OLEObject Type="Embed" ProgID="Visio.Drawing.15" ShapeID="_x0000_i1079" DrawAspect="Content" ObjectID="_1608365388" r:id="rId38"/>
         </w:object>
-      </w:r>
-      <w:r>
-        <w:tab/>
       </w:r>
     </w:p>
     <w:p>
       <w:pPr>
-        <w:ind w:firstLine="709"/>
-        <w:rPr>
-          <w:b/>
-          <w:sz w:val="26"/>
-          <w:u w:val="single"/>
-        </w:rPr>
-      </w:pPr>
-      <w:r>
-        <w:rPr>
-          <w:b/>
-          <w:sz w:val="26"/>
-          <w:u w:val="single"/>
-        </w:rPr>
-        <w:lastRenderedPageBreak/>
-        <w:t xml:space="preserve">**Funcition </w:t>
-      </w:r>
-      <w:r>
-        <w:rPr>
-          <w:b/>
-          <w:sz w:val="26"/>
-          <w:u w:val="single"/>
-        </w:rPr>
-        <w:t>of Member</w:t>
-      </w:r>
-      <w:r>
-        <w:rPr>
-          <w:b/>
-          <w:sz w:val="26"/>
-          <w:u w:val="single"/>
-        </w:rPr>
-        <w:t>:</w:t>
+        <w:jc w:val="center"/>
+      </w:pPr>
+      <w:r>
+        <w:object w:dxaOrig="9684" w:dyaOrig="3564">
+          <v:shape id="_x0000_i1081" type="#_x0000_t75" style="width:484.2pt;height:178.2pt" o:ole="">
+            <v:imagedata r:id="rId39" o:title=""/>
+          </v:shape>
+          <o:OLEObject Type="Embed" ProgID="Visio.Drawing.15" ShapeID="_x0000_i1081" DrawAspect="Content" ObjectID="_1608365389" r:id="rId40"/>
+        </w:object>
       </w:r>
     </w:p>
     <w:p>
       <w:pPr>
-        <w:rPr>
-          <w:b/>
-          <w:sz w:val="26"/>
-          <w:u w:val="single"/>
-        </w:rPr>
-      </w:pPr>
-      <w:r>
-        <w:object w:dxaOrig="11389" w:dyaOrig="6301">
-          <v:shape id="_x0000_i1034" type="#_x0000_t75" style="width:510.25pt;height:281.95pt" o:ole="">
-            <v:imagedata r:id="rId29" o:title=""/>
-          </v:shape>
-          <o:OLEObject Type="Embed" ProgID="Visio.Drawing.15" ShapeID="_x0000_i1034" DrawAspect="Content" ObjectID="_1608364336" r:id="rId30"/>
-        </w:object>
-      </w:r>
+        <w:jc w:val="center"/>
+      </w:pPr>
     </w:p>
     <w:p>
       <w:pPr>
@@ -11434,7 +11596,7 @@
           <w:szCs w:val="36"/>
         </w:rPr>
       </w:pPr>
-      <w:bookmarkStart w:id="28" w:name="_Toc534613739"/>
+      <w:bookmarkStart w:id="31" w:name="_Toc534613742"/>
       <w:r>
         <w:rPr>
           <w:rFonts w:asciiTheme="majorHAnsi" w:eastAsia="Times New Roman" w:hAnsiTheme="majorHAnsi" w:cstheme="majorHAnsi"/>
@@ -11442,7 +11604,7 @@
           <w:sz w:val="36"/>
           <w:szCs w:val="36"/>
         </w:rPr>
-        <w:t>Web Master</w:t>
+        <w:t>Entity Relationship</w:t>
       </w:r>
       <w:r>
         <w:rPr>
@@ -11453,181 +11615,6 @@
         </w:rPr>
         <w:t>:</w:t>
       </w:r>
-      <w:bookmarkEnd w:id="28"/>
-    </w:p>
-    <w:p>
-      <w:r>
-        <w:object w:dxaOrig="10812" w:dyaOrig="8257">
-          <v:shape id="_x0000_i1035" type="#_x0000_t75" style="width:509.8pt;height:342.65pt" o:ole="">
-            <v:imagedata r:id="rId31" o:title=""/>
-          </v:shape>
-          <o:OLEObject Type="Embed" ProgID="Visio.Drawing.15" ShapeID="_x0000_i1035" DrawAspect="Content" ObjectID="_1608364337" r:id="rId32"/>
-        </w:object>
-      </w:r>
-    </w:p>
-    <w:p>
-      <w:pPr>
-        <w:pStyle w:val="Heading2"/>
-        <w:numPr>
-          <w:ilvl w:val="0"/>
-          <w:numId w:val="19"/>
-        </w:numPr>
-        <w:rPr>
-          <w:rFonts w:asciiTheme="majorHAnsi" w:hAnsiTheme="majorHAnsi" w:cstheme="majorHAnsi"/>
-          <w:color w:val="000000"/>
-          <w:sz w:val="60"/>
-          <w:szCs w:val="60"/>
-        </w:rPr>
-      </w:pPr>
-      <w:bookmarkStart w:id="29" w:name="_Toc534613740"/>
-      <w:r>
-        <w:rPr>
-          <w:rFonts w:asciiTheme="majorHAnsi" w:hAnsiTheme="majorHAnsi" w:cstheme="majorHAnsi"/>
-          <w:color w:val="000000"/>
-          <w:sz w:val="60"/>
-          <w:szCs w:val="60"/>
-        </w:rPr>
-        <w:lastRenderedPageBreak/>
-        <w:t>Entity Relationship D</w:t>
-      </w:r>
-      <w:r>
-        <w:rPr>
-          <w:rFonts w:asciiTheme="majorHAnsi" w:hAnsiTheme="majorHAnsi" w:cstheme="majorHAnsi"/>
-          <w:color w:val="000000"/>
-          <w:sz w:val="60"/>
-          <w:szCs w:val="60"/>
-        </w:rPr>
-        <w:t>iagram</w:t>
-      </w:r>
-      <w:bookmarkEnd w:id="29"/>
-    </w:p>
-    <w:p>
-      <w:pPr>
-        <w:pStyle w:val="ListParagraph"/>
-        <w:numPr>
-          <w:ilvl w:val="1"/>
-          <w:numId w:val="19"/>
-        </w:numPr>
-        <w:outlineLvl w:val="2"/>
-        <w:rPr>
-          <w:rFonts w:asciiTheme="majorHAnsi" w:eastAsia="Times New Roman" w:hAnsiTheme="majorHAnsi" w:cstheme="majorHAnsi"/>
-          <w:b/>
-          <w:sz w:val="36"/>
-          <w:szCs w:val="36"/>
-        </w:rPr>
-      </w:pPr>
-      <w:bookmarkStart w:id="30" w:name="_Toc534613741"/>
-      <w:r>
-        <w:rPr>
-          <w:rFonts w:asciiTheme="majorHAnsi" w:eastAsia="Times New Roman" w:hAnsiTheme="majorHAnsi" w:cstheme="majorHAnsi"/>
-          <w:b/>
-          <w:sz w:val="36"/>
-          <w:szCs w:val="36"/>
-        </w:rPr>
-        <w:t>Entity – Attribute</w:t>
-      </w:r>
-      <w:r>
-        <w:rPr>
-          <w:rFonts w:asciiTheme="majorHAnsi" w:eastAsia="Times New Roman" w:hAnsiTheme="majorHAnsi" w:cstheme="majorHAnsi"/>
-          <w:b/>
-          <w:sz w:val="36"/>
-          <w:szCs w:val="36"/>
-        </w:rPr>
-        <w:t>:</w:t>
-      </w:r>
-      <w:bookmarkEnd w:id="30"/>
-    </w:p>
-    <w:p>
-      <w:pPr>
-        <w:jc w:val="center"/>
-      </w:pPr>
-      <w:r>
-        <w:object w:dxaOrig="9660" w:dyaOrig="3301">
-          <v:shape id="_x0000_i1036" type="#_x0000_t75" style="width:483pt;height:165.05pt" o:ole="">
-            <v:imagedata r:id="rId33" o:title=""/>
-          </v:shape>
-          <o:OLEObject Type="Embed" ProgID="Visio.Drawing.15" ShapeID="_x0000_i1036" DrawAspect="Content" ObjectID="_1608364338" r:id="rId34"/>
-        </w:object>
-      </w:r>
-    </w:p>
-    <w:p>
-      <w:pPr>
-        <w:jc w:val="center"/>
-      </w:pPr>
-      <w:r>
-        <w:object w:dxaOrig="10837" w:dyaOrig="3637">
-          <v:shape id="_x0000_i1037" type="#_x0000_t75" style="width:509.9pt;height:170.95pt" o:ole="">
-            <v:imagedata r:id="rId35" o:title=""/>
-          </v:shape>
-          <o:OLEObject Type="Embed" ProgID="Visio.Drawing.15" ShapeID="_x0000_i1037" DrawAspect="Content" ObjectID="_1608364339" r:id="rId36"/>
-        </w:object>
-      </w:r>
-    </w:p>
-    <w:p>
-      <w:pPr>
-        <w:jc w:val="center"/>
-      </w:pPr>
-      <w:r>
-        <w:object w:dxaOrig="9949" w:dyaOrig="3601">
-          <v:shape id="_x0000_i1038" type="#_x0000_t75" style="width:497.45pt;height:180.05pt" o:ole="">
-            <v:imagedata r:id="rId37" o:title=""/>
-          </v:shape>
-          <o:OLEObject Type="Embed" ProgID="Visio.Drawing.15" ShapeID="_x0000_i1038" DrawAspect="Content" ObjectID="_1608364340" r:id="rId38"/>
-        </w:object>
-      </w:r>
-    </w:p>
-    <w:p>
-      <w:pPr>
-        <w:jc w:val="center"/>
-      </w:pPr>
-      <w:r>
-        <w:object w:dxaOrig="9685" w:dyaOrig="3564">
-          <v:shape id="_x0000_i1039" type="#_x0000_t75" style="width:484.25pt;height:178.2pt" o:ole="">
-            <v:imagedata r:id="rId39" o:title=""/>
-          </v:shape>
-          <o:OLEObject Type="Embed" ProgID="Visio.Drawing.15" ShapeID="_x0000_i1039" DrawAspect="Content" ObjectID="_1608364341" r:id="rId40"/>
-        </w:object>
-      </w:r>
-    </w:p>
-    <w:p>
-      <w:pPr>
-        <w:jc w:val="center"/>
-      </w:pPr>
-    </w:p>
-    <w:p>
-      <w:pPr>
-        <w:pStyle w:val="ListParagraph"/>
-        <w:numPr>
-          <w:ilvl w:val="1"/>
-          <w:numId w:val="19"/>
-        </w:numPr>
-        <w:outlineLvl w:val="2"/>
-        <w:rPr>
-          <w:rFonts w:asciiTheme="majorHAnsi" w:eastAsia="Times New Roman" w:hAnsiTheme="majorHAnsi" w:cstheme="majorHAnsi"/>
-          <w:b/>
-          <w:sz w:val="36"/>
-          <w:szCs w:val="36"/>
-        </w:rPr>
-      </w:pPr>
-      <w:bookmarkStart w:id="31" w:name="_Toc534613742"/>
-      <w:r>
-        <w:rPr>
-          <w:rFonts w:asciiTheme="majorHAnsi" w:eastAsia="Times New Roman" w:hAnsiTheme="majorHAnsi" w:cstheme="majorHAnsi"/>
-          <w:b/>
-          <w:sz w:val="36"/>
-          <w:szCs w:val="36"/>
-        </w:rPr>
-        <w:t>Entity Relationship</w:t>
-      </w:r>
-      <w:r>
-        <w:rPr>
-          <w:rFonts w:asciiTheme="majorHAnsi" w:eastAsia="Times New Roman" w:hAnsiTheme="majorHAnsi" w:cstheme="majorHAnsi"/>
-          <w:b/>
-          <w:sz w:val="36"/>
-          <w:szCs w:val="36"/>
-        </w:rPr>
-        <w:t>:</w:t>
-      </w:r>
       <w:bookmarkEnd w:id="31"/>
     </w:p>
     <w:p>
@@ -11636,10 +11623,10 @@
       </w:pPr>
       <w:r>
         <w:object w:dxaOrig="9804" w:dyaOrig="5940">
-          <v:shape id="_x0000_i1058" type="#_x0000_t75" style="width:510.8pt;height:309.45pt" o:ole="">
+          <v:shape id="_x0000_i1040" type="#_x0000_t75" style="width:510.6pt;height:309.6pt" o:ole="">
             <v:imagedata r:id="rId41" o:title=""/>
           </v:shape>
-          <o:OLEObject Type="Embed" ProgID="Visio.Drawing.15" ShapeID="_x0000_i1058" DrawAspect="Content" ObjectID="_1608364342" r:id="rId42"/>
+          <o:OLEObject Type="Embed" ProgID="Visio.Drawing.15" ShapeID="_x0000_i1040" DrawAspect="Content" ObjectID="_1608365390" r:id="rId42"/>
         </w:object>
       </w:r>
       <w:r>
@@ -12923,6 +12910,8 @@
                 <w:szCs w:val="22"/>
               </w:rPr>
             </w:pPr>
+            <w:bookmarkStart w:id="33" w:name="_GoBack"/>
+            <w:bookmarkEnd w:id="33"/>
           </w:p>
           <w:p>
             <w:pPr>
@@ -13072,7 +13061,7 @@
           <w:szCs w:val="60"/>
         </w:rPr>
       </w:pPr>
-      <w:bookmarkStart w:id="33" w:name="_Toc534613744"/>
+      <w:bookmarkStart w:id="34" w:name="_Toc534613744"/>
       <w:r>
         <w:rPr>
           <w:rFonts w:asciiTheme="majorHAnsi" w:hAnsiTheme="majorHAnsi" w:cstheme="majorHAnsi"/>
@@ -13083,8 +13072,6 @@
         <w:lastRenderedPageBreak/>
         <w:t>REVIEW 03</w:t>
       </w:r>
-      <w:bookmarkStart w:id="34" w:name="_GoBack"/>
-      <w:bookmarkEnd w:id="34"/>
       <w:r>
         <w:rPr>
           <w:rFonts w:asciiTheme="majorHAnsi" w:hAnsiTheme="majorHAnsi" w:cstheme="majorHAnsi"/>
@@ -13333,7 +13320,7 @@
           </mc:Fallback>
         </mc:AlternateContent>
       </w:r>
-      <w:bookmarkEnd w:id="33"/>
+      <w:bookmarkEnd w:id="34"/>
     </w:p>
     <w:sectPr>
       <w:headerReference w:type="default" r:id="rId43"/>
@@ -13459,7 +13446,7 @@
                               <w:bCs/>
                               <w:noProof/>
                             </w:rPr>
-                            <w:t>8</w:t>
+                            <w:t>21</w:t>
                           </w:r>
                           <w:r>
                             <w:rPr>
@@ -13525,7 +13512,7 @@
                         <w:bCs/>
                         <w:noProof/>
                       </w:rPr>
-                      <w:t>8</w:t>
+                      <w:t>21</w:t>
                     </w:r>
                     <w:r>
                       <w:rPr>
@@ -13624,6 +13611,7 @@
                               <w:dataBinding w:prefixMappings="xmlns:ns0='http://purl.org/dc/elements/1.1/' xmlns:ns1='http://schemas.openxmlformats.org/package/2006/metadata/core-properties' " w:xpath="/ns1:coreProperties[1]/ns0:creator[1]" w:storeItemID="{6C3C8BC8-F283-45AE-878A-BAB7291924A1}"/>
                               <w:text/>
                             </w:sdtPr>
+                            <w:sdtEndPr/>
                             <w:sdtContent>
                               <w:r>
                                 <w:rPr>
@@ -13659,6 +13647,7 @@
                               <w:dataBinding w:prefixMappings="xmlns:ns0='http://schemas.openxmlformats.org/officeDocument/2006/extended-properties' " w:xpath="/ns0:Properties[1]/ns0:Company[1]" w:storeItemID="{6668398D-A668-4E3E-A5EB-62B293D839F1}"/>
                               <w:text/>
                             </w:sdtPr>
+                            <w:sdtEndPr/>
                             <w:sdtContent>
                               <w:r>
                                 <w:rPr>
@@ -13732,6 +13721,7 @@
                         <w:dataBinding w:prefixMappings="xmlns:ns0='http://purl.org/dc/elements/1.1/' xmlns:ns1='http://schemas.openxmlformats.org/package/2006/metadata/core-properties' " w:xpath="/ns1:coreProperties[1]/ns0:creator[1]" w:storeItemID="{6C3C8BC8-F283-45AE-878A-BAB7291924A1}"/>
                         <w:text/>
                       </w:sdtPr>
+                      <w:sdtEndPr/>
                       <w:sdtContent>
                         <w:r>
                           <w:rPr>
@@ -13767,6 +13757,7 @@
                         <w:dataBinding w:prefixMappings="xmlns:ns0='http://schemas.openxmlformats.org/officeDocument/2006/extended-properties' " w:xpath="/ns0:Properties[1]/ns0:Company[1]" w:storeItemID="{6668398D-A668-4E3E-A5EB-62B293D839F1}"/>
                         <w:text/>
                       </w:sdtPr>
+                      <w:sdtEndPr/>
                       <w:sdtContent>
                         <w:r>
                           <w:rPr>
@@ -18430,7 +18421,7 @@
 </file>
 
 <file path=customXml/itemProps1.xml><?xml version="1.0" encoding="utf-8"?>
-<ds:datastoreItem xmlns:ds="http://schemas.openxmlformats.org/officeDocument/2006/customXml" ds:itemID="{950A1ED2-D4A9-4BC6-813D-67B1F7E2DA87}">
+<ds:datastoreItem xmlns:ds="http://schemas.openxmlformats.org/officeDocument/2006/customXml" ds:itemID="{0BD2804F-087D-47BB-82FB-65324A4A1338}">
   <ds:schemaRefs>
     <ds:schemaRef ds:uri="http://schemas.openxmlformats.org/officeDocument/2006/bibliography"/>
   </ds:schemaRefs>

</xml_diff>

<commit_message>
UpDate Document Branch MM
</commit_message>
<xml_diff>
--- a/Document/ePrj3_Document.docx
+++ b/Document/ePrj3_Document.docx
@@ -225,7 +225,7 @@
           </mc:Choice>
           <mc:Fallback>
             <w:pict>
-              <v:line w14:anchorId="29B77E9A" id="Straight Connector 3" o:spid="_x0000_s1026" style="position:absolute;z-index:251658240;visibility:visible;mso-wrap-style:square;mso-width-percent:0;mso-wrap-distance-left:9pt;mso-wrap-distance-top:0;mso-wrap-distance-right:9pt;mso-wrap-distance-bottom:0;mso-position-horizontal:absolute;mso-position-horizontal-relative:text;mso-position-vertical:absolute;mso-position-vertical-relative:text;mso-width-percent:0;mso-width-relative:margin" from="1.3pt,7.65pt" to="504.7pt,7.65pt" o:gfxdata="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" strokecolor="black [3200]" strokeweight="2pt">
+              <v:line w14:anchorId="285C7F9C" id="Straight Connector 3" o:spid="_x0000_s1026" style="position:absolute;z-index:251658240;visibility:visible;mso-wrap-style:square;mso-width-percent:0;mso-wrap-distance-left:9pt;mso-wrap-distance-top:0;mso-wrap-distance-right:9pt;mso-wrap-distance-bottom:0;mso-position-horizontal:absolute;mso-position-horizontal-relative:text;mso-position-vertical:absolute;mso-position-vertical-relative:text;mso-width-percent:0;mso-width-relative:margin" from="1.3pt,7.65pt" to="504.7pt,7.65pt" o:gfxdata="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" strokecolor="black [3200]" strokeweight="2pt">
                 <v:shadow on="t" color="black" opacity="24903f" origin=",.5" offset="0,.55556mm"/>
               </v:line>
             </w:pict>
@@ -319,62 +319,47 @@
           <w:sz w:val="28"/>
           <w:szCs w:val="28"/>
         </w:rPr>
-        <mc:AlternateContent>
-          <mc:Choice Requires="wps">
-            <w:drawing>
-              <wp:inline distT="0" distB="0" distL="0" distR="0">
-                <wp:extent cx="2160000" cy="2160000"/>
-                <wp:effectExtent l="0" t="0" r="12065" b="12065"/>
-                <wp:docPr id="6" name="Rectangle 6"/>
-                <wp:cNvGraphicFramePr/>
-                <a:graphic xmlns:a="http://schemas.openxmlformats.org/drawingml/2006/main">
-                  <a:graphicData uri="http://schemas.microsoft.com/office/word/2010/wordprocessingShape">
-                    <wps:wsp>
-                      <wps:cNvSpPr/>
-                      <wps:spPr>
-                        <a:xfrm>
-                          <a:off x="0" y="0"/>
-                          <a:ext cx="2160000" cy="2160000"/>
-                        </a:xfrm>
-                        <a:prstGeom prst="rect">
-                          <a:avLst/>
-                        </a:prstGeom>
-                        <a:ln/>
-                      </wps:spPr>
-                      <wps:style>
-                        <a:lnRef idx="2">
-                          <a:schemeClr val="dk1"/>
-                        </a:lnRef>
-                        <a:fillRef idx="1">
-                          <a:schemeClr val="lt1"/>
-                        </a:fillRef>
-                        <a:effectRef idx="0">
-                          <a:schemeClr val="dk1"/>
-                        </a:effectRef>
-                        <a:fontRef idx="minor">
-                          <a:schemeClr val="dk1"/>
-                        </a:fontRef>
-                      </wps:style>
-                      <wps:bodyPr rot="0" spcFirstLastPara="0" vertOverflow="overflow" horzOverflow="overflow" vert="horz" wrap="square" lIns="91440" tIns="45720" rIns="91440" bIns="45720" numCol="1" spcCol="0" rtlCol="0" fromWordArt="0" anchor="ctr" anchorCtr="0" forceAA="0" compatLnSpc="1">
-                        <a:prstTxWarp prst="textNoShape">
-                          <a:avLst/>
-                        </a:prstTxWarp>
-                        <a:noAutofit/>
-                      </wps:bodyPr>
-                    </wps:wsp>
-                  </a:graphicData>
-                </a:graphic>
-              </wp:inline>
-            </w:drawing>
-          </mc:Choice>
-          <mc:Fallback>
-            <w:pict>
-              <v:rect w14:anchorId="2B8A1E0C" id="Rectangle 6" o:spid="_x0000_s1026" style="width:170.1pt;height:170.1pt;visibility:visible;mso-wrap-style:square;mso-left-percent:-10001;mso-top-percent:-10001;mso-position-horizontal:absolute;mso-position-horizontal-relative:char;mso-position-vertical:absolute;mso-position-vertical-relative:line;mso-left-percent:-10001;mso-top-percent:-10001;v-text-anchor:middle" o:gfxdata="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" fillcolor="white [3201]" strokecolor="black [3200]" strokeweight="2pt">
-                <w10:anchorlock/>
-              </v:rect>
-            </w:pict>
-          </mc:Fallback>
-        </mc:AlternateContent>
+        <w:drawing>
+          <wp:inline distT="0" distB="0" distL="0" distR="0">
+            <wp:extent cx="2156460" cy="2156460"/>
+            <wp:effectExtent l="0" t="0" r="0" b="0"/>
+            <wp:docPr id="4" name="Picture 4"/>
+            <wp:cNvGraphicFramePr>
+              <a:graphicFrameLocks xmlns:a="http://schemas.openxmlformats.org/drawingml/2006/main" noChangeAspect="1"/>
+            </wp:cNvGraphicFramePr>
+            <a:graphic xmlns:a="http://schemas.openxmlformats.org/drawingml/2006/main">
+              <a:graphicData uri="http://schemas.openxmlformats.org/drawingml/2006/picture">
+                <pic:pic xmlns:pic="http://schemas.openxmlformats.org/drawingml/2006/picture">
+                  <pic:nvPicPr>
+                    <pic:cNvPr id="4" name="Kmobile.png"/>
+                    <pic:cNvPicPr/>
+                  </pic:nvPicPr>
+                  <pic:blipFill>
+                    <a:blip r:embed="rId9" cstate="print">
+                      <a:extLst>
+                        <a:ext uri="{28A0092B-C50C-407E-A947-70E740481C1C}">
+                          <a14:useLocalDpi xmlns:a14="http://schemas.microsoft.com/office/drawing/2010/main" val="0"/>
+                        </a:ext>
+                      </a:extLst>
+                    </a:blip>
+                    <a:stretch>
+                      <a:fillRect/>
+                    </a:stretch>
+                  </pic:blipFill>
+                  <pic:spPr>
+                    <a:xfrm>
+                      <a:off x="0" y="0"/>
+                      <a:ext cx="2156460" cy="2156460"/>
+                    </a:xfrm>
+                    <a:prstGeom prst="rect">
+                      <a:avLst/>
+                    </a:prstGeom>
+                  </pic:spPr>
+                </pic:pic>
+              </a:graphicData>
+            </a:graphic>
+          </wp:inline>
+        </w:drawing>
       </w:r>
     </w:p>
     <w:p>
@@ -423,7 +408,6 @@
           <w:szCs w:val="56"/>
         </w:rPr>
         <w:br/>
-        <w:t>KMobile</w:t>
       </w:r>
     </w:p>
     <w:p>
@@ -1866,7 +1850,7 @@
           <w:szCs w:val="60"/>
         </w:rPr>
       </w:pPr>
-      <w:bookmarkStart w:id="1" w:name="_Toc534481267"/>
+      <w:bookmarkStart w:id="1" w:name="_Toc534613712"/>
       <w:r>
         <w:rPr>
           <w:rFonts w:asciiTheme="majorHAnsi" w:hAnsiTheme="majorHAnsi" w:cstheme="majorHAnsi"/>
@@ -1952,7 +1936,7 @@
             </w:rPr>
             <w:fldChar w:fldCharType="separate"/>
           </w:r>
-          <w:hyperlink w:anchor="_Toc534481267" w:history="1">
+          <w:hyperlink w:anchor="_Toc534613712" w:history="1">
             <w:r>
               <w:rPr>
                 <w:rStyle w:val="Hyperlink"/>
@@ -1979,7 +1963,7 @@
                 <w:noProof/>
                 <w:webHidden/>
               </w:rPr>
-              <w:instrText xml:space="preserve"> PAGEREF _Toc534481267 \h </w:instrText>
+              <w:instrText xml:space="preserve"> PAGEREF _Toc534613712 \h </w:instrText>
             </w:r>
             <w:r>
               <w:rPr>
@@ -2026,7 +2010,7 @@
               <w:szCs w:val="22"/>
             </w:rPr>
           </w:pPr>
-          <w:hyperlink w:anchor="_Toc534481268" w:history="1">
+          <w:hyperlink w:anchor="_Toc534613713" w:history="1">
             <w:r>
               <w:rPr>
                 <w:rStyle w:val="Hyperlink"/>
@@ -2053,7 +2037,7 @@
                 <w:noProof/>
                 <w:webHidden/>
               </w:rPr>
-              <w:instrText xml:space="preserve"> PAGEREF _Toc534481268 \h </w:instrText>
+              <w:instrText xml:space="preserve"> PAGEREF _Toc534613713 \h </w:instrText>
             </w:r>
             <w:r>
               <w:rPr>
@@ -2100,7 +2084,7 @@
               <w:szCs w:val="22"/>
             </w:rPr>
           </w:pPr>
-          <w:hyperlink w:anchor="_Toc534481269" w:history="1">
+          <w:hyperlink w:anchor="_Toc534613714" w:history="1">
             <w:r>
               <w:rPr>
                 <w:rStyle w:val="Hyperlink"/>
@@ -2147,7 +2131,7 @@
                 <w:noProof/>
                 <w:webHidden/>
               </w:rPr>
-              <w:instrText xml:space="preserve"> PAGEREF _Toc534481269 \h </w:instrText>
+              <w:instrText xml:space="preserve"> PAGEREF _Toc534613714 \h </w:instrText>
             </w:r>
             <w:r>
               <w:rPr>
@@ -2194,7 +2178,7 @@
               <w:szCs w:val="22"/>
             </w:rPr>
           </w:pPr>
-          <w:hyperlink w:anchor="_Toc534481270" w:history="1">
+          <w:hyperlink w:anchor="_Toc534613715" w:history="1">
             <w:r>
               <w:rPr>
                 <w:rStyle w:val="Hyperlink"/>
@@ -2241,7 +2225,7 @@
                 <w:noProof/>
                 <w:webHidden/>
               </w:rPr>
-              <w:instrText xml:space="preserve"> PAGEREF _Toc534481270 \h </w:instrText>
+              <w:instrText xml:space="preserve"> PAGEREF _Toc534613715 \h </w:instrText>
             </w:r>
             <w:r>
               <w:rPr>
@@ -2286,7 +2270,7 @@
               <w:szCs w:val="22"/>
             </w:rPr>
           </w:pPr>
-          <w:hyperlink w:anchor="_Toc534481271" w:history="1">
+          <w:hyperlink w:anchor="_Toc534613716" w:history="1">
             <w:r>
               <w:rPr>
                 <w:rStyle w:val="Hyperlink"/>
@@ -2331,7 +2315,7 @@
                 <w:noProof/>
                 <w:webHidden/>
               </w:rPr>
-              <w:instrText xml:space="preserve"> PAGEREF _Toc534481271 \h </w:instrText>
+              <w:instrText xml:space="preserve"> PAGEREF _Toc534613716 \h </w:instrText>
             </w:r>
             <w:r>
               <w:rPr>
@@ -2376,7 +2360,7 @@
               <w:szCs w:val="22"/>
             </w:rPr>
           </w:pPr>
-          <w:hyperlink w:anchor="_Toc534481272" w:history="1">
+          <w:hyperlink w:anchor="_Toc534613717" w:history="1">
             <w:r>
               <w:rPr>
                 <w:rStyle w:val="Hyperlink"/>
@@ -2421,7 +2405,7 @@
                 <w:noProof/>
                 <w:webHidden/>
               </w:rPr>
-              <w:instrText xml:space="preserve"> PAGEREF _Toc534481272 \h </w:instrText>
+              <w:instrText xml:space="preserve"> PAGEREF _Toc534613717 \h </w:instrText>
             </w:r>
             <w:r>
               <w:rPr>
@@ -2468,7 +2452,7 @@
               <w:szCs w:val="22"/>
             </w:rPr>
           </w:pPr>
-          <w:hyperlink w:anchor="_Toc534481273" w:history="1">
+          <w:hyperlink w:anchor="_Toc534613718" w:history="1">
             <w:r>
               <w:rPr>
                 <w:rStyle w:val="Hyperlink"/>
@@ -2515,7 +2499,7 @@
                 <w:noProof/>
                 <w:webHidden/>
               </w:rPr>
-              <w:instrText xml:space="preserve"> PAGEREF _Toc534481273 \h </w:instrText>
+              <w:instrText xml:space="preserve"> PAGEREF _Toc534613718 \h </w:instrText>
             </w:r>
             <w:r>
               <w:rPr>
@@ -2560,7 +2544,7 @@
               <w:szCs w:val="22"/>
             </w:rPr>
           </w:pPr>
-          <w:hyperlink w:anchor="_Toc534481274" w:history="1">
+          <w:hyperlink w:anchor="_Toc534613719" w:history="1">
             <w:r>
               <w:rPr>
                 <w:rStyle w:val="Hyperlink"/>
@@ -2605,7 +2589,7 @@
                 <w:noProof/>
                 <w:webHidden/>
               </w:rPr>
-              <w:instrText xml:space="preserve"> PAGEREF _Toc534481274 \h </w:instrText>
+              <w:instrText xml:space="preserve"> PAGEREF _Toc534613719 \h </w:instrText>
             </w:r>
             <w:r>
               <w:rPr>
@@ -2650,7 +2634,7 @@
               <w:szCs w:val="22"/>
             </w:rPr>
           </w:pPr>
-          <w:hyperlink w:anchor="_Toc534481275" w:history="1">
+          <w:hyperlink w:anchor="_Toc534613720" w:history="1">
             <w:r>
               <w:rPr>
                 <w:rStyle w:val="Hyperlink"/>
@@ -2695,7 +2679,7 @@
                 <w:noProof/>
                 <w:webHidden/>
               </w:rPr>
-              <w:instrText xml:space="preserve"> PAGEREF _Toc534481275 \h </w:instrText>
+              <w:instrText xml:space="preserve"> PAGEREF _Toc534613720 \h </w:instrText>
             </w:r>
             <w:r>
               <w:rPr>
@@ -2740,7 +2724,7 @@
               <w:szCs w:val="22"/>
             </w:rPr>
           </w:pPr>
-          <w:hyperlink w:anchor="_Toc534481276" w:history="1">
+          <w:hyperlink w:anchor="_Toc534613721" w:history="1">
             <w:r>
               <w:rPr>
                 <w:rStyle w:val="Hyperlink"/>
@@ -2785,7 +2769,7 @@
                 <w:noProof/>
                 <w:webHidden/>
               </w:rPr>
-              <w:instrText xml:space="preserve"> PAGEREF _Toc534481276 \h </w:instrText>
+              <w:instrText xml:space="preserve"> PAGEREF _Toc534613721 \h </w:instrText>
             </w:r>
             <w:r>
               <w:rPr>
@@ -2830,7 +2814,7 @@
               <w:szCs w:val="22"/>
             </w:rPr>
           </w:pPr>
-          <w:hyperlink w:anchor="_Toc534481277" w:history="1">
+          <w:hyperlink w:anchor="_Toc534613722" w:history="1">
             <w:r>
               <w:rPr>
                 <w:rStyle w:val="Hyperlink"/>
@@ -2875,7 +2859,7 @@
                 <w:noProof/>
                 <w:webHidden/>
               </w:rPr>
-              <w:instrText xml:space="preserve"> PAGEREF _Toc534481277 \h </w:instrText>
+              <w:instrText xml:space="preserve"> PAGEREF _Toc534613722 \h </w:instrText>
             </w:r>
             <w:r>
               <w:rPr>
@@ -2920,7 +2904,7 @@
               <w:szCs w:val="22"/>
             </w:rPr>
           </w:pPr>
-          <w:hyperlink w:anchor="_Toc534481278" w:history="1">
+          <w:hyperlink w:anchor="_Toc534613723" w:history="1">
             <w:r>
               <w:rPr>
                 <w:rStyle w:val="Hyperlink"/>
@@ -2965,7 +2949,7 @@
                 <w:noProof/>
                 <w:webHidden/>
               </w:rPr>
-              <w:instrText xml:space="preserve"> PAGEREF _Toc534481278 \h </w:instrText>
+              <w:instrText xml:space="preserve"> PAGEREF _Toc534613723 \h </w:instrText>
             </w:r>
             <w:r>
               <w:rPr>
@@ -3010,7 +2994,7 @@
               <w:szCs w:val="22"/>
             </w:rPr>
           </w:pPr>
-          <w:hyperlink w:anchor="_Toc534481279" w:history="1">
+          <w:hyperlink w:anchor="_Toc534613724" w:history="1">
             <w:r>
               <w:rPr>
                 <w:rStyle w:val="Hyperlink"/>
@@ -3055,7 +3039,7 @@
                 <w:noProof/>
                 <w:webHidden/>
               </w:rPr>
-              <w:instrText xml:space="preserve"> PAGEREF _Toc534481279 \h </w:instrText>
+              <w:instrText xml:space="preserve"> PAGEREF _Toc534613724 \h </w:instrText>
             </w:r>
             <w:r>
               <w:rPr>
@@ -3100,12 +3084,11 @@
               <w:szCs w:val="22"/>
             </w:rPr>
           </w:pPr>
-          <w:hyperlink w:anchor="_Toc534481280" w:history="1">
+          <w:hyperlink w:anchor="_Toc534613725" w:history="1">
             <w:r>
               <w:rPr>
                 <w:rStyle w:val="Hyperlink"/>
                 <w:rFonts w:asciiTheme="majorHAnsi" w:hAnsiTheme="majorHAnsi" w:cstheme="majorHAnsi"/>
-                <w:b/>
                 <w:noProof/>
               </w:rPr>
               <w:t>a.</w:t>
@@ -3123,7 +3106,6 @@
               <w:rPr>
                 <w:rStyle w:val="Hyperlink"/>
                 <w:rFonts w:asciiTheme="majorHAnsi" w:hAnsiTheme="majorHAnsi" w:cstheme="majorHAnsi"/>
-                <w:b/>
                 <w:noProof/>
               </w:rPr>
               <w:t>Server Requirements.</w:t>
@@ -3147,7 +3129,7 @@
                 <w:noProof/>
                 <w:webHidden/>
               </w:rPr>
-              <w:instrText xml:space="preserve"> PAGEREF _Toc534481280 \h </w:instrText>
+              <w:instrText xml:space="preserve"> PAGEREF _Toc534613725 \h </w:instrText>
             </w:r>
             <w:r>
               <w:rPr>
@@ -3192,12 +3174,11 @@
               <w:szCs w:val="22"/>
             </w:rPr>
           </w:pPr>
-          <w:hyperlink w:anchor="_Toc534481281" w:history="1">
+          <w:hyperlink w:anchor="_Toc534613726" w:history="1">
             <w:r>
               <w:rPr>
                 <w:rStyle w:val="Hyperlink"/>
                 <w:rFonts w:asciiTheme="majorHAnsi" w:hAnsiTheme="majorHAnsi" w:cstheme="majorHAnsi"/>
-                <w:b/>
                 <w:noProof/>
               </w:rPr>
               <w:t>b.</w:t>
@@ -3215,7 +3196,6 @@
               <w:rPr>
                 <w:rStyle w:val="Hyperlink"/>
                 <w:rFonts w:asciiTheme="majorHAnsi" w:hAnsiTheme="majorHAnsi" w:cstheme="majorHAnsi"/>
-                <w:b/>
                 <w:noProof/>
               </w:rPr>
               <w:t>Client Requirements</w:t>
@@ -3239,7 +3219,7 @@
                 <w:noProof/>
                 <w:webHidden/>
               </w:rPr>
-              <w:instrText xml:space="preserve"> PAGEREF _Toc534481281 \h </w:instrText>
+              <w:instrText xml:space="preserve"> PAGEREF _Toc534613726 \h </w:instrText>
             </w:r>
             <w:r>
               <w:rPr>
@@ -3284,7 +3264,7 @@
               <w:szCs w:val="22"/>
             </w:rPr>
           </w:pPr>
-          <w:hyperlink w:anchor="_Toc534481282" w:history="1">
+          <w:hyperlink w:anchor="_Toc534613727" w:history="1">
             <w:r>
               <w:rPr>
                 <w:rStyle w:val="Hyperlink"/>
@@ -3329,7 +3309,7 @@
                 <w:noProof/>
                 <w:webHidden/>
               </w:rPr>
-              <w:instrText xml:space="preserve"> PAGEREF _Toc534481282 \h </w:instrText>
+              <w:instrText xml:space="preserve"> PAGEREF _Toc534613727 \h </w:instrText>
             </w:r>
             <w:r>
               <w:rPr>
@@ -3374,7 +3354,7 @@
               <w:szCs w:val="22"/>
             </w:rPr>
           </w:pPr>
-          <w:hyperlink w:anchor="_Toc534481283" w:history="1">
+          <w:hyperlink w:anchor="_Toc534613728" w:history="1">
             <w:r>
               <w:rPr>
                 <w:rStyle w:val="Hyperlink"/>
@@ -3419,7 +3399,7 @@
                 <w:noProof/>
                 <w:webHidden/>
               </w:rPr>
-              <w:instrText xml:space="preserve"> PAGEREF _Toc534481283 \h </w:instrText>
+              <w:instrText xml:space="preserve"> PAGEREF _Toc534613728 \h </w:instrText>
             </w:r>
             <w:r>
               <w:rPr>
@@ -3466,7 +3446,7 @@
               <w:szCs w:val="22"/>
             </w:rPr>
           </w:pPr>
-          <w:hyperlink w:anchor="_Toc534481284" w:history="1">
+          <w:hyperlink w:anchor="_Toc534613729" w:history="1">
             <w:r>
               <w:rPr>
                 <w:rStyle w:val="Hyperlink"/>
@@ -3513,7 +3493,7 @@
                 <w:noProof/>
                 <w:webHidden/>
               </w:rPr>
-              <w:instrText xml:space="preserve"> PAGEREF _Toc534481284 \h </w:instrText>
+              <w:instrText xml:space="preserve"> PAGEREF _Toc534613729 \h </w:instrText>
             </w:r>
             <w:r>
               <w:rPr>
@@ -3560,7 +3540,7 @@
               <w:szCs w:val="22"/>
             </w:rPr>
           </w:pPr>
-          <w:hyperlink w:anchor="_Toc534481285" w:history="1">
+          <w:hyperlink w:anchor="_Toc534613730" w:history="1">
             <w:r>
               <w:rPr>
                 <w:rStyle w:val="Hyperlink"/>
@@ -3587,7 +3567,7 @@
                 <w:noProof/>
                 <w:webHidden/>
               </w:rPr>
-              <w:instrText xml:space="preserve"> PAGEREF _Toc534481285 \h </w:instrText>
+              <w:instrText xml:space="preserve"> PAGEREF _Toc534613730 \h </w:instrText>
             </w:r>
             <w:r>
               <w:rPr>
@@ -3634,7 +3614,7 @@
               <w:szCs w:val="22"/>
             </w:rPr>
           </w:pPr>
-          <w:hyperlink w:anchor="_Toc534481286" w:history="1">
+          <w:hyperlink w:anchor="_Toc534613731" w:history="1">
             <w:r>
               <w:rPr>
                 <w:rStyle w:val="Hyperlink"/>
@@ -3681,7 +3661,7 @@
                 <w:noProof/>
                 <w:webHidden/>
               </w:rPr>
-              <w:instrText xml:space="preserve"> PAGEREF _Toc534481286 \h </w:instrText>
+              <w:instrText xml:space="preserve"> PAGEREF _Toc534613731 \h </w:instrText>
             </w:r>
             <w:r>
               <w:rPr>
@@ -3726,12 +3706,11 @@
               <w:szCs w:val="22"/>
             </w:rPr>
           </w:pPr>
-          <w:hyperlink w:anchor="_Toc534481287" w:history="1">
+          <w:hyperlink w:anchor="_Toc534613732" w:history="1">
             <w:r>
               <w:rPr>
                 <w:rStyle w:val="Hyperlink"/>
                 <w:rFonts w:asciiTheme="majorHAnsi" w:eastAsia="Times New Roman" w:hAnsiTheme="majorHAnsi" w:cstheme="majorHAnsi"/>
-                <w:b/>
                 <w:noProof/>
               </w:rPr>
               <w:t>1.</w:t>
@@ -3749,7 +3728,6 @@
               <w:rPr>
                 <w:rStyle w:val="Hyperlink"/>
                 <w:rFonts w:asciiTheme="majorHAnsi" w:eastAsia="Times New Roman" w:hAnsiTheme="majorHAnsi" w:cstheme="majorHAnsi"/>
-                <w:b/>
                 <w:noProof/>
               </w:rPr>
               <w:t>Web User:</w:t>
@@ -3773,7 +3751,7 @@
                 <w:noProof/>
                 <w:webHidden/>
               </w:rPr>
-              <w:instrText xml:space="preserve"> PAGEREF _Toc534481287 \h </w:instrText>
+              <w:instrText xml:space="preserve"> PAGEREF _Toc534613732 \h </w:instrText>
             </w:r>
             <w:r>
               <w:rPr>
@@ -3818,12 +3796,11 @@
               <w:szCs w:val="22"/>
             </w:rPr>
           </w:pPr>
-          <w:hyperlink w:anchor="_Toc534481288" w:history="1">
+          <w:hyperlink w:anchor="_Toc534613733" w:history="1">
             <w:r>
               <w:rPr>
                 <w:rStyle w:val="Hyperlink"/>
                 <w:rFonts w:asciiTheme="majorHAnsi" w:eastAsia="Times New Roman" w:hAnsiTheme="majorHAnsi" w:cstheme="majorHAnsi"/>
-                <w:b/>
                 <w:noProof/>
               </w:rPr>
               <w:t>2.</w:t>
@@ -3841,7 +3818,6 @@
               <w:rPr>
                 <w:rStyle w:val="Hyperlink"/>
                 <w:rFonts w:asciiTheme="majorHAnsi" w:eastAsia="Times New Roman" w:hAnsiTheme="majorHAnsi" w:cstheme="majorHAnsi"/>
-                <w:b/>
                 <w:noProof/>
               </w:rPr>
               <w:t>Web Master:</w:t>
@@ -3865,7 +3841,7 @@
                 <w:noProof/>
                 <w:webHidden/>
               </w:rPr>
-              <w:instrText xml:space="preserve"> PAGEREF _Toc534481288 \h </w:instrText>
+              <w:instrText xml:space="preserve"> PAGEREF _Toc534613733 \h </w:instrText>
             </w:r>
             <w:r>
               <w:rPr>
@@ -3912,7 +3888,7 @@
               <w:szCs w:val="22"/>
             </w:rPr>
           </w:pPr>
-          <w:hyperlink w:anchor="_Toc534481289" w:history="1">
+          <w:hyperlink w:anchor="_Toc534613734" w:history="1">
             <w:r>
               <w:rPr>
                 <w:rStyle w:val="Hyperlink"/>
@@ -3959,7 +3935,7 @@
                 <w:noProof/>
                 <w:webHidden/>
               </w:rPr>
-              <w:instrText xml:space="preserve"> PAGEREF _Toc534481289 \h </w:instrText>
+              <w:instrText xml:space="preserve"> PAGEREF _Toc534613734 \h </w:instrText>
             </w:r>
             <w:r>
               <w:rPr>
@@ -4004,12 +3980,11 @@
               <w:szCs w:val="22"/>
             </w:rPr>
           </w:pPr>
-          <w:hyperlink w:anchor="_Toc534481290" w:history="1">
+          <w:hyperlink w:anchor="_Toc534613735" w:history="1">
             <w:r>
               <w:rPr>
                 <w:rStyle w:val="Hyperlink"/>
                 <w:rFonts w:asciiTheme="majorHAnsi" w:eastAsia="Times New Roman" w:hAnsiTheme="majorHAnsi" w:cstheme="majorHAnsi"/>
-                <w:b/>
                 <w:noProof/>
               </w:rPr>
               <w:t>1.</w:t>
@@ -4027,7 +4002,6 @@
               <w:rPr>
                 <w:rStyle w:val="Hyperlink"/>
                 <w:rFonts w:asciiTheme="majorHAnsi" w:eastAsia="Times New Roman" w:hAnsiTheme="majorHAnsi" w:cstheme="majorHAnsi"/>
-                <w:b/>
                 <w:noProof/>
               </w:rPr>
               <w:t>Web User:</w:t>
@@ -4051,7 +4025,7 @@
                 <w:noProof/>
                 <w:webHidden/>
               </w:rPr>
-              <w:instrText xml:space="preserve"> PAGEREF _Toc534481290 \h </w:instrText>
+              <w:instrText xml:space="preserve"> PAGEREF _Toc534613735 \h </w:instrText>
             </w:r>
             <w:r>
               <w:rPr>
@@ -4096,12 +4070,11 @@
               <w:szCs w:val="22"/>
             </w:rPr>
           </w:pPr>
-          <w:hyperlink w:anchor="_Toc534481291" w:history="1">
+          <w:hyperlink w:anchor="_Toc534613736" w:history="1">
             <w:r>
               <w:rPr>
                 <w:rStyle w:val="Hyperlink"/>
                 <w:rFonts w:asciiTheme="majorHAnsi" w:eastAsia="Times New Roman" w:hAnsiTheme="majorHAnsi" w:cstheme="majorHAnsi"/>
-                <w:b/>
                 <w:noProof/>
               </w:rPr>
               <w:t>2.</w:t>
@@ -4119,7 +4092,6 @@
               <w:rPr>
                 <w:rStyle w:val="Hyperlink"/>
                 <w:rFonts w:asciiTheme="majorHAnsi" w:eastAsia="Times New Roman" w:hAnsiTheme="majorHAnsi" w:cstheme="majorHAnsi"/>
-                <w:b/>
                 <w:noProof/>
               </w:rPr>
               <w:t>Web Master:</w:t>
@@ -4143,7 +4115,7 @@
                 <w:noProof/>
                 <w:webHidden/>
               </w:rPr>
-              <w:instrText xml:space="preserve"> PAGEREF _Toc534481291 \h </w:instrText>
+              <w:instrText xml:space="preserve"> PAGEREF _Toc534613736 \h </w:instrText>
             </w:r>
             <w:r>
               <w:rPr>
@@ -4190,7 +4162,7 @@
               <w:szCs w:val="22"/>
             </w:rPr>
           </w:pPr>
-          <w:hyperlink w:anchor="_Toc534481292" w:history="1">
+          <w:hyperlink w:anchor="_Toc534613737" w:history="1">
             <w:r>
               <w:rPr>
                 <w:rStyle w:val="Hyperlink"/>
@@ -4237,7 +4209,7 @@
                 <w:noProof/>
                 <w:webHidden/>
               </w:rPr>
-              <w:instrText xml:space="preserve"> PAGEREF _Toc534481292 \h </w:instrText>
+              <w:instrText xml:space="preserve"> PAGEREF _Toc534613737 \h </w:instrText>
             </w:r>
             <w:r>
               <w:rPr>
@@ -4282,12 +4254,11 @@
               <w:szCs w:val="22"/>
             </w:rPr>
           </w:pPr>
-          <w:hyperlink w:anchor="_Toc534481293" w:history="1">
+          <w:hyperlink w:anchor="_Toc534613738" w:history="1">
             <w:r>
               <w:rPr>
                 <w:rStyle w:val="Hyperlink"/>
                 <w:rFonts w:asciiTheme="majorHAnsi" w:eastAsia="Times New Roman" w:hAnsiTheme="majorHAnsi" w:cstheme="majorHAnsi"/>
-                <w:b/>
                 <w:noProof/>
               </w:rPr>
               <w:t>1.</w:t>
@@ -4305,7 +4276,6 @@
               <w:rPr>
                 <w:rStyle w:val="Hyperlink"/>
                 <w:rFonts w:asciiTheme="majorHAnsi" w:eastAsia="Times New Roman" w:hAnsiTheme="majorHAnsi" w:cstheme="majorHAnsi"/>
-                <w:b/>
                 <w:noProof/>
               </w:rPr>
               <w:t>Web User:</w:t>
@@ -4329,7 +4299,7 @@
                 <w:noProof/>
                 <w:webHidden/>
               </w:rPr>
-              <w:instrText xml:space="preserve"> PAGEREF _Toc534481293 \h </w:instrText>
+              <w:instrText xml:space="preserve"> PAGEREF _Toc534613738 \h </w:instrText>
             </w:r>
             <w:r>
               <w:rPr>
@@ -4374,12 +4344,11 @@
               <w:szCs w:val="22"/>
             </w:rPr>
           </w:pPr>
-          <w:hyperlink w:anchor="_Toc534481294" w:history="1">
+          <w:hyperlink w:anchor="_Toc534613739" w:history="1">
             <w:r>
               <w:rPr>
                 <w:rStyle w:val="Hyperlink"/>
                 <w:rFonts w:asciiTheme="majorHAnsi" w:eastAsia="Times New Roman" w:hAnsiTheme="majorHAnsi" w:cstheme="majorHAnsi"/>
-                <w:b/>
                 <w:noProof/>
               </w:rPr>
               <w:t>2.</w:t>
@@ -4397,7 +4366,6 @@
               <w:rPr>
                 <w:rStyle w:val="Hyperlink"/>
                 <w:rFonts w:asciiTheme="majorHAnsi" w:eastAsia="Times New Roman" w:hAnsiTheme="majorHAnsi" w:cstheme="majorHAnsi"/>
-                <w:b/>
                 <w:noProof/>
               </w:rPr>
               <w:t>Web Master:</w:t>
@@ -4421,7 +4389,7 @@
                 <w:noProof/>
                 <w:webHidden/>
               </w:rPr>
-              <w:instrText xml:space="preserve"> PAGEREF _Toc534481294 \h </w:instrText>
+              <w:instrText xml:space="preserve"> PAGEREF _Toc534613739 \h </w:instrText>
             </w:r>
             <w:r>
               <w:rPr>
@@ -4468,7 +4436,7 @@
               <w:szCs w:val="22"/>
             </w:rPr>
           </w:pPr>
-          <w:hyperlink w:anchor="_Toc534481295" w:history="1">
+          <w:hyperlink w:anchor="_Toc534613740" w:history="1">
             <w:r>
               <w:rPr>
                 <w:rStyle w:val="Hyperlink"/>
@@ -4494,7 +4462,7 @@
                 <w:rFonts w:asciiTheme="majorHAnsi" w:hAnsiTheme="majorHAnsi" w:cstheme="majorHAnsi"/>
                 <w:noProof/>
               </w:rPr>
-              <w:t>Entity Relationship Diagram.</w:t>
+              <w:t>Entity Relationship Diagram</w:t>
             </w:r>
             <w:r>
               <w:rPr>
@@ -4515,7 +4483,7 @@
                 <w:noProof/>
                 <w:webHidden/>
               </w:rPr>
-              <w:instrText xml:space="preserve"> PAGEREF _Toc534481295 \h </w:instrText>
+              <w:instrText xml:space="preserve"> PAGEREF _Toc534613740 \h </w:instrText>
             </w:r>
             <w:r>
               <w:rPr>
@@ -4536,6 +4504,186 @@
                 <w:webHidden/>
               </w:rPr>
               <w:t>19</w:t>
+            </w:r>
+            <w:r>
+              <w:rPr>
+                <w:noProof/>
+                <w:webHidden/>
+              </w:rPr>
+              <w:fldChar w:fldCharType="end"/>
+            </w:r>
+          </w:hyperlink>
+        </w:p>
+        <w:p>
+          <w:pPr>
+            <w:pStyle w:val="TOC3"/>
+            <w:tabs>
+              <w:tab w:val="left" w:pos="660"/>
+              <w:tab w:val="right" w:leader="dot" w:pos="10196"/>
+            </w:tabs>
+            <w:rPr>
+              <w:rFonts w:eastAsiaTheme="minorEastAsia" w:cstheme="minorBidi"/>
+              <w:noProof/>
+              <w:sz w:val="22"/>
+              <w:szCs w:val="22"/>
+            </w:rPr>
+          </w:pPr>
+          <w:hyperlink w:anchor="_Toc534613741" w:history="1">
+            <w:r>
+              <w:rPr>
+                <w:rStyle w:val="Hyperlink"/>
+                <w:rFonts w:asciiTheme="majorHAnsi" w:eastAsia="Times New Roman" w:hAnsiTheme="majorHAnsi" w:cstheme="majorHAnsi"/>
+                <w:noProof/>
+              </w:rPr>
+              <w:t>1.</w:t>
+            </w:r>
+            <w:r>
+              <w:rPr>
+                <w:rFonts w:eastAsiaTheme="minorEastAsia" w:cstheme="minorBidi"/>
+                <w:noProof/>
+                <w:sz w:val="22"/>
+                <w:szCs w:val="22"/>
+              </w:rPr>
+              <w:tab/>
+            </w:r>
+            <w:r>
+              <w:rPr>
+                <w:rStyle w:val="Hyperlink"/>
+                <w:rFonts w:asciiTheme="majorHAnsi" w:eastAsia="Times New Roman" w:hAnsiTheme="majorHAnsi" w:cstheme="majorHAnsi"/>
+                <w:noProof/>
+              </w:rPr>
+              <w:t>Entity – Attribute:</w:t>
+            </w:r>
+            <w:r>
+              <w:rPr>
+                <w:noProof/>
+                <w:webHidden/>
+              </w:rPr>
+              <w:tab/>
+            </w:r>
+            <w:r>
+              <w:rPr>
+                <w:noProof/>
+                <w:webHidden/>
+              </w:rPr>
+              <w:fldChar w:fldCharType="begin"/>
+            </w:r>
+            <w:r>
+              <w:rPr>
+                <w:noProof/>
+                <w:webHidden/>
+              </w:rPr>
+              <w:instrText xml:space="preserve"> PAGEREF _Toc534613741 \h </w:instrText>
+            </w:r>
+            <w:r>
+              <w:rPr>
+                <w:noProof/>
+                <w:webHidden/>
+              </w:rPr>
+            </w:r>
+            <w:r>
+              <w:rPr>
+                <w:noProof/>
+                <w:webHidden/>
+              </w:rPr>
+              <w:fldChar w:fldCharType="separate"/>
+            </w:r>
+            <w:r>
+              <w:rPr>
+                <w:noProof/>
+                <w:webHidden/>
+              </w:rPr>
+              <w:t>19</w:t>
+            </w:r>
+            <w:r>
+              <w:rPr>
+                <w:noProof/>
+                <w:webHidden/>
+              </w:rPr>
+              <w:fldChar w:fldCharType="end"/>
+            </w:r>
+          </w:hyperlink>
+        </w:p>
+        <w:p>
+          <w:pPr>
+            <w:pStyle w:val="TOC3"/>
+            <w:tabs>
+              <w:tab w:val="left" w:pos="660"/>
+              <w:tab w:val="right" w:leader="dot" w:pos="10196"/>
+            </w:tabs>
+            <w:rPr>
+              <w:rFonts w:eastAsiaTheme="minorEastAsia" w:cstheme="minorBidi"/>
+              <w:noProof/>
+              <w:sz w:val="22"/>
+              <w:szCs w:val="22"/>
+            </w:rPr>
+          </w:pPr>
+          <w:hyperlink w:anchor="_Toc534613742" w:history="1">
+            <w:r>
+              <w:rPr>
+                <w:rStyle w:val="Hyperlink"/>
+                <w:rFonts w:asciiTheme="majorHAnsi" w:eastAsia="Times New Roman" w:hAnsiTheme="majorHAnsi" w:cstheme="majorHAnsi"/>
+                <w:noProof/>
+              </w:rPr>
+              <w:t>2.</w:t>
+            </w:r>
+            <w:r>
+              <w:rPr>
+                <w:rFonts w:eastAsiaTheme="minorEastAsia" w:cstheme="minorBidi"/>
+                <w:noProof/>
+                <w:sz w:val="22"/>
+                <w:szCs w:val="22"/>
+              </w:rPr>
+              <w:tab/>
+            </w:r>
+            <w:r>
+              <w:rPr>
+                <w:rStyle w:val="Hyperlink"/>
+                <w:rFonts w:asciiTheme="majorHAnsi" w:eastAsia="Times New Roman" w:hAnsiTheme="majorHAnsi" w:cstheme="majorHAnsi"/>
+                <w:noProof/>
+              </w:rPr>
+              <w:t>Entity Relationship:</w:t>
+            </w:r>
+            <w:r>
+              <w:rPr>
+                <w:noProof/>
+                <w:webHidden/>
+              </w:rPr>
+              <w:tab/>
+            </w:r>
+            <w:r>
+              <w:rPr>
+                <w:noProof/>
+                <w:webHidden/>
+              </w:rPr>
+              <w:fldChar w:fldCharType="begin"/>
+            </w:r>
+            <w:r>
+              <w:rPr>
+                <w:noProof/>
+                <w:webHidden/>
+              </w:rPr>
+              <w:instrText xml:space="preserve"> PAGEREF _Toc534613742 \h </w:instrText>
+            </w:r>
+            <w:r>
+              <w:rPr>
+                <w:noProof/>
+                <w:webHidden/>
+              </w:rPr>
+            </w:r>
+            <w:r>
+              <w:rPr>
+                <w:noProof/>
+                <w:webHidden/>
+              </w:rPr>
+              <w:fldChar w:fldCharType="separate"/>
+            </w:r>
+            <w:r>
+              <w:rPr>
+                <w:noProof/>
+                <w:webHidden/>
+              </w:rPr>
+              <w:t>20</w:t>
             </w:r>
             <w:r>
               <w:rPr>
@@ -4562,7 +4710,7 @@
               <w:szCs w:val="22"/>
             </w:rPr>
           </w:pPr>
-          <w:hyperlink w:anchor="_Toc534481296" w:history="1">
+          <w:hyperlink w:anchor="_Toc534613743" w:history="1">
             <w:r>
               <w:rPr>
                 <w:rStyle w:val="Hyperlink"/>
@@ -4609,7 +4757,7 @@
                 <w:noProof/>
                 <w:webHidden/>
               </w:rPr>
-              <w:instrText xml:space="preserve"> PAGEREF _Toc534481296 \h </w:instrText>
+              <w:instrText xml:space="preserve"> PAGEREF _Toc534613743 \h </w:instrText>
             </w:r>
             <w:r>
               <w:rPr>
@@ -4629,7 +4777,81 @@
                 <w:noProof/>
                 <w:webHidden/>
               </w:rPr>
-              <w:t>20</w:t>
+              <w:t>21</w:t>
+            </w:r>
+            <w:r>
+              <w:rPr>
+                <w:noProof/>
+                <w:webHidden/>
+              </w:rPr>
+              <w:fldChar w:fldCharType="end"/>
+            </w:r>
+          </w:hyperlink>
+        </w:p>
+        <w:p>
+          <w:pPr>
+            <w:pStyle w:val="TOC1"/>
+            <w:tabs>
+              <w:tab w:val="right" w:leader="dot" w:pos="10196"/>
+            </w:tabs>
+            <w:rPr>
+              <w:rFonts w:asciiTheme="minorHAnsi" w:eastAsiaTheme="minorEastAsia" w:hAnsiTheme="minorHAnsi" w:cstheme="minorBidi"/>
+              <w:b w:val="0"/>
+              <w:bCs w:val="0"/>
+              <w:caps w:val="0"/>
+              <w:noProof/>
+              <w:sz w:val="22"/>
+              <w:szCs w:val="22"/>
+            </w:rPr>
+          </w:pPr>
+          <w:hyperlink w:anchor="_Toc534613744" w:history="1">
+            <w:r>
+              <w:rPr>
+                <w:rStyle w:val="Hyperlink"/>
+                <w:noProof/>
+              </w:rPr>
+              <w:t>REVIEW 03</w:t>
+            </w:r>
+            <w:r>
+              <w:rPr>
+                <w:noProof/>
+                <w:webHidden/>
+              </w:rPr>
+              <w:tab/>
+            </w:r>
+            <w:r>
+              <w:rPr>
+                <w:noProof/>
+                <w:webHidden/>
+              </w:rPr>
+              <w:fldChar w:fldCharType="begin"/>
+            </w:r>
+            <w:r>
+              <w:rPr>
+                <w:noProof/>
+                <w:webHidden/>
+              </w:rPr>
+              <w:instrText xml:space="preserve"> PAGEREF _Toc534613744 \h </w:instrText>
+            </w:r>
+            <w:r>
+              <w:rPr>
+                <w:noProof/>
+                <w:webHidden/>
+              </w:rPr>
+            </w:r>
+            <w:r>
+              <w:rPr>
+                <w:noProof/>
+                <w:webHidden/>
+              </w:rPr>
+              <w:fldChar w:fldCharType="separate"/>
+            </w:r>
+            <w:r>
+              <w:rPr>
+                <w:noProof/>
+                <w:webHidden/>
+              </w:rPr>
+              <w:t>22</w:t>
             </w:r>
             <w:r>
               <w:rPr>
@@ -4673,7 +4895,6 @@
           <w:sz w:val="60"/>
           <w:szCs w:val="60"/>
         </w:rPr>
-        <w:lastRenderedPageBreak/>
         <w:br w:type="page"/>
       </w:r>
     </w:p>
@@ -4688,7 +4909,7 @@
           <w:szCs w:val="60"/>
         </w:rPr>
       </w:pPr>
-      <w:bookmarkStart w:id="2" w:name="_Toc534481268"/>
+      <w:bookmarkStart w:id="2" w:name="_Toc534613713"/>
       <w:r>
         <w:rPr>
           <w:rFonts w:asciiTheme="majorHAnsi" w:hAnsiTheme="majorHAnsi" w:cstheme="majorHAnsi"/>
@@ -4699,7 +4920,7 @@
         <mc:AlternateContent>
           <mc:Choice Requires="wps">
             <w:drawing>
-              <wp:anchor distT="0" distB="0" distL="114300" distR="114300" simplePos="0" relativeHeight="251657216" behindDoc="0" locked="0" layoutInCell="1" allowOverlap="1" wp14:anchorId="2CF31443" wp14:editId="045D2064">
+              <wp:anchor distT="0" distB="0" distL="114300" distR="114300" simplePos="0" relativeHeight="251618304" behindDoc="0" locked="0" layoutInCell="1" allowOverlap="1" wp14:anchorId="2CF31443" wp14:editId="045D2064">
                 <wp:simplePos x="541020" y="1104900"/>
                 <wp:positionH relativeFrom="margin">
                   <wp:align>left</wp:align>
@@ -4849,7 +5070,7 @@
                 <v:stroke joinstyle="miter"/>
                 <v:path gradientshapeok="t" o:connecttype="rect"/>
               </v:shapetype>
-              <v:shape id="Text Box 2" o:spid="_x0000_s1026" type="#_x0000_t202" style="position:absolute;margin-left:0;margin-top:0;width:2in;height:2in;z-index:251657216;visibility:visible;mso-wrap-style:none;mso-wrap-distance-left:9pt;mso-wrap-distance-top:0;mso-wrap-distance-right:9pt;mso-wrap-distance-bottom:0;mso-position-horizontal:left;mso-position-horizontal-relative:margin;mso-position-vertical:center;mso-position-vertical-relative:margin;v-text-anchor:top" o:gfxdata="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" filled="f" stroked="f" strokeweight="2pt">
+              <v:shape id="Text Box 2" o:spid="_x0000_s1026" type="#_x0000_t202" style="position:absolute;margin-left:0;margin-top:0;width:2in;height:2in;z-index:251618304;visibility:visible;mso-wrap-style:none;mso-wrap-distance-left:9pt;mso-wrap-distance-top:0;mso-wrap-distance-right:9pt;mso-wrap-distance-bottom:0;mso-position-horizontal:left;mso-position-horizontal-relative:margin;mso-position-vertical:center;mso-position-vertical-relative:margin;v-text-anchor:top" o:gfxdata="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" filled="f" stroked="f" strokeweight="2pt">
                 <v:textbox style="mso-fit-shape-to-text:t">
                   <w:txbxContent>
                     <w:p>
@@ -4976,7 +5197,7 @@
           <w:szCs w:val="60"/>
         </w:rPr>
       </w:pPr>
-      <w:bookmarkStart w:id="3" w:name="_Toc534481269"/>
+      <w:bookmarkStart w:id="3" w:name="_Toc534613714"/>
       <w:r>
         <w:rPr>
           <w:rFonts w:asciiTheme="majorHAnsi" w:hAnsiTheme="majorHAnsi" w:cstheme="majorHAnsi"/>
@@ -5169,7 +5390,7 @@
           <w:szCs w:val="60"/>
         </w:rPr>
       </w:pPr>
-      <w:bookmarkStart w:id="4" w:name="_Toc534481270"/>
+      <w:bookmarkStart w:id="4" w:name="_Toc534613715"/>
       <w:r>
         <w:rPr>
           <w:rFonts w:asciiTheme="majorHAnsi" w:hAnsiTheme="majorHAnsi" w:cstheme="majorHAnsi"/>
@@ -5226,7 +5447,7 @@
           <w:szCs w:val="26"/>
         </w:rPr>
       </w:pPr>
-      <w:bookmarkStart w:id="5" w:name="_Toc534481271"/>
+      <w:bookmarkStart w:id="5" w:name="_Toc534613716"/>
       <w:r>
         <w:rPr>
           <w:rFonts w:asciiTheme="majorHAnsi" w:hAnsiTheme="majorHAnsi"/>
@@ -5390,7 +5611,7 @@
           <w:szCs w:val="26"/>
         </w:rPr>
       </w:pPr>
-      <w:bookmarkStart w:id="6" w:name="_Toc534481272"/>
+      <w:bookmarkStart w:id="6" w:name="_Toc534613717"/>
       <w:r>
         <w:rPr>
           <w:rFonts w:asciiTheme="majorHAnsi" w:hAnsiTheme="majorHAnsi"/>
@@ -5544,7 +5765,7 @@
           <w:szCs w:val="60"/>
         </w:rPr>
       </w:pPr>
-      <w:bookmarkStart w:id="7" w:name="_Toc534481273"/>
+      <w:bookmarkStart w:id="7" w:name="_Toc534613718"/>
       <w:r>
         <w:rPr>
           <w:rFonts w:asciiTheme="majorHAnsi" w:hAnsiTheme="majorHAnsi" w:cstheme="majorHAnsi"/>
@@ -5569,7 +5790,7 @@
           <w:rFonts w:asciiTheme="majorHAnsi" w:hAnsiTheme="majorHAnsi" w:cstheme="majorHAnsi"/>
         </w:rPr>
       </w:pPr>
-      <w:bookmarkStart w:id="8" w:name="_Toc534481274"/>
+      <w:bookmarkStart w:id="8" w:name="_Toc534613719"/>
       <w:r>
         <w:rPr>
           <w:rFonts w:asciiTheme="majorHAnsi" w:hAnsiTheme="majorHAnsi" w:cstheme="majorHAnsi"/>
@@ -6457,7 +6678,7 @@
           <w:rFonts w:asciiTheme="majorHAnsi" w:hAnsiTheme="majorHAnsi" w:cstheme="majorHAnsi"/>
         </w:rPr>
       </w:pPr>
-      <w:bookmarkStart w:id="9" w:name="_Toc534481275"/>
+      <w:bookmarkStart w:id="9" w:name="_Toc534613720"/>
       <w:r>
         <w:rPr>
           <w:rFonts w:asciiTheme="majorHAnsi" w:hAnsiTheme="majorHAnsi" w:cstheme="majorHAnsi"/>
@@ -6479,7 +6700,7 @@
           <w:szCs w:val="26"/>
         </w:rPr>
       </w:pPr>
-      <w:bookmarkStart w:id="10" w:name="_Toc534481276"/>
+      <w:bookmarkStart w:id="10" w:name="_Toc534613721"/>
       <w:r>
         <w:rPr>
           <w:rFonts w:asciiTheme="majorHAnsi" w:hAnsiTheme="majorHAnsi"/>
@@ -6550,7 +6771,7 @@
           <w:szCs w:val="26"/>
         </w:rPr>
       </w:pPr>
-      <w:bookmarkStart w:id="11" w:name="_Toc534481277"/>
+      <w:bookmarkStart w:id="11" w:name="_Toc534613722"/>
       <w:r>
         <w:rPr>
           <w:rFonts w:asciiTheme="majorHAnsi" w:hAnsiTheme="majorHAnsi"/>
@@ -6715,7 +6936,7 @@
           <w:szCs w:val="26"/>
         </w:rPr>
       </w:pPr>
-      <w:bookmarkStart w:id="12" w:name="_Toc534481278"/>
+      <w:bookmarkStart w:id="12" w:name="_Toc534613723"/>
       <w:r>
         <w:rPr>
           <w:rFonts w:asciiTheme="majorHAnsi" w:hAnsiTheme="majorHAnsi"/>
@@ -6856,7 +7077,7 @@
           <w:rFonts w:asciiTheme="majorHAnsi" w:hAnsiTheme="majorHAnsi" w:cstheme="majorHAnsi"/>
         </w:rPr>
       </w:pPr>
-      <w:bookmarkStart w:id="13" w:name="_Toc534481279"/>
+      <w:bookmarkStart w:id="13" w:name="_Toc534613724"/>
       <w:r>
         <w:rPr>
           <w:rFonts w:asciiTheme="majorHAnsi" w:hAnsiTheme="majorHAnsi" w:cstheme="majorHAnsi"/>
@@ -6882,7 +7103,7 @@
           <w:szCs w:val="26"/>
         </w:rPr>
       </w:pPr>
-      <w:bookmarkStart w:id="14" w:name="_Toc534481280"/>
+      <w:bookmarkStart w:id="14" w:name="_Toc534613725"/>
       <w:r>
         <w:rPr>
           <w:rFonts w:asciiTheme="majorHAnsi" w:hAnsiTheme="majorHAnsi" w:cstheme="majorHAnsi"/>
@@ -7759,7 +7980,7 @@
           <w:szCs w:val="26"/>
         </w:rPr>
       </w:pPr>
-      <w:bookmarkStart w:id="15" w:name="_Toc534481281"/>
+      <w:bookmarkStart w:id="15" w:name="_Toc534613726"/>
       <w:r>
         <w:rPr>
           <w:rFonts w:asciiTheme="majorHAnsi" w:hAnsiTheme="majorHAnsi" w:cstheme="majorHAnsi"/>
@@ -8636,7 +8857,7 @@
           <w:rFonts w:asciiTheme="majorHAnsi" w:hAnsiTheme="majorHAnsi" w:cstheme="majorHAnsi"/>
         </w:rPr>
       </w:pPr>
-      <w:bookmarkStart w:id="16" w:name="_Toc534481282"/>
+      <w:bookmarkStart w:id="16" w:name="_Toc534613727"/>
       <w:r>
         <w:rPr>
           <w:rFonts w:asciiTheme="majorHAnsi" w:hAnsiTheme="majorHAnsi" w:cstheme="majorHAnsi"/>
@@ -8758,7 +8979,7 @@
           <w:rFonts w:asciiTheme="majorHAnsi" w:hAnsiTheme="majorHAnsi" w:cstheme="majorHAnsi"/>
         </w:rPr>
       </w:pPr>
-      <w:bookmarkStart w:id="17" w:name="_Toc534481283"/>
+      <w:bookmarkStart w:id="17" w:name="_Toc534613728"/>
       <w:r>
         <w:rPr>
           <w:rFonts w:asciiTheme="majorHAnsi" w:hAnsiTheme="majorHAnsi" w:cstheme="majorHAnsi"/>
@@ -8912,7 +9133,7 @@
           <w:szCs w:val="60"/>
         </w:rPr>
       </w:pPr>
-      <w:bookmarkStart w:id="18" w:name="_Toc534481284"/>
+      <w:bookmarkStart w:id="18" w:name="_Toc534613729"/>
       <w:r>
         <w:rPr>
           <w:rFonts w:asciiTheme="majorHAnsi" w:hAnsiTheme="majorHAnsi" w:cstheme="majorHAnsi"/>
@@ -10194,26 +10415,35 @@
     <w:p>
       <w:pPr>
         <w:pStyle w:val="Heading1"/>
+        <w:spacing w:before="0" w:after="0" w:line="480" w:lineRule="auto"/>
+        <w:rPr>
+          <w:rFonts w:asciiTheme="majorHAnsi" w:hAnsiTheme="majorHAnsi" w:cstheme="majorHAnsi"/>
+          <w:sz w:val="96"/>
+          <w:szCs w:val="96"/>
+        </w:rPr>
+      </w:pPr>
+      <w:bookmarkStart w:id="19" w:name="_Toc534613730"/>
+      <w:r>
         <w:rPr>
           <w:rFonts w:asciiTheme="majorHAnsi" w:hAnsiTheme="majorHAnsi" w:cstheme="majorHAnsi"/>
           <w:color w:val="FFFFFF" w:themeColor="background1"/>
           <w:sz w:val="60"/>
           <w:szCs w:val="60"/>
         </w:rPr>
-      </w:pPr>
-      <w:bookmarkStart w:id="19" w:name="_Toc534481285"/>
+        <w:lastRenderedPageBreak/>
+        <w:t>REVIEW 02</w:t>
+      </w:r>
       <w:r>
         <w:rPr>
           <w:rFonts w:asciiTheme="majorHAnsi" w:hAnsiTheme="majorHAnsi" w:cstheme="majorHAnsi"/>
           <w:noProof/>
           <w:color w:val="FFFFFF" w:themeColor="background1"/>
         </w:rPr>
-        <w:lastRenderedPageBreak/>
         <mc:AlternateContent>
           <mc:Choice Requires="wps">
             <w:drawing>
-              <wp:anchor distT="0" distB="0" distL="114300" distR="114300" simplePos="0" relativeHeight="251659264" behindDoc="0" locked="0" layoutInCell="1" allowOverlap="1" wp14:anchorId="4B285702" wp14:editId="659ED4BF">
-                <wp:simplePos x="541020" y="1104900"/>
+              <wp:anchor distT="0" distB="0" distL="114300" distR="114300" simplePos="0" relativeHeight="251659264" behindDoc="0" locked="0" layoutInCell="1" allowOverlap="1" wp14:anchorId="21882537" wp14:editId="7F088478">
+                <wp:simplePos x="0" y="0"/>
                 <wp:positionH relativeFrom="margin">
                   <wp:align>left</wp:align>
                 </wp:positionH>
@@ -10223,7 +10453,7 @@
                 <wp:extent cx="1828800" cy="1828800"/>
                 <wp:effectExtent l="0" t="0" r="0" b="0"/>
                 <wp:wrapSquare wrapText="bothSides"/>
-                <wp:docPr id="4" name="Text Box 4"/>
+                <wp:docPr id="5" name="Text Box 5"/>
                 <wp:cNvGraphicFramePr/>
                 <a:graphic xmlns:a="http://schemas.openxmlformats.org/drawingml/2006/main">
                   <a:graphicData uri="http://schemas.microsoft.com/office/word/2010/wordprocessingShape">
@@ -10358,7 +10588,7 @@
           </mc:Choice>
           <mc:Fallback>
             <w:pict>
-              <v:shape w14:anchorId="4B285702" id="Text Box 4" o:spid="_x0000_s1027" type="#_x0000_t202" style="position:absolute;margin-left:0;margin-top:0;width:2in;height:2in;z-index:251659264;visibility:visible;mso-wrap-style:none;mso-wrap-distance-left:9pt;mso-wrap-distance-top:0;mso-wrap-distance-right:9pt;mso-wrap-distance-bottom:0;mso-position-horizontal:left;mso-position-horizontal-relative:margin;mso-position-vertical:center;mso-position-vertical-relative:margin;v-text-anchor:top" o:gfxdata="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" filled="f" stroked="f" strokeweight="2pt">
+              <v:shape w14:anchorId="21882537" id="Text Box 5" o:spid="_x0000_s1027" type="#_x0000_t202" style="position:absolute;margin-left:0;margin-top:0;width:2in;height:2in;z-index:251659264;visibility:visible;mso-wrap-style:none;mso-wrap-distance-left:9pt;mso-wrap-distance-top:0;mso-wrap-distance-right:9pt;mso-wrap-distance-bottom:0;mso-position-horizontal:left;mso-position-horizontal-relative:margin;mso-position-vertical:center;mso-position-vertical-relative:margin;v-text-anchor:top" o:gfxdata="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" filled="f" stroked="f" strokeweight="2pt">
                 <v:textbox style="mso-fit-shape-to-text:t">
                   <w:txbxContent>
                     <w:p>
@@ -10451,31 +10681,11 @@
           </mc:Fallback>
         </mc:AlternateContent>
       </w:r>
+      <w:bookmarkEnd w:id="19"/>
       <w:r>
         <w:rPr>
           <w:rFonts w:asciiTheme="majorHAnsi" w:hAnsiTheme="majorHAnsi" w:cstheme="majorHAnsi"/>
-          <w:color w:val="FFFFFF" w:themeColor="background1"/>
-          <w:sz w:val="60"/>
-          <w:szCs w:val="60"/>
-        </w:rPr>
-        <w:t>REVIEW 02</w:t>
-      </w:r>
-      <w:bookmarkEnd w:id="19"/>
-    </w:p>
-    <w:p>
-      <w:pPr>
-        <w:rPr>
-          <w:rFonts w:asciiTheme="majorHAnsi" w:hAnsiTheme="majorHAnsi" w:cstheme="majorHAnsi"/>
-          <w:b/>
-          <w:color w:val="FFFFFF" w:themeColor="background1"/>
-          <w:sz w:val="60"/>
-          <w:szCs w:val="60"/>
-        </w:rPr>
-      </w:pPr>
-      <w:r>
-        <w:rPr>
-          <w:rFonts w:asciiTheme="majorHAnsi" w:hAnsiTheme="majorHAnsi" w:cstheme="majorHAnsi"/>
-          <w:color w:val="FFFFFF" w:themeColor="background1"/>
+          <w:color w:val="000000"/>
           <w:sz w:val="60"/>
           <w:szCs w:val="60"/>
         </w:rPr>
@@ -10496,27 +10706,316 @@
           <w:szCs w:val="60"/>
         </w:rPr>
       </w:pPr>
-      <w:bookmarkStart w:id="20" w:name="_Toc534481286"/>
+      <w:bookmarkStart w:id="20" w:name="_Toc534613731"/>
+      <w:bookmarkStart w:id="21" w:name="_Toc534613737"/>
+      <w:r>
+        <w:rPr>
+          <w:rFonts w:asciiTheme="majorHAnsi" w:hAnsiTheme="majorHAnsi" w:cstheme="majorHAnsi"/>
+          <w:color w:val="000000"/>
+          <w:sz w:val="60"/>
+          <w:szCs w:val="60"/>
+        </w:rPr>
+        <w:lastRenderedPageBreak/>
+        <w:t>Data Flow Diagram</w:t>
+      </w:r>
+      <w:bookmarkEnd w:id="21"/>
+    </w:p>
+    <w:p>
+      <w:pPr>
+        <w:pStyle w:val="ListParagraph"/>
+        <w:numPr>
+          <w:ilvl w:val="1"/>
+          <w:numId w:val="19"/>
+        </w:numPr>
+        <w:outlineLvl w:val="2"/>
+        <w:rPr>
+          <w:rFonts w:asciiTheme="majorHAnsi" w:eastAsia="Times New Roman" w:hAnsiTheme="majorHAnsi" w:cstheme="majorHAnsi"/>
+          <w:b/>
+          <w:sz w:val="36"/>
+          <w:szCs w:val="36"/>
+        </w:rPr>
+      </w:pPr>
+      <w:bookmarkStart w:id="22" w:name="_Toc534613738"/>
+      <w:r>
+        <w:rPr>
+          <w:rFonts w:asciiTheme="majorHAnsi" w:eastAsia="Times New Roman" w:hAnsiTheme="majorHAnsi" w:cstheme="majorHAnsi"/>
+          <w:b/>
+          <w:sz w:val="36"/>
+          <w:szCs w:val="36"/>
+        </w:rPr>
+        <w:t>Web User</w:t>
+      </w:r>
+      <w:r>
+        <w:rPr>
+          <w:rFonts w:asciiTheme="majorHAnsi" w:eastAsia="Times New Roman" w:hAnsiTheme="majorHAnsi" w:cstheme="majorHAnsi"/>
+          <w:b/>
+          <w:sz w:val="36"/>
+          <w:szCs w:val="36"/>
+        </w:rPr>
+        <w:t>:</w:t>
+      </w:r>
+      <w:bookmarkEnd w:id="22"/>
+    </w:p>
+    <w:p>
+      <w:pPr>
+        <w:jc w:val="center"/>
+        <w:rPr>
+          <w:b/>
+          <w:sz w:val="26"/>
+          <w:u w:val="single"/>
+        </w:rPr>
+      </w:pPr>
+      <w:r>
+        <w:object w:dxaOrig="7669" w:dyaOrig="3529">
+          <v:shapetype id="_x0000_t75" coordsize="21600,21600" o:spt="75" o:preferrelative="t" path="m@4@5l@4@11@9@11@9@5xe" filled="f" stroked="f">
+            <v:stroke joinstyle="miter"/>
+            <v:formulas>
+              <v:f eqn="if lineDrawn pixelLineWidth 0"/>
+              <v:f eqn="sum @0 1 0"/>
+              <v:f eqn="sum 0 0 @1"/>
+              <v:f eqn="prod @2 1 2"/>
+              <v:f eqn="prod @3 21600 pixelWidth"/>
+              <v:f eqn="prod @3 21600 pixelHeight"/>
+              <v:f eqn="sum @0 0 1"/>
+              <v:f eqn="prod @6 1 2"/>
+              <v:f eqn="prod @7 21600 pixelWidth"/>
+              <v:f eqn="sum @8 21600 0"/>
+              <v:f eqn="prod @7 21600 pixelHeight"/>
+              <v:f eqn="sum @10 21600 0"/>
+            </v:formulas>
+            <v:path o:extrusionok="f" gradientshapeok="t" o:connecttype="rect"/>
+            <o:lock v:ext="edit" aspectratio="t"/>
+          </v:shapetype>
+          <v:shape id="_x0000_i1045" type="#_x0000_t75" style="width:383.4pt;height:176.4pt" o:ole="">
+            <v:imagedata r:id="rId10" o:title=""/>
+          </v:shape>
+          <o:OLEObject Type="Embed" ProgID="Visio.Drawing.15" ShapeID="_x0000_i1045" DrawAspect="Content" ObjectID="_1608365375" r:id="rId11"/>
+        </w:object>
+      </w:r>
+    </w:p>
+    <w:p>
+      <w:pPr>
+        <w:ind w:firstLine="720"/>
+        <w:rPr>
+          <w:b/>
+          <w:sz w:val="26"/>
+          <w:u w:val="single"/>
+        </w:rPr>
+      </w:pPr>
+      <w:r>
+        <w:rPr>
+          <w:b/>
+          <w:sz w:val="26"/>
+          <w:u w:val="single"/>
+        </w:rPr>
+        <w:t>**Funcition Online Recharge:</w:t>
+      </w:r>
+    </w:p>
+    <w:p>
+      <w:r>
+        <w:object w:dxaOrig="10213" w:dyaOrig="7477">
+          <v:shape id="_x0000_i1046" type="#_x0000_t75" style="width:510.6pt;height:373.8pt" o:ole="">
+            <v:imagedata r:id="rId12" o:title=""/>
+          </v:shape>
+          <o:OLEObject Type="Embed" ProgID="Visio.Drawing.15" ShapeID="_x0000_i1046" DrawAspect="Content" ObjectID="_1608365376" r:id="rId13"/>
+        </w:object>
+      </w:r>
+      <w:r>
+        <w:tab/>
+      </w:r>
+    </w:p>
+    <w:p>
+      <w:pPr>
+        <w:ind w:firstLine="709"/>
+        <w:rPr>
+          <w:b/>
+          <w:sz w:val="26"/>
+          <w:u w:val="single"/>
+        </w:rPr>
+      </w:pPr>
+      <w:r>
+        <w:rPr>
+          <w:b/>
+          <w:sz w:val="26"/>
+          <w:u w:val="single"/>
+        </w:rPr>
+        <w:lastRenderedPageBreak/>
+        <w:t xml:space="preserve">**Funcition </w:t>
+      </w:r>
+      <w:r>
+        <w:rPr>
+          <w:b/>
+          <w:sz w:val="26"/>
+          <w:u w:val="single"/>
+        </w:rPr>
+        <w:t>of Member</w:t>
+      </w:r>
+      <w:r>
+        <w:rPr>
+          <w:b/>
+          <w:sz w:val="26"/>
+          <w:u w:val="single"/>
+        </w:rPr>
+        <w:t>:</w:t>
+      </w:r>
+    </w:p>
+    <w:p>
+      <w:pPr>
+        <w:rPr>
+          <w:b/>
+          <w:sz w:val="26"/>
+          <w:u w:val="single"/>
+        </w:rPr>
+      </w:pPr>
+      <w:r>
+        <w:object w:dxaOrig="11389" w:dyaOrig="6301">
+          <v:shape id="_x0000_i1047" type="#_x0000_t75" style="width:510pt;height:282pt" o:ole="">
+            <v:imagedata r:id="rId14" o:title=""/>
+          </v:shape>
+          <o:OLEObject Type="Embed" ProgID="Visio.Drawing.15" ShapeID="_x0000_i1047" DrawAspect="Content" ObjectID="_1608365377" r:id="rId15"/>
+        </w:object>
+      </w:r>
+    </w:p>
+    <w:p>
+      <w:pPr>
+        <w:pStyle w:val="ListParagraph"/>
+        <w:numPr>
+          <w:ilvl w:val="1"/>
+          <w:numId w:val="19"/>
+        </w:numPr>
+        <w:outlineLvl w:val="2"/>
+        <w:rPr>
+          <w:rFonts w:asciiTheme="majorHAnsi" w:eastAsia="Times New Roman" w:hAnsiTheme="majorHAnsi" w:cstheme="majorHAnsi"/>
+          <w:b/>
+          <w:sz w:val="36"/>
+          <w:szCs w:val="36"/>
+        </w:rPr>
+      </w:pPr>
+      <w:bookmarkStart w:id="23" w:name="_Toc534613739"/>
+      <w:r>
+        <w:rPr>
+          <w:rFonts w:asciiTheme="majorHAnsi" w:eastAsia="Times New Roman" w:hAnsiTheme="majorHAnsi" w:cstheme="majorHAnsi"/>
+          <w:b/>
+          <w:sz w:val="36"/>
+          <w:szCs w:val="36"/>
+        </w:rPr>
+        <w:t>Web Master</w:t>
+      </w:r>
+      <w:r>
+        <w:rPr>
+          <w:rFonts w:asciiTheme="majorHAnsi" w:eastAsia="Times New Roman" w:hAnsiTheme="majorHAnsi" w:cstheme="majorHAnsi"/>
+          <w:b/>
+          <w:sz w:val="36"/>
+          <w:szCs w:val="36"/>
+        </w:rPr>
+        <w:t>:</w:t>
+      </w:r>
+      <w:bookmarkEnd w:id="23"/>
+    </w:p>
+    <w:p>
+      <w:r>
+        <w:object w:dxaOrig="10812" w:dyaOrig="8257">
+          <v:shape id="_x0000_i1048" type="#_x0000_t75" style="width:510pt;height:342.6pt" o:ole="">
+            <v:imagedata r:id="rId16" o:title=""/>
+          </v:shape>
+          <o:OLEObject Type="Embed" ProgID="Visio.Drawing.15" ShapeID="_x0000_i1048" DrawAspect="Content" ObjectID="_1608365378" r:id="rId17"/>
+        </w:object>
+      </w:r>
+    </w:p>
+    <w:p>
+      <w:pPr>
+        <w:pStyle w:val="Heading2"/>
+        <w:numPr>
+          <w:ilvl w:val="0"/>
+          <w:numId w:val="19"/>
+        </w:numPr>
+        <w:rPr>
+          <w:rFonts w:asciiTheme="majorHAnsi" w:hAnsiTheme="majorHAnsi" w:cstheme="majorHAnsi"/>
+          <w:color w:val="000000"/>
+          <w:sz w:val="60"/>
+          <w:szCs w:val="60"/>
+        </w:rPr>
+      </w:pPr>
       <w:r>
         <w:rPr>
           <w:noProof/>
         </w:rPr>
         <w:lastRenderedPageBreak/>
+        <w:drawing>
+          <wp:anchor distT="0" distB="0" distL="114300" distR="114300" simplePos="0" relativeHeight="251663360" behindDoc="0" locked="0" layoutInCell="1" allowOverlap="1" wp14:anchorId="247E1DFF" wp14:editId="1551968E">
+            <wp:simplePos x="0" y="0"/>
+            <wp:positionH relativeFrom="column">
+              <wp:posOffset>3300730</wp:posOffset>
+            </wp:positionH>
+            <wp:positionV relativeFrom="paragraph">
+              <wp:posOffset>-739775</wp:posOffset>
+            </wp:positionV>
+            <wp:extent cx="3299460" cy="1714500"/>
+            <wp:effectExtent l="0" t="0" r="0" b="0"/>
+            <wp:wrapNone/>
+            <wp:docPr id="8" name="Picture 8"/>
+            <wp:cNvGraphicFramePr>
+              <a:graphicFrameLocks xmlns:a="http://schemas.openxmlformats.org/drawingml/2006/main" noChangeAspect="1"/>
+            </wp:cNvGraphicFramePr>
+            <a:graphic xmlns:a="http://schemas.openxmlformats.org/drawingml/2006/main">
+              <a:graphicData uri="http://schemas.openxmlformats.org/drawingml/2006/picture">
+                <pic:pic xmlns:pic="http://schemas.openxmlformats.org/drawingml/2006/picture">
+                  <pic:nvPicPr>
+                    <pic:cNvPr id="1" name=""/>
+                    <pic:cNvPicPr/>
+                  </pic:nvPicPr>
+                  <pic:blipFill>
+                    <a:blip r:embed="rId18">
+                      <a:extLst>
+                        <a:ext uri="{28A0092B-C50C-407E-A947-70E740481C1C}">
+                          <a14:useLocalDpi xmlns:a14="http://schemas.microsoft.com/office/drawing/2010/main" val="0"/>
+                        </a:ext>
+                      </a:extLst>
+                    </a:blip>
+                    <a:stretch>
+                      <a:fillRect/>
+                    </a:stretch>
+                  </pic:blipFill>
+                  <pic:spPr>
+                    <a:xfrm>
+                      <a:off x="0" y="0"/>
+                      <a:ext cx="3299460" cy="1714500"/>
+                    </a:xfrm>
+                    <a:prstGeom prst="rect">
+                      <a:avLst/>
+                    </a:prstGeom>
+                  </pic:spPr>
+                </pic:pic>
+              </a:graphicData>
+            </a:graphic>
+            <wp14:sizeRelH relativeFrom="page">
+              <wp14:pctWidth>0</wp14:pctWidth>
+            </wp14:sizeRelH>
+            <wp14:sizeRelV relativeFrom="page">
+              <wp14:pctHeight>0</wp14:pctHeight>
+            </wp14:sizeRelV>
+          </wp:anchor>
+        </w:drawing>
+      </w:r>
+      <w:r>
+        <w:rPr>
+          <w:noProof/>
+        </w:rPr>
         <mc:AlternateContent>
           <mc:Choice Requires="wps">
             <w:drawing>
-              <wp:anchor distT="0" distB="0" distL="114300" distR="114300" simplePos="0" relativeHeight="251661312" behindDoc="0" locked="0" layoutInCell="1" allowOverlap="1">
+              <wp:anchor distT="0" distB="0" distL="114300" distR="114300" simplePos="0" relativeHeight="251664384" behindDoc="0" locked="0" layoutInCell="1" allowOverlap="1">
                 <wp:simplePos x="0" y="0"/>
                 <wp:positionH relativeFrom="column">
-                  <wp:posOffset>3163570</wp:posOffset>
+                  <wp:posOffset>3300730</wp:posOffset>
                 </wp:positionH>
                 <wp:positionV relativeFrom="paragraph">
-                  <wp:posOffset>-617855</wp:posOffset>
+                  <wp:posOffset>-739775</wp:posOffset>
                 </wp:positionV>
-                <wp:extent cx="3025140" cy="1607820"/>
-                <wp:effectExtent l="0" t="0" r="22860" b="11430"/>
+                <wp:extent cx="3299460" cy="1714500"/>
+                <wp:effectExtent l="0" t="0" r="15240" b="19050"/>
                 <wp:wrapNone/>
-                <wp:docPr id="9" name="Rectangle 9"/>
+                <wp:docPr id="6" name="Rectangle 6"/>
                 <wp:cNvGraphicFramePr/>
                 <a:graphic xmlns:a="http://schemas.openxmlformats.org/drawingml/2006/main">
                   <a:graphicData uri="http://schemas.microsoft.com/office/word/2010/wordprocessingShape">
@@ -10525,12 +11024,17 @@
                       <wps:spPr>
                         <a:xfrm>
                           <a:off x="0" y="0"/>
-                          <a:ext cx="3025140" cy="1607820"/>
+                          <a:ext cx="3299460" cy="1714500"/>
                         </a:xfrm>
                         <a:prstGeom prst="rect">
                           <a:avLst/>
                         </a:prstGeom>
                         <a:noFill/>
+                        <a:ln>
+                          <a:solidFill>
+                            <a:schemeClr val="tx1"/>
+                          </a:solidFill>
+                        </a:ln>
                       </wps:spPr>
                       <wps:style>
                         <a:lnRef idx="2">
@@ -10560,70 +11064,10 @@
           </mc:Choice>
           <mc:Fallback>
             <w:pict>
-              <v:rect w14:anchorId="5ADFFCF5" id="Rectangle 9" o:spid="_x0000_s1026" style="position:absolute;margin-left:249.1pt;margin-top:-48.65pt;width:238.2pt;height:126.6pt;z-index:251661312;visibility:visible;mso-wrap-style:square;mso-wrap-distance-left:9pt;mso-wrap-distance-top:0;mso-wrap-distance-right:9pt;mso-wrap-distance-bottom:0;mso-position-horizontal:absolute;mso-position-horizontal-relative:text;mso-position-vertical:absolute;mso-position-vertical-relative:text;v-text-anchor:middle" o:gfxdata="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" filled="f" strokecolor="black [3200]" strokeweight="2pt"/>
+              <v:rect w14:anchorId="6239D7A9" id="Rectangle 6" o:spid="_x0000_s1026" style="position:absolute;margin-left:259.9pt;margin-top:-58.25pt;width:259.8pt;height:135pt;z-index:251664384;visibility:visible;mso-wrap-style:square;mso-wrap-distance-left:9pt;mso-wrap-distance-top:0;mso-wrap-distance-right:9pt;mso-wrap-distance-bottom:0;mso-position-horizontal:absolute;mso-position-horizontal-relative:text;mso-position-vertical:absolute;mso-position-vertical-relative:text;v-text-anchor:middle" o:gfxdata="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" filled="f" strokecolor="black [3213]" strokeweight="2pt"/>
             </w:pict>
           </mc:Fallback>
         </mc:AlternateContent>
-      </w:r>
-      <w:r>
-        <w:rPr>
-          <w:noProof/>
-        </w:rPr>
-        <w:drawing>
-          <wp:anchor distT="0" distB="0" distL="114300" distR="114300" simplePos="0" relativeHeight="251658752" behindDoc="0" locked="0" layoutInCell="1" allowOverlap="1">
-            <wp:simplePos x="0" y="0"/>
-            <wp:positionH relativeFrom="column">
-              <wp:posOffset>3155950</wp:posOffset>
-            </wp:positionH>
-            <wp:positionV relativeFrom="paragraph">
-              <wp:posOffset>-572135</wp:posOffset>
-            </wp:positionV>
-            <wp:extent cx="2872740" cy="1539240"/>
-            <wp:effectExtent l="0" t="0" r="3810" b="3810"/>
-            <wp:wrapNone/>
-            <wp:docPr id="8" name="Picture 8"/>
-            <wp:cNvGraphicFramePr>
-              <a:graphicFrameLocks xmlns:a="http://schemas.openxmlformats.org/drawingml/2006/main" noChangeAspect="1"/>
-            </wp:cNvGraphicFramePr>
-            <a:graphic xmlns:a="http://schemas.openxmlformats.org/drawingml/2006/main">
-              <a:graphicData uri="http://schemas.openxmlformats.org/drawingml/2006/picture">
-                <pic:pic xmlns:pic="http://schemas.openxmlformats.org/drawingml/2006/picture">
-                  <pic:nvPicPr>
-                    <pic:cNvPr id="1" name=""/>
-                    <pic:cNvPicPr/>
-                  </pic:nvPicPr>
-                  <pic:blipFill>
-                    <a:blip r:embed="rId9">
-                      <a:extLst>
-                        <a:ext uri="{28A0092B-C50C-407E-A947-70E740481C1C}">
-                          <a14:useLocalDpi xmlns:a14="http://schemas.microsoft.com/office/drawing/2010/main" val="0"/>
-                        </a:ext>
-                      </a:extLst>
-                    </a:blip>
-                    <a:stretch>
-                      <a:fillRect/>
-                    </a:stretch>
-                  </pic:blipFill>
-                  <pic:spPr>
-                    <a:xfrm>
-                      <a:off x="0" y="0"/>
-                      <a:ext cx="2872740" cy="1539240"/>
-                    </a:xfrm>
-                    <a:prstGeom prst="rect">
-                      <a:avLst/>
-                    </a:prstGeom>
-                  </pic:spPr>
-                </pic:pic>
-              </a:graphicData>
-            </a:graphic>
-            <wp14:sizeRelH relativeFrom="page">
-              <wp14:pctWidth>0</wp14:pctWidth>
-            </wp14:sizeRelH>
-            <wp14:sizeRelV relativeFrom="page">
-              <wp14:pctHeight>0</wp14:pctHeight>
-            </wp14:sizeRelV>
-          </wp:anchor>
-        </w:drawing>
       </w:r>
       <w:r>
         <w:rPr>
@@ -10651,7 +11095,7 @@
           <w:szCs w:val="36"/>
         </w:rPr>
       </w:pPr>
-      <w:bookmarkStart w:id="21" w:name="_Toc534481287"/>
+      <w:bookmarkStart w:id="24" w:name="_Toc534613732"/>
       <w:r>
         <w:rPr>
           <w:rFonts w:asciiTheme="majorHAnsi" w:eastAsia="Times New Roman" w:hAnsiTheme="majorHAnsi" w:cstheme="majorHAnsi"/>
@@ -10661,49 +11105,18 @@
         </w:rPr>
         <w:t>Web User:</w:t>
       </w:r>
-      <w:bookmarkEnd w:id="21"/>
+      <w:bookmarkEnd w:id="24"/>
     </w:p>
     <w:p>
       <w:pPr>
-        <w:pStyle w:val="ListParagraph"/>
-        <w:outlineLvl w:val="2"/>
-        <w:rPr>
-          <w:rFonts w:asciiTheme="majorHAnsi" w:eastAsia="Times New Roman" w:hAnsiTheme="majorHAnsi" w:cstheme="majorHAnsi"/>
-          <w:b/>
-          <w:sz w:val="36"/>
-          <w:szCs w:val="36"/>
-        </w:rPr>
-      </w:pPr>
-    </w:p>
-    <w:p>
-      <w:pPr>
         <w:jc w:val="center"/>
       </w:pPr>
       <w:r>
         <w:object w:dxaOrig="11257" w:dyaOrig="13069">
-          <v:shapetype id="_x0000_t75" coordsize="21600,21600" o:spt="75" o:preferrelative="t" path="m@4@5l@4@11@9@11@9@5xe" filled="f" stroked="f">
-            <v:stroke joinstyle="miter"/>
-            <v:formulas>
-              <v:f eqn="if lineDrawn pixelLineWidth 0"/>
-              <v:f eqn="sum @0 1 0"/>
-              <v:f eqn="sum 0 0 @1"/>
-              <v:f eqn="prod @2 1 2"/>
-              <v:f eqn="prod @3 21600 pixelWidth"/>
-              <v:f eqn="prod @3 21600 pixelHeight"/>
-              <v:f eqn="sum @0 0 1"/>
-              <v:f eqn="prod @6 1 2"/>
-              <v:f eqn="prod @7 21600 pixelWidth"/>
-              <v:f eqn="sum @8 21600 0"/>
-              <v:f eqn="prod @7 21600 pixelHeight"/>
-              <v:f eqn="sum @10 21600 0"/>
-            </v:formulas>
-            <v:path o:extrusionok="f" gradientshapeok="t" o:connecttype="rect"/>
-            <o:lock v:ext="edit" aspectratio="t"/>
-          </v:shapetype>
-          <v:shape id="_x0000_i1025" type="#_x0000_t75" style="width:509.95pt;height:592.05pt" o:ole="">
-            <v:imagedata r:id="rId10" o:title=""/>
+          <v:shape id="_x0000_i1073" type="#_x0000_t75" style="width:510pt;height:616.2pt" o:ole="">
+            <v:imagedata r:id="rId19" o:title=""/>
           </v:shape>
-          <o:OLEObject Type="Embed" ProgID="Visio.Drawing.15" ShapeID="_x0000_i1025" DrawAspect="Content" ObjectID="_1608223340" r:id="rId11"/>
+          <o:OLEObject Type="Embed" ProgID="Visio.Drawing.15" ShapeID="_x0000_i1073" DrawAspect="Content" ObjectID="_1608365379" r:id="rId20"/>
         </w:object>
       </w:r>
     </w:p>
@@ -10722,7 +11135,7 @@
           <w:szCs w:val="36"/>
         </w:rPr>
       </w:pPr>
-      <w:bookmarkStart w:id="22" w:name="_Toc534481288"/>
+      <w:bookmarkStart w:id="25" w:name="_Toc534613733"/>
       <w:r>
         <w:rPr>
           <w:rFonts w:asciiTheme="majorHAnsi" w:eastAsia="Times New Roman" w:hAnsiTheme="majorHAnsi" w:cstheme="majorHAnsi"/>
@@ -10733,7 +11146,7 @@
         <w:lastRenderedPageBreak/>
         <w:t>Web Master:</w:t>
       </w:r>
-      <w:bookmarkEnd w:id="22"/>
+      <w:bookmarkEnd w:id="25"/>
     </w:p>
     <w:p>
       <w:pPr>
@@ -10747,14 +11160,12 @@
       </w:pPr>
       <w:r>
         <w:object w:dxaOrig="11052" w:dyaOrig="12589">
-          <v:shape id="_x0000_i1037" type="#_x0000_t75" style="width:510.05pt;height:581pt" o:ole="">
-            <v:imagedata r:id="rId12" o:title=""/>
+          <v:shape id="_x0000_i1026" type="#_x0000_t75" style="width:510pt;height:580.8pt" o:ole="">
+            <v:imagedata r:id="rId21" o:title=""/>
           </v:shape>
-          <o:OLEObject Type="Embed" ProgID="Visio.Drawing.15" ShapeID="_x0000_i1037" DrawAspect="Content" ObjectID="_1608223341" r:id="rId13"/>
+          <o:OLEObject Type="Embed" ProgID="Visio.Drawing.15" ShapeID="_x0000_i1026" DrawAspect="Content" ObjectID="_1608365380" r:id="rId22"/>
         </w:object>
       </w:r>
-      <w:bookmarkStart w:id="23" w:name="_GoBack"/>
-      <w:bookmarkEnd w:id="23"/>
       <w:r>
         <w:rPr>
           <w:rFonts w:asciiTheme="majorHAnsi" w:eastAsia="Times New Roman" w:hAnsiTheme="majorHAnsi" w:cstheme="majorHAnsi"/>
@@ -10779,7 +11190,7 @@
           <w:szCs w:val="60"/>
         </w:rPr>
       </w:pPr>
-      <w:bookmarkStart w:id="24" w:name="_Toc534481289"/>
+      <w:bookmarkStart w:id="26" w:name="_Toc534613734"/>
       <w:r>
         <w:rPr>
           <w:rFonts w:asciiTheme="majorHAnsi" w:hAnsiTheme="majorHAnsi" w:cstheme="majorHAnsi"/>
@@ -10817,15 +11228,15 @@
         </w:rPr>
         <w:t>.</w:t>
       </w:r>
-      <w:bookmarkEnd w:id="24"/>
+      <w:bookmarkEnd w:id="26"/>
     </w:p>
     <w:p>
       <w:r>
-        <w:object w:dxaOrig="14941" w:dyaOrig="13764">
-          <v:shape id="_x0000_i1027" type="#_x0000_t75" style="width:510.25pt;height:470.05pt" o:ole="">
-            <v:imagedata r:id="rId14" o:title=""/>
+        <w:object w:dxaOrig="13476" w:dyaOrig="14317">
+          <v:shape id="_x0000_i1027" type="#_x0000_t75" style="width:510pt;height:541.8pt" o:ole="">
+            <v:imagedata r:id="rId23" o:title=""/>
           </v:shape>
-          <o:OLEObject Type="Embed" ProgID="Visio.Drawing.15" ShapeID="_x0000_i1027" DrawAspect="Content" ObjectID="_1608223342" r:id="rId15"/>
+          <o:OLEObject Type="Embed" ProgID="Visio.Drawing.15" ShapeID="_x0000_i1027" DrawAspect="Content" ObjectID="_1608365381" r:id="rId24"/>
         </w:object>
       </w:r>
     </w:p>
@@ -10849,7 +11260,7 @@
           <w:szCs w:val="36"/>
         </w:rPr>
       </w:pPr>
-      <w:bookmarkStart w:id="25" w:name="_Toc534481290"/>
+      <w:bookmarkStart w:id="27" w:name="_Toc534613735"/>
       <w:r>
         <w:rPr>
           <w:rFonts w:asciiTheme="majorHAnsi" w:eastAsia="Times New Roman" w:hAnsiTheme="majorHAnsi" w:cstheme="majorHAnsi"/>
@@ -10860,7 +11271,7 @@
         <w:lastRenderedPageBreak/>
         <w:t>Web User:</w:t>
       </w:r>
-      <w:bookmarkEnd w:id="25"/>
+      <w:bookmarkEnd w:id="27"/>
     </w:p>
     <w:p>
       <w:pPr>
@@ -10892,10 +11303,10 @@
       </w:pPr>
       <w:r>
         <w:object w:dxaOrig="11233" w:dyaOrig="7645">
-          <v:shape id="_x0000_i1028" type="#_x0000_t75" style="width:471.2pt;height:320.35pt" o:ole="">
-            <v:imagedata r:id="rId16" o:title=""/>
+          <v:shape id="_x0000_i1028" type="#_x0000_t75" style="width:471pt;height:320.4pt" o:ole="">
+            <v:imagedata r:id="rId25" o:title=""/>
           </v:shape>
-          <o:OLEObject Type="Embed" ProgID="Visio.Drawing.15" ShapeID="_x0000_i1028" DrawAspect="Content" ObjectID="_1608223343" r:id="rId17"/>
+          <o:OLEObject Type="Embed" ProgID="Visio.Drawing.15" ShapeID="_x0000_i1028" DrawAspect="Content" ObjectID="_1608365382" r:id="rId26"/>
         </w:object>
       </w:r>
     </w:p>
@@ -10929,10 +11340,10 @@
       </w:pPr>
       <w:r>
         <w:object w:dxaOrig="11953" w:dyaOrig="6853">
-          <v:shape id="_x0000_i1029" type="#_x0000_t75" style="width:490.05pt;height:280.65pt" o:ole="">
-            <v:imagedata r:id="rId18" o:title=""/>
+          <v:shape id="_x0000_i1029" type="#_x0000_t75" style="width:490.2pt;height:280.8pt" o:ole="">
+            <v:imagedata r:id="rId27" o:title=""/>
           </v:shape>
-          <o:OLEObject Type="Embed" ProgID="Visio.Drawing.15" ShapeID="_x0000_i1029" DrawAspect="Content" ObjectID="_1608223344" r:id="rId19"/>
+          <o:OLEObject Type="Embed" ProgID="Visio.Drawing.15" ShapeID="_x0000_i1029" DrawAspect="Content" ObjectID="_1608365383" r:id="rId28"/>
         </w:object>
       </w:r>
     </w:p>
@@ -10951,7 +11362,7 @@
           <w:szCs w:val="36"/>
         </w:rPr>
       </w:pPr>
-      <w:bookmarkStart w:id="26" w:name="_Toc534481291"/>
+      <w:bookmarkStart w:id="28" w:name="_Toc534613736"/>
       <w:r>
         <w:rPr>
           <w:rFonts w:asciiTheme="majorHAnsi" w:eastAsia="Times New Roman" w:hAnsiTheme="majorHAnsi" w:cstheme="majorHAnsi"/>
@@ -10971,7 +11382,7 @@
         </w:rPr>
         <w:t>:</w:t>
       </w:r>
-      <w:bookmarkEnd w:id="26"/>
+      <w:bookmarkEnd w:id="28"/>
     </w:p>
     <w:p>
       <w:pPr>
@@ -11000,10 +11411,10 @@
     <w:p>
       <w:r>
         <w:object w:dxaOrig="12768" w:dyaOrig="7188">
-          <v:shape id="_x0000_i1030" type="#_x0000_t75" style="width:510.1pt;height:287.5pt" o:ole="">
-            <v:imagedata r:id="rId20" o:title=""/>
+          <v:shape id="_x0000_i1030" type="#_x0000_t75" style="width:510pt;height:287.4pt" o:ole="">
+            <v:imagedata r:id="rId29" o:title=""/>
           </v:shape>
-          <o:OLEObject Type="Embed" ProgID="Visio.Drawing.15" ShapeID="_x0000_i1030" DrawAspect="Content" ObjectID="_1608223345" r:id="rId21"/>
+          <o:OLEObject Type="Embed" ProgID="Visio.Drawing.15" ShapeID="_x0000_i1030" DrawAspect="Content" ObjectID="_1608365384" r:id="rId30"/>
         </w:object>
       </w:r>
     </w:p>
@@ -11034,10 +11445,10 @@
     <w:p>
       <w:r>
         <w:object w:dxaOrig="13752" w:dyaOrig="8352">
-          <v:shape id="_x0000_i1031" type="#_x0000_t75" style="width:510.2pt;height:309.45pt" o:ole="">
-            <v:imagedata r:id="rId22" o:title=""/>
+          <v:shape id="_x0000_i1031" type="#_x0000_t75" style="width:510pt;height:309.6pt" o:ole="">
+            <v:imagedata r:id="rId31" o:title=""/>
           </v:shape>
-          <o:OLEObject Type="Embed" ProgID="Visio.Drawing.15" ShapeID="_x0000_i1031" DrawAspect="Content" ObjectID="_1608223346" r:id="rId23"/>
+          <o:OLEObject Type="Embed" ProgID="Visio.Drawing.15" ShapeID="_x0000_i1031" DrawAspect="Content" ObjectID="_1608365385" r:id="rId32"/>
         </w:object>
       </w:r>
     </w:p>
@@ -11055,7 +11466,7 @@
           <w:szCs w:val="60"/>
         </w:rPr>
       </w:pPr>
-      <w:bookmarkStart w:id="27" w:name="_Toc534481292"/>
+      <w:bookmarkStart w:id="29" w:name="_Toc534613740"/>
       <w:r>
         <w:rPr>
           <w:rFonts w:asciiTheme="majorHAnsi" w:hAnsiTheme="majorHAnsi" w:cstheme="majorHAnsi"/>
@@ -11064,9 +11475,18 @@
           <w:szCs w:val="60"/>
         </w:rPr>
         <w:lastRenderedPageBreak/>
-        <w:t>Data Flow Diagram</w:t>
-      </w:r>
-      <w:bookmarkEnd w:id="27"/>
+        <w:t>Entity Relationship D</w:t>
+      </w:r>
+      <w:r>
+        <w:rPr>
+          <w:rFonts w:asciiTheme="majorHAnsi" w:hAnsiTheme="majorHAnsi" w:cstheme="majorHAnsi"/>
+          <w:color w:val="000000"/>
+          <w:sz w:val="60"/>
+          <w:szCs w:val="60"/>
+        </w:rPr>
+        <w:t>iagram</w:t>
+      </w:r>
+      <w:bookmarkEnd w:id="29"/>
     </w:p>
     <w:p>
       <w:pPr>
@@ -11083,7 +11503,7 @@
           <w:szCs w:val="36"/>
         </w:rPr>
       </w:pPr>
-      <w:bookmarkStart w:id="28" w:name="_Toc534481293"/>
+      <w:bookmarkStart w:id="30" w:name="_Toc534613741"/>
       <w:r>
         <w:rPr>
           <w:rFonts w:asciiTheme="majorHAnsi" w:eastAsia="Times New Roman" w:hAnsiTheme="majorHAnsi" w:cstheme="majorHAnsi"/>
@@ -11091,7 +11511,7 @@
           <w:sz w:val="36"/>
           <w:szCs w:val="36"/>
         </w:rPr>
-        <w:t>Web User</w:t>
+        <w:t>Entity – Attribute</w:t>
       </w:r>
       <w:r>
         <w:rPr>
@@ -11102,108 +11522,64 @@
         </w:rPr>
         <w:t>:</w:t>
       </w:r>
-      <w:bookmarkEnd w:id="28"/>
+      <w:bookmarkEnd w:id="30"/>
     </w:p>
     <w:p>
       <w:pPr>
         <w:jc w:val="center"/>
-        <w:rPr>
-          <w:b/>
-          <w:sz w:val="26"/>
-          <w:u w:val="single"/>
-        </w:rPr>
-      </w:pPr>
-      <w:r>
-        <w:object w:dxaOrig="7669" w:dyaOrig="3529">
-          <v:shape id="_x0000_i1032" type="#_x0000_t75" style="width:383.45pt;height:176.45pt" o:ole="">
-            <v:imagedata r:id="rId24" o:title=""/>
+      </w:pPr>
+      <w:r>
+        <w:object w:dxaOrig="9660" w:dyaOrig="3301">
+          <v:shape id="_x0000_i1036" type="#_x0000_t75" style="width:483pt;height:165pt" o:ole="">
+            <v:imagedata r:id="rId33" o:title=""/>
           </v:shape>
-          <o:OLEObject Type="Embed" ProgID="Visio.Drawing.15" ShapeID="_x0000_i1032" DrawAspect="Content" ObjectID="_1608223347" r:id="rId25"/>
+          <o:OLEObject Type="Embed" ProgID="Visio.Drawing.15" ShapeID="_x0000_i1036" DrawAspect="Content" ObjectID="_1608365386" r:id="rId34"/>
         </w:object>
       </w:r>
     </w:p>
     <w:p>
       <w:pPr>
-        <w:ind w:firstLine="720"/>
-        <w:rPr>
-          <w:b/>
-          <w:sz w:val="26"/>
-          <w:u w:val="single"/>
-        </w:rPr>
-      </w:pPr>
-      <w:r>
-        <w:rPr>
-          <w:b/>
-          <w:sz w:val="26"/>
-          <w:u w:val="single"/>
-        </w:rPr>
-        <w:t>**Funcition Online Recharge:</w:t>
+        <w:jc w:val="center"/>
+      </w:pPr>
+      <w:r>
+        <w:object w:dxaOrig="10836" w:dyaOrig="3636">
+          <v:shape id="_x0000_i1075" type="#_x0000_t75" style="width:510pt;height:171pt" o:ole="">
+            <v:imagedata r:id="rId35" o:title=""/>
+          </v:shape>
+          <o:OLEObject Type="Embed" ProgID="Visio.Drawing.15" ShapeID="_x0000_i1075" DrawAspect="Content" ObjectID="_1608365387" r:id="rId36"/>
+        </w:object>
       </w:r>
     </w:p>
     <w:p>
-      <w:r>
-        <w:object w:dxaOrig="10213" w:dyaOrig="7477">
-          <v:shape id="_x0000_i1033" type="#_x0000_t75" style="width:510.65pt;height:373.85pt" o:ole="">
-            <v:imagedata r:id="rId26" o:title=""/>
+      <w:pPr>
+        <w:jc w:val="center"/>
+      </w:pPr>
+      <w:r>
+        <w:object w:dxaOrig="9948" w:dyaOrig="3600">
+          <v:shape id="_x0000_i1079" type="#_x0000_t75" style="width:497.4pt;height:180pt" o:ole="">
+            <v:imagedata r:id="rId37" o:title=""/>
           </v:shape>
-          <o:OLEObject Type="Embed" ProgID="Visio.Drawing.15" ShapeID="_x0000_i1033" DrawAspect="Content" ObjectID="_1608223348" r:id="rId27"/>
+          <o:OLEObject Type="Embed" ProgID="Visio.Drawing.15" ShapeID="_x0000_i1079" DrawAspect="Content" ObjectID="_1608365388" r:id="rId38"/>
         </w:object>
-      </w:r>
-      <w:r>
-        <w:tab/>
       </w:r>
     </w:p>
     <w:p>
       <w:pPr>
-        <w:ind w:firstLine="709"/>
-        <w:rPr>
-          <w:b/>
-          <w:sz w:val="26"/>
-          <w:u w:val="single"/>
-        </w:rPr>
-      </w:pPr>
-      <w:r>
-        <w:rPr>
-          <w:b/>
-          <w:sz w:val="26"/>
-          <w:u w:val="single"/>
-        </w:rPr>
-        <w:lastRenderedPageBreak/>
-        <w:t xml:space="preserve">**Funcition </w:t>
-      </w:r>
-      <w:r>
-        <w:rPr>
-          <w:b/>
-          <w:sz w:val="26"/>
-          <w:u w:val="single"/>
-        </w:rPr>
-        <w:t>of Member</w:t>
-      </w:r>
-      <w:r>
-        <w:rPr>
-          <w:b/>
-          <w:sz w:val="26"/>
-          <w:u w:val="single"/>
-        </w:rPr>
-        <w:t>:</w:t>
+        <w:jc w:val="center"/>
+      </w:pPr>
+      <w:r>
+        <w:object w:dxaOrig="9684" w:dyaOrig="3564">
+          <v:shape id="_x0000_i1081" type="#_x0000_t75" style="width:484.2pt;height:178.2pt" o:ole="">
+            <v:imagedata r:id="rId39" o:title=""/>
+          </v:shape>
+          <o:OLEObject Type="Embed" ProgID="Visio.Drawing.15" ShapeID="_x0000_i1081" DrawAspect="Content" ObjectID="_1608365389" r:id="rId40"/>
+        </w:object>
       </w:r>
     </w:p>
     <w:p>
       <w:pPr>
-        <w:rPr>
-          <w:b/>
-          <w:sz w:val="26"/>
-          <w:u w:val="single"/>
-        </w:rPr>
-      </w:pPr>
-      <w:r>
-        <w:object w:dxaOrig="11389" w:dyaOrig="6301">
-          <v:shape id="_x0000_i1034" type="#_x0000_t75" style="width:510.25pt;height:281.95pt" o:ole="">
-            <v:imagedata r:id="rId28" o:title=""/>
-          </v:shape>
-          <o:OLEObject Type="Embed" ProgID="Visio.Drawing.15" ShapeID="_x0000_i1034" DrawAspect="Content" ObjectID="_1608223349" r:id="rId29"/>
-        </w:object>
-      </w:r>
+        <w:jc w:val="center"/>
+      </w:pPr>
     </w:p>
     <w:p>
       <w:pPr>
@@ -11220,7 +11596,7 @@
           <w:szCs w:val="36"/>
         </w:rPr>
       </w:pPr>
-      <w:bookmarkStart w:id="29" w:name="_Toc534481294"/>
+      <w:bookmarkStart w:id="31" w:name="_Toc534613742"/>
       <w:r>
         <w:rPr>
           <w:rFonts w:asciiTheme="majorHAnsi" w:eastAsia="Times New Roman" w:hAnsiTheme="majorHAnsi" w:cstheme="majorHAnsi"/>
@@ -11228,7 +11604,7 @@
           <w:sz w:val="36"/>
           <w:szCs w:val="36"/>
         </w:rPr>
-        <w:t>Web Master</w:t>
+        <w:t>Entity Relationship</w:t>
       </w:r>
       <w:r>
         <w:rPr>
@@ -11239,16 +11615,22 @@
         </w:rPr>
         <w:t>:</w:t>
       </w:r>
-      <w:bookmarkEnd w:id="29"/>
+      <w:bookmarkEnd w:id="31"/>
     </w:p>
     <w:p>
-      <w:r>
-        <w:object w:dxaOrig="10812" w:dyaOrig="8257">
-          <v:shape id="_x0000_i1035" type="#_x0000_t75" style="width:509.8pt;height:342.65pt" o:ole="">
-            <v:imagedata r:id="rId30" o:title=""/>
+      <w:pPr>
+        <w:jc w:val="center"/>
+      </w:pPr>
+      <w:r>
+        <w:object w:dxaOrig="9804" w:dyaOrig="5940">
+          <v:shape id="_x0000_i1040" type="#_x0000_t75" style="width:510.6pt;height:309.6pt" o:ole="">
+            <v:imagedata r:id="rId41" o:title=""/>
           </v:shape>
-          <o:OLEObject Type="Embed" ProgID="Visio.Drawing.15" ShapeID="_x0000_i1035" DrawAspect="Content" ObjectID="_1608223350" r:id="rId31"/>
+          <o:OLEObject Type="Embed" ProgID="Visio.Drawing.15" ShapeID="_x0000_i1040" DrawAspect="Content" ObjectID="_1608365390" r:id="rId42"/>
         </w:object>
+      </w:r>
+      <w:r>
+        <w:br w:type="page"/>
       </w:r>
     </w:p>
     <w:p>
@@ -11265,7 +11647,7 @@
           <w:szCs w:val="60"/>
         </w:rPr>
       </w:pPr>
-      <w:bookmarkStart w:id="30" w:name="_Toc534481295"/>
+      <w:bookmarkStart w:id="32" w:name="_Toc534613743"/>
       <w:r>
         <w:rPr>
           <w:rFonts w:asciiTheme="majorHAnsi" w:hAnsiTheme="majorHAnsi" w:cstheme="majorHAnsi"/>
@@ -11274,59 +11656,9 @@
           <w:szCs w:val="60"/>
         </w:rPr>
         <w:lastRenderedPageBreak/>
-        <w:t>Entity Relationship D</w:t>
-      </w:r>
-      <w:r>
-        <w:rPr>
-          <w:rFonts w:asciiTheme="majorHAnsi" w:hAnsiTheme="majorHAnsi" w:cstheme="majorHAnsi"/>
-          <w:color w:val="000000"/>
-          <w:sz w:val="60"/>
-          <w:szCs w:val="60"/>
-        </w:rPr>
-        <w:t>iagram</w:t>
-      </w:r>
-      <w:r>
-        <w:rPr>
-          <w:rFonts w:asciiTheme="majorHAnsi" w:hAnsiTheme="majorHAnsi" w:cstheme="majorHAnsi"/>
-          <w:color w:val="000000"/>
-          <w:sz w:val="60"/>
-          <w:szCs w:val="60"/>
-        </w:rPr>
-        <w:t>.</w:t>
-      </w:r>
-      <w:bookmarkEnd w:id="30"/>
-    </w:p>
-    <w:p>
-      <w:r>
-        <w:br w:type="page"/>
-      </w:r>
-    </w:p>
-    <w:p>
-      <w:pPr>
-        <w:pStyle w:val="Heading2"/>
-        <w:numPr>
-          <w:ilvl w:val="0"/>
-          <w:numId w:val="19"/>
-        </w:numPr>
-        <w:rPr>
-          <w:rFonts w:asciiTheme="majorHAnsi" w:hAnsiTheme="majorHAnsi" w:cstheme="majorHAnsi"/>
-          <w:color w:val="000000"/>
-          <w:sz w:val="60"/>
-          <w:szCs w:val="60"/>
-        </w:rPr>
-      </w:pPr>
-      <w:bookmarkStart w:id="31" w:name="_Toc534481296"/>
-      <w:r>
-        <w:rPr>
-          <w:rFonts w:asciiTheme="majorHAnsi" w:hAnsiTheme="majorHAnsi" w:cstheme="majorHAnsi"/>
-          <w:color w:val="000000"/>
-          <w:sz w:val="60"/>
-          <w:szCs w:val="60"/>
-        </w:rPr>
-        <w:lastRenderedPageBreak/>
         <w:t>Task sheet Review 02.</w:t>
       </w:r>
-      <w:bookmarkEnd w:id="31"/>
+      <w:bookmarkEnd w:id="32"/>
     </w:p>
     <w:tbl>
       <w:tblPr>
@@ -12228,7 +12560,7 @@
                 <w:sz w:val="22"/>
                 <w:szCs w:val="22"/>
               </w:rPr>
-              <w:t>0%</w:t>
+              <w:t>Completed</w:t>
             </w:r>
           </w:p>
         </w:tc>
@@ -12578,6 +12910,8 @@
                 <w:szCs w:val="22"/>
               </w:rPr>
             </w:pPr>
+            <w:bookmarkStart w:id="33" w:name="_GoBack"/>
+            <w:bookmarkEnd w:id="33"/>
           </w:p>
           <w:p>
             <w:pPr>
@@ -12709,11 +13043,288 @@
           <w:rFonts w:asciiTheme="majorHAnsi" w:hAnsiTheme="majorHAnsi" w:cstheme="majorHAnsi"/>
         </w:rPr>
       </w:pPr>
+      <w:r>
+        <w:rPr>
+          <w:rFonts w:asciiTheme="majorHAnsi" w:hAnsiTheme="majorHAnsi" w:cstheme="majorHAnsi"/>
+        </w:rPr>
+        <w:br w:type="page"/>
+      </w:r>
     </w:p>
-    <w:p/>
+    <w:p>
+      <w:pPr>
+        <w:pStyle w:val="Heading1"/>
+        <w:spacing w:before="0" w:after="0" w:line="480" w:lineRule="auto"/>
+        <w:rPr>
+          <w:rFonts w:asciiTheme="majorHAnsi" w:hAnsiTheme="majorHAnsi" w:cstheme="majorHAnsi"/>
+          <w:color w:val="FFFFFF" w:themeColor="background1"/>
+          <w:sz w:val="60"/>
+          <w:szCs w:val="60"/>
+        </w:rPr>
+      </w:pPr>
+      <w:bookmarkStart w:id="34" w:name="_Toc534613744"/>
+      <w:r>
+        <w:rPr>
+          <w:rFonts w:asciiTheme="majorHAnsi" w:hAnsiTheme="majorHAnsi" w:cstheme="majorHAnsi"/>
+          <w:color w:val="FFFFFF" w:themeColor="background1"/>
+          <w:sz w:val="60"/>
+          <w:szCs w:val="60"/>
+        </w:rPr>
+        <w:lastRenderedPageBreak/>
+        <w:t>REVIEW 03</w:t>
+      </w:r>
+      <w:r>
+        <w:rPr>
+          <w:rFonts w:asciiTheme="majorHAnsi" w:hAnsiTheme="majorHAnsi" w:cstheme="majorHAnsi"/>
+          <w:noProof/>
+          <w:color w:val="FFFFFF" w:themeColor="background1"/>
+        </w:rPr>
+        <mc:AlternateContent>
+          <mc:Choice Requires="wps">
+            <w:drawing>
+              <wp:anchor distT="0" distB="0" distL="114300" distR="114300" simplePos="0" relativeHeight="251697152" behindDoc="0" locked="0" layoutInCell="1" allowOverlap="1" wp14:anchorId="68F14119" wp14:editId="0A5B5A57">
+                <wp:simplePos x="0" y="0"/>
+                <wp:positionH relativeFrom="margin">
+                  <wp:align>left</wp:align>
+                </wp:positionH>
+                <wp:positionV relativeFrom="margin">
+                  <wp:align>center</wp:align>
+                </wp:positionV>
+                <wp:extent cx="1828800" cy="1828800"/>
+                <wp:effectExtent l="0" t="0" r="0" b="0"/>
+                <wp:wrapSquare wrapText="bothSides"/>
+                <wp:docPr id="10" name="Text Box 10"/>
+                <wp:cNvGraphicFramePr/>
+                <a:graphic xmlns:a="http://schemas.openxmlformats.org/drawingml/2006/main">
+                  <a:graphicData uri="http://schemas.microsoft.com/office/word/2010/wordprocessingShape">
+                    <wps:wsp>
+                      <wps:cNvSpPr txBox="1"/>
+                      <wps:spPr>
+                        <a:xfrm>
+                          <a:off x="0" y="0"/>
+                          <a:ext cx="1828800" cy="1828800"/>
+                        </a:xfrm>
+                        <a:prstGeom prst="rect">
+                          <a:avLst/>
+                        </a:prstGeom>
+                        <a:noFill/>
+                        <a:ln>
+                          <a:noFill/>
+                          <a:headEnd type="none" w="med" len="med"/>
+                          <a:tailEnd type="none" w="med" len="med"/>
+                        </a:ln>
+                      </wps:spPr>
+                      <wps:style>
+                        <a:lnRef idx="2">
+                          <a:schemeClr val="dk1"/>
+                        </a:lnRef>
+                        <a:fillRef idx="1">
+                          <a:schemeClr val="lt1"/>
+                        </a:fillRef>
+                        <a:effectRef idx="0">
+                          <a:schemeClr val="dk1"/>
+                        </a:effectRef>
+                        <a:fontRef idx="minor">
+                          <a:schemeClr val="dk1"/>
+                        </a:fontRef>
+                      </wps:style>
+                      <wps:txbx>
+                        <w:txbxContent>
+                          <w:p>
+                            <w:pPr>
+                              <w:jc w:val="center"/>
+                              <w:rPr>
+                                <w:rFonts w:asciiTheme="majorHAnsi" w:hAnsiTheme="majorHAnsi" w:cstheme="majorHAnsi"/>
+                                <w:color w:val="000000" w:themeColor="text1"/>
+                                <w:sz w:val="124"/>
+                                <w:szCs w:val="72"/>
+                                <w14:shadow w14:blurRad="60007" w14:dist="310007" w14:dir="7680000" w14:sx="100000" w14:sy="30000" w14:kx="1300200" w14:ky="0" w14:algn="ctr">
+                                  <w14:srgbClr w14:val="000000">
+                                    <w14:alpha w14:val="68000"/>
+                                  </w14:srgbClr>
+                                </w14:shadow>
+                                <w14:textOutline w14:w="0" w14:cap="flat" w14:cmpd="sng" w14:algn="ctr">
+                                  <w14:noFill/>
+                                  <w14:prstDash w14:val="solid"/>
+                                  <w14:round/>
+                                </w14:textOutline>
+                                <w14:textFill>
+                                  <w14:gradFill>
+                                    <w14:gsLst>
+                                      <w14:gs w14:pos="0">
+                                        <w14:schemeClr w14:val="accent5">
+                                          <w14:lumMod w14:val="50000"/>
+                                        </w14:schemeClr>
+                                      </w14:gs>
+                                      <w14:gs w14:pos="50000">
+                                        <w14:schemeClr w14:val="accent5"/>
+                                      </w14:gs>
+                                      <w14:gs w14:pos="100000">
+                                        <w14:schemeClr w14:val="accent5">
+                                          <w14:lumMod w14:val="60000"/>
+                                          <w14:lumOff w14:val="40000"/>
+                                        </w14:schemeClr>
+                                      </w14:gs>
+                                    </w14:gsLst>
+                                    <w14:lin w14:ang="5400000" w14:scaled="0"/>
+                                  </w14:gradFill>
+                                </w14:textFill>
+                              </w:rPr>
+                            </w:pPr>
+                            <w:r>
+                              <w:rPr>
+                                <w:rFonts w:asciiTheme="majorHAnsi" w:hAnsiTheme="majorHAnsi" w:cstheme="majorHAnsi"/>
+                                <w:color w:val="000000" w:themeColor="text1"/>
+                                <w:sz w:val="124"/>
+                                <w:szCs w:val="72"/>
+                                <w14:shadow w14:blurRad="60007" w14:dist="310007" w14:dir="7680000" w14:sx="100000" w14:sy="30000" w14:kx="1300200" w14:ky="0" w14:algn="ctr">
+                                  <w14:srgbClr w14:val="000000">
+                                    <w14:alpha w14:val="68000"/>
+                                  </w14:srgbClr>
+                                </w14:shadow>
+                                <w14:textOutline w14:w="0" w14:cap="flat" w14:cmpd="sng" w14:algn="ctr">
+                                  <w14:noFill/>
+                                  <w14:prstDash w14:val="solid"/>
+                                  <w14:round/>
+                                </w14:textOutline>
+                                <w14:textFill>
+                                  <w14:gradFill>
+                                    <w14:gsLst>
+                                      <w14:gs w14:pos="0">
+                                        <w14:schemeClr w14:val="accent5">
+                                          <w14:lumMod w14:val="50000"/>
+                                        </w14:schemeClr>
+                                      </w14:gs>
+                                      <w14:gs w14:pos="50000">
+                                        <w14:schemeClr w14:val="accent5"/>
+                                      </w14:gs>
+                                      <w14:gs w14:pos="100000">
+                                        <w14:schemeClr w14:val="accent5">
+                                          <w14:lumMod w14:val="60000"/>
+                                          <w14:lumOff w14:val="40000"/>
+                                        </w14:schemeClr>
+                                      </w14:gs>
+                                    </w14:gsLst>
+                                    <w14:lin w14:ang="5400000" w14:scaled="0"/>
+                                  </w14:gradFill>
+                                </w14:textFill>
+                              </w:rPr>
+                              <w:t>REVIEW 03</w:t>
+                            </w:r>
+                          </w:p>
+                        </w:txbxContent>
+                      </wps:txbx>
+                      <wps:bodyPr rot="0" spcFirstLastPara="0" vertOverflow="overflow" horzOverflow="overflow" vert="horz" wrap="none" lIns="91440" tIns="45720" rIns="91440" bIns="45720" numCol="1" spcCol="0" rtlCol="0" fromWordArt="0" anchor="t" anchorCtr="0" forceAA="0" compatLnSpc="1">
+                        <a:prstTxWarp prst="textNoShape">
+                          <a:avLst/>
+                        </a:prstTxWarp>
+                        <a:spAutoFit/>
+                      </wps:bodyPr>
+                    </wps:wsp>
+                  </a:graphicData>
+                </a:graphic>
+              </wp:anchor>
+            </w:drawing>
+          </mc:Choice>
+          <mc:Fallback>
+            <w:pict>
+              <v:shape w14:anchorId="68F14119" id="Text Box 10" o:spid="_x0000_s1028" type="#_x0000_t202" style="position:absolute;margin-left:0;margin-top:0;width:2in;height:2in;z-index:251697152;visibility:visible;mso-wrap-style:none;mso-wrap-distance-left:9pt;mso-wrap-distance-top:0;mso-wrap-distance-right:9pt;mso-wrap-distance-bottom:0;mso-position-horizontal:left;mso-position-horizontal-relative:margin;mso-position-vertical:center;mso-position-vertical-relative:margin;v-text-anchor:top" o:gfxdata="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" filled="f" stroked="f" strokeweight="2pt">
+                <v:textbox style="mso-fit-shape-to-text:t">
+                  <w:txbxContent>
+                    <w:p>
+                      <w:pPr>
+                        <w:jc w:val="center"/>
+                        <w:rPr>
+                          <w:rFonts w:asciiTheme="majorHAnsi" w:hAnsiTheme="majorHAnsi" w:cstheme="majorHAnsi"/>
+                          <w:color w:val="000000" w:themeColor="text1"/>
+                          <w:sz w:val="124"/>
+                          <w:szCs w:val="72"/>
+                          <w14:shadow w14:blurRad="60007" w14:dist="310007" w14:dir="7680000" w14:sx="100000" w14:sy="30000" w14:kx="1300200" w14:ky="0" w14:algn="ctr">
+                            <w14:srgbClr w14:val="000000">
+                              <w14:alpha w14:val="68000"/>
+                            </w14:srgbClr>
+                          </w14:shadow>
+                          <w14:textOutline w14:w="0" w14:cap="flat" w14:cmpd="sng" w14:algn="ctr">
+                            <w14:noFill/>
+                            <w14:prstDash w14:val="solid"/>
+                            <w14:round/>
+                          </w14:textOutline>
+                          <w14:textFill>
+                            <w14:gradFill>
+                              <w14:gsLst>
+                                <w14:gs w14:pos="0">
+                                  <w14:schemeClr w14:val="accent5">
+                                    <w14:lumMod w14:val="50000"/>
+                                  </w14:schemeClr>
+                                </w14:gs>
+                                <w14:gs w14:pos="50000">
+                                  <w14:schemeClr w14:val="accent5"/>
+                                </w14:gs>
+                                <w14:gs w14:pos="100000">
+                                  <w14:schemeClr w14:val="accent5">
+                                    <w14:lumMod w14:val="60000"/>
+                                    <w14:lumOff w14:val="40000"/>
+                                  </w14:schemeClr>
+                                </w14:gs>
+                              </w14:gsLst>
+                              <w14:lin w14:ang="5400000" w14:scaled="0"/>
+                            </w14:gradFill>
+                          </w14:textFill>
+                        </w:rPr>
+                      </w:pPr>
+                      <w:r>
+                        <w:rPr>
+                          <w:rFonts w:asciiTheme="majorHAnsi" w:hAnsiTheme="majorHAnsi" w:cstheme="majorHAnsi"/>
+                          <w:color w:val="000000" w:themeColor="text1"/>
+                          <w:sz w:val="124"/>
+                          <w:szCs w:val="72"/>
+                          <w14:shadow w14:blurRad="60007" w14:dist="310007" w14:dir="7680000" w14:sx="100000" w14:sy="30000" w14:kx="1300200" w14:ky="0" w14:algn="ctr">
+                            <w14:srgbClr w14:val="000000">
+                              <w14:alpha w14:val="68000"/>
+                            </w14:srgbClr>
+                          </w14:shadow>
+                          <w14:textOutline w14:w="0" w14:cap="flat" w14:cmpd="sng" w14:algn="ctr">
+                            <w14:noFill/>
+                            <w14:prstDash w14:val="solid"/>
+                            <w14:round/>
+                          </w14:textOutline>
+                          <w14:textFill>
+                            <w14:gradFill>
+                              <w14:gsLst>
+                                <w14:gs w14:pos="0">
+                                  <w14:schemeClr w14:val="accent5">
+                                    <w14:lumMod w14:val="50000"/>
+                                  </w14:schemeClr>
+                                </w14:gs>
+                                <w14:gs w14:pos="50000">
+                                  <w14:schemeClr w14:val="accent5"/>
+                                </w14:gs>
+                                <w14:gs w14:pos="100000">
+                                  <w14:schemeClr w14:val="accent5">
+                                    <w14:lumMod w14:val="60000"/>
+                                    <w14:lumOff w14:val="40000"/>
+                                  </w14:schemeClr>
+                                </w14:gs>
+                              </w14:gsLst>
+                              <w14:lin w14:ang="5400000" w14:scaled="0"/>
+                            </w14:gradFill>
+                          </w14:textFill>
+                        </w:rPr>
+                        <w:t>REVIEW 03</w:t>
+                      </w:r>
+                    </w:p>
+                  </w:txbxContent>
+                </v:textbox>
+                <w10:wrap type="square" anchorx="margin" anchory="margin"/>
+              </v:shape>
+            </w:pict>
+          </mc:Fallback>
+        </mc:AlternateContent>
+      </w:r>
+      <w:bookmarkEnd w:id="34"/>
+    </w:p>
     <w:sectPr>
-      <w:headerReference w:type="default" r:id="rId32"/>
-      <w:footerReference w:type="default" r:id="rId33"/>
+      <w:headerReference w:type="default" r:id="rId43"/>
+      <w:footerReference w:type="default" r:id="rId44"/>
       <w:pgSz w:w="11906" w:h="16838"/>
       <w:pgMar w:top="851" w:right="850" w:bottom="850" w:left="850" w:header="709" w:footer="951" w:gutter="0"/>
       <w:pgBorders w:offsetFrom="page">
@@ -12777,7 +13388,7 @@
       <mc:AlternateContent>
         <mc:Choice Requires="wps">
           <w:drawing>
-            <wp:anchor distT="0" distB="0" distL="114300" distR="114300" simplePos="0" relativeHeight="251680768" behindDoc="0" locked="0" layoutInCell="1" allowOverlap="1">
+            <wp:anchor distT="0" distB="0" distL="114300" distR="114300" simplePos="0" relativeHeight="251659264" behindDoc="0" locked="0" layoutInCell="1" allowOverlap="1">
               <wp:simplePos x="0" y="0"/>
               <wp:positionH relativeFrom="column">
                 <wp:posOffset>5312410</wp:posOffset>
@@ -12835,7 +13446,7 @@
                               <w:bCs/>
                               <w:noProof/>
                             </w:rPr>
-                            <w:t>12</w:t>
+                            <w:t>21</w:t>
                           </w:r>
                           <w:r>
                             <w:rPr>
@@ -12872,7 +13483,7 @@
               <v:stroke joinstyle="miter"/>
               <v:path gradientshapeok="t" o:connecttype="rect"/>
             </v:shapetype>
-            <v:shape id="Text Box 7" o:spid="_x0000_s1028" type="#_x0000_t202" style="position:absolute;left:0;text-align:left;margin-left:418.3pt;margin-top:7.05pt;width:90pt;height:31.2pt;z-index:251680768;visibility:visible;mso-wrap-style:square;mso-width-percent:0;mso-height-percent:0;mso-wrap-distance-left:9pt;mso-wrap-distance-top:0;mso-wrap-distance-right:9pt;mso-wrap-distance-bottom:0;mso-position-horizontal:absolute;mso-position-horizontal-relative:text;mso-position-vertical:absolute;mso-position-vertical-relative:text;mso-width-percent:0;mso-height-percent:0;mso-width-relative:margin;mso-height-relative:margin;v-text-anchor:top" o:gfxdata="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" filled="f" stroked="f" strokeweight=".5pt">
+            <v:shape id="Text Box 7" o:spid="_x0000_s1029" type="#_x0000_t202" style="position:absolute;left:0;text-align:left;margin-left:418.3pt;margin-top:7.05pt;width:90pt;height:31.2pt;z-index:251659264;visibility:visible;mso-wrap-style:square;mso-width-percent:0;mso-height-percent:0;mso-wrap-distance-left:9pt;mso-wrap-distance-top:0;mso-wrap-distance-right:9pt;mso-wrap-distance-bottom:0;mso-position-horizontal:absolute;mso-position-horizontal-relative:text;mso-position-vertical:absolute;mso-position-vertical-relative:text;mso-width-percent:0;mso-height-percent:0;mso-width-relative:margin;mso-height-relative:margin;v-text-anchor:top" o:gfxdata="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" filled="f" stroked="f" strokeweight=".5pt">
               <v:textbox>
                 <w:txbxContent>
                   <w:p>
@@ -12901,7 +13512,7 @@
                         <w:bCs/>
                         <w:noProof/>
                       </w:rPr>
-                      <w:t>12</w:t>
+                      <w:t>21</w:t>
                     </w:r>
                     <w:r>
                       <w:rPr>
@@ -12926,7 +13537,7 @@
       <mc:AlternateContent>
         <mc:Choice Requires="wps">
           <w:drawing>
-            <wp:anchor distT="0" distB="0" distL="114300" distR="114300" simplePos="0" relativeHeight="251657216" behindDoc="0" locked="0" layoutInCell="1" allowOverlap="1">
+            <wp:anchor distT="0" distB="0" distL="114300" distR="114300" simplePos="0" relativeHeight="251656192" behindDoc="0" locked="0" layoutInCell="1" allowOverlap="1">
               <wp:simplePos x="0" y="0"/>
               <wp:positionH relativeFrom="column">
                 <wp:posOffset>1270</wp:posOffset>
@@ -13080,7 +13691,7 @@
         </mc:Choice>
         <mc:Fallback>
           <w:pict>
-            <v:shape id="Text Box 157" o:spid="_x0000_s1029" type="#_x0000_t202" style="position:absolute;left:0;text-align:left;margin-left:.1pt;margin-top:7.05pt;width:231pt;height:19.8pt;z-index:251657216;visibility:visible;mso-wrap-style:square;mso-height-percent:0;mso-wrap-distance-left:9pt;mso-wrap-distance-top:0;mso-wrap-distance-right:9pt;mso-wrap-distance-bottom:0;mso-position-horizontal:absolute;mso-position-horizontal-relative:text;mso-position-vertical:absolute;mso-position-vertical-relative:text;mso-height-percent:0;mso-height-relative:margin;v-text-anchor:top" o:gfxdata="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" filled="f" stroked="f" strokeweight=".5pt">
+            <v:shape id="Text Box 157" o:spid="_x0000_s1030" type="#_x0000_t202" style="position:absolute;left:0;text-align:left;margin-left:.1pt;margin-top:7.05pt;width:231pt;height:19.8pt;z-index:251656192;visibility:visible;mso-wrap-style:square;mso-height-percent:0;mso-wrap-distance-left:9pt;mso-wrap-distance-top:0;mso-wrap-distance-right:9pt;mso-wrap-distance-bottom:0;mso-position-horizontal:absolute;mso-position-horizontal-relative:text;mso-position-vertical:absolute;mso-position-vertical-relative:text;mso-height-percent:0;mso-height-relative:margin;v-text-anchor:top" o:gfxdata="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" filled="f" stroked="f" strokeweight=".5pt">
               <v:textbox inset="0,,0">
                 <w:txbxContent>
                   <w:p>
@@ -13612,6 +14223,119 @@
     </w:lvl>
   </w:abstractNum>
   <w:abstractNum w:abstractNumId="3" w15:restartNumberingAfterBreak="0">
+    <w:nsid w:val="0F072A11"/>
+    <w:multiLevelType w:val="multilevel"/>
+    <w:tmpl w:val="2034F596"/>
+    <w:lvl w:ilvl="0">
+      <w:start w:val="1"/>
+      <w:numFmt w:val="upperRoman"/>
+      <w:lvlText w:val="%1)"/>
+      <w:lvlJc w:val="left"/>
+      <w:pPr>
+        <w:ind w:left="360" w:hanging="360"/>
+      </w:pPr>
+      <w:rPr>
+        <w:rFonts w:hint="default"/>
+      </w:rPr>
+    </w:lvl>
+    <w:lvl w:ilvl="1">
+      <w:start w:val="1"/>
+      <w:numFmt w:val="decimal"/>
+      <w:lvlText w:val="%2)"/>
+      <w:lvlJc w:val="left"/>
+      <w:pPr>
+        <w:ind w:left="720" w:hanging="360"/>
+      </w:pPr>
+      <w:rPr>
+        <w:rFonts w:hint="default"/>
+      </w:rPr>
+    </w:lvl>
+    <w:lvl w:ilvl="2">
+      <w:start w:val="1"/>
+      <w:numFmt w:val="decimal"/>
+      <w:lvlText w:val="%3.%2)"/>
+      <w:lvlJc w:val="left"/>
+      <w:pPr>
+        <w:ind w:left="1077" w:hanging="357"/>
+      </w:pPr>
+      <w:rPr>
+        <w:rFonts w:hint="default"/>
+      </w:rPr>
+    </w:lvl>
+    <w:lvl w:ilvl="3">
+      <w:start w:val="1"/>
+      <w:numFmt w:val="none"/>
+      <w:lvlText w:val=""/>
+      <w:lvlJc w:val="left"/>
+      <w:pPr>
+        <w:ind w:left="1440" w:hanging="360"/>
+      </w:pPr>
+      <w:rPr>
+        <w:rFonts w:hint="default"/>
+      </w:rPr>
+    </w:lvl>
+    <w:lvl w:ilvl="4">
+      <w:start w:val="1"/>
+      <w:numFmt w:val="lowerLetter"/>
+      <w:lvlText w:val="(%5)"/>
+      <w:lvlJc w:val="left"/>
+      <w:pPr>
+        <w:ind w:left="1800" w:hanging="360"/>
+      </w:pPr>
+      <w:rPr>
+        <w:rFonts w:hint="default"/>
+      </w:rPr>
+    </w:lvl>
+    <w:lvl w:ilvl="5">
+      <w:start w:val="1"/>
+      <w:numFmt w:val="lowerRoman"/>
+      <w:lvlText w:val="(%6)"/>
+      <w:lvlJc w:val="left"/>
+      <w:pPr>
+        <w:ind w:left="2160" w:hanging="360"/>
+      </w:pPr>
+      <w:rPr>
+        <w:rFonts w:hint="default"/>
+      </w:rPr>
+    </w:lvl>
+    <w:lvl w:ilvl="6">
+      <w:start w:val="1"/>
+      <w:numFmt w:val="decimal"/>
+      <w:lvlText w:val="%7."/>
+      <w:lvlJc w:val="left"/>
+      <w:pPr>
+        <w:ind w:left="2520" w:hanging="360"/>
+      </w:pPr>
+      <w:rPr>
+        <w:rFonts w:hint="default"/>
+      </w:rPr>
+    </w:lvl>
+    <w:lvl w:ilvl="7">
+      <w:start w:val="1"/>
+      <w:numFmt w:val="lowerLetter"/>
+      <w:lvlText w:val="%8."/>
+      <w:lvlJc w:val="left"/>
+      <w:pPr>
+        <w:ind w:left="2880" w:hanging="360"/>
+      </w:pPr>
+      <w:rPr>
+        <w:rFonts w:hint="default"/>
+      </w:rPr>
+    </w:lvl>
+    <w:lvl w:ilvl="8">
+      <w:start w:val="1"/>
+      <w:numFmt w:val="lowerRoman"/>
+      <w:lvlText w:val="%9."/>
+      <w:lvlJc w:val="left"/>
+      <w:pPr>
+        <w:ind w:left="3240" w:hanging="360"/>
+      </w:pPr>
+      <w:rPr>
+        <w:rFonts w:hint="default"/>
+      </w:rPr>
+    </w:lvl>
+  </w:abstractNum>
+  <w:abstractNum w:abstractNumId="4" w15:restartNumberingAfterBreak="0">
     <w:nsid w:val="15D3710E"/>
     <w:multiLevelType w:val="multilevel"/>
     <w:tmpl w:val="2CD0A2B2"/>
@@ -13724,7 +14448,7 @@
       </w:rPr>
     </w:lvl>
   </w:abstractNum>
-  <w:abstractNum w:abstractNumId="4" w15:restartNumberingAfterBreak="0">
+  <w:abstractNum w:abstractNumId="5" w15:restartNumberingAfterBreak="0">
     <w:nsid w:val="18856CA9"/>
     <w:multiLevelType w:val="hybridMultilevel"/>
     <w:tmpl w:val="26E81B76"/>
@@ -13837,7 +14561,7 @@
       </w:rPr>
     </w:lvl>
   </w:abstractNum>
-  <w:abstractNum w:abstractNumId="5" w15:restartNumberingAfterBreak="0">
+  <w:abstractNum w:abstractNumId="6" w15:restartNumberingAfterBreak="0">
     <w:nsid w:val="1C2B426E"/>
     <w:multiLevelType w:val="multilevel"/>
     <w:tmpl w:val="2034F596"/>
@@ -13950,7 +14674,7 @@
       </w:rPr>
     </w:lvl>
   </w:abstractNum>
-  <w:abstractNum w:abstractNumId="6" w15:restartNumberingAfterBreak="0">
+  <w:abstractNum w:abstractNumId="7" w15:restartNumberingAfterBreak="0">
     <w:nsid w:val="1FE66A49"/>
     <w:multiLevelType w:val="hybridMultilevel"/>
     <w:tmpl w:val="70305D00"/>
@@ -14063,7 +14787,7 @@
       </w:rPr>
     </w:lvl>
   </w:abstractNum>
-  <w:abstractNum w:abstractNumId="7" w15:restartNumberingAfterBreak="0">
+  <w:abstractNum w:abstractNumId="8" w15:restartNumberingAfterBreak="0">
     <w:nsid w:val="204A6791"/>
     <w:multiLevelType w:val="hybridMultilevel"/>
     <w:tmpl w:val="C20C009E"/>
@@ -14176,7 +14900,7 @@
       </w:rPr>
     </w:lvl>
   </w:abstractNum>
-  <w:abstractNum w:abstractNumId="8" w15:restartNumberingAfterBreak="0">
+  <w:abstractNum w:abstractNumId="9" w15:restartNumberingAfterBreak="0">
     <w:nsid w:val="21015838"/>
     <w:multiLevelType w:val="hybridMultilevel"/>
     <w:tmpl w:val="D1A8AC10"/>
@@ -14289,7 +15013,7 @@
       </w:rPr>
     </w:lvl>
   </w:abstractNum>
-  <w:abstractNum w:abstractNumId="9" w15:restartNumberingAfterBreak="0">
+  <w:abstractNum w:abstractNumId="10" w15:restartNumberingAfterBreak="0">
     <w:nsid w:val="21D816CC"/>
     <w:multiLevelType w:val="hybridMultilevel"/>
     <w:tmpl w:val="8EFE3790"/>
@@ -14402,7 +15126,7 @@
       </w:rPr>
     </w:lvl>
   </w:abstractNum>
-  <w:abstractNum w:abstractNumId="10" w15:restartNumberingAfterBreak="0">
+  <w:abstractNum w:abstractNumId="11" w15:restartNumberingAfterBreak="0">
     <w:nsid w:val="2F767ED7"/>
     <w:multiLevelType w:val="hybridMultilevel"/>
     <w:tmpl w:val="36248100"/>
@@ -14515,7 +15239,7 @@
       </w:rPr>
     </w:lvl>
   </w:abstractNum>
-  <w:abstractNum w:abstractNumId="11" w15:restartNumberingAfterBreak="0">
+  <w:abstractNum w:abstractNumId="12" w15:restartNumberingAfterBreak="0">
     <w:nsid w:val="36646346"/>
     <w:multiLevelType w:val="multilevel"/>
     <w:tmpl w:val="2CD0A2B2"/>
@@ -14628,7 +15352,7 @@
       </w:rPr>
     </w:lvl>
   </w:abstractNum>
-  <w:abstractNum w:abstractNumId="12" w15:restartNumberingAfterBreak="0">
+  <w:abstractNum w:abstractNumId="13" w15:restartNumberingAfterBreak="0">
     <w:nsid w:val="389746C6"/>
     <w:multiLevelType w:val="hybridMultilevel"/>
     <w:tmpl w:val="DF507E0A"/>
@@ -14752,7 +15476,120 @@
       </w:rPr>
     </w:lvl>
   </w:abstractNum>
-  <w:abstractNum w:abstractNumId="13" w15:restartNumberingAfterBreak="0">
+  <w:abstractNum w:abstractNumId="14" w15:restartNumberingAfterBreak="0">
+    <w:nsid w:val="3B01572A"/>
+    <w:multiLevelType w:val="multilevel"/>
+    <w:tmpl w:val="2CD0A2B2"/>
+    <w:lvl w:ilvl="0">
+      <w:start w:val="1"/>
+      <w:numFmt w:val="upperRoman"/>
+      <w:lvlText w:val="%1."/>
+      <w:lvlJc w:val="left"/>
+      <w:pPr>
+        <w:ind w:left="360" w:hanging="360"/>
+      </w:pPr>
+      <w:rPr>
+        <w:rFonts w:hint="default"/>
+      </w:rPr>
+    </w:lvl>
+    <w:lvl w:ilvl="1">
+      <w:start w:val="1"/>
+      <w:numFmt w:val="decimal"/>
+      <w:lvlText w:val="%2."/>
+      <w:lvlJc w:val="left"/>
+      <w:pPr>
+        <w:ind w:left="720" w:hanging="360"/>
+      </w:pPr>
+      <w:rPr>
+        <w:rFonts w:hint="default"/>
+      </w:rPr>
+    </w:lvl>
+    <w:lvl w:ilvl="2">
+      <w:start w:val="1"/>
+      <w:numFmt w:val="decimal"/>
+      <w:lvlText w:val="%2.%3"/>
+      <w:lvlJc w:val="left"/>
+      <w:pPr>
+        <w:ind w:left="1080" w:hanging="360"/>
+      </w:pPr>
+      <w:rPr>
+        <w:rFonts w:hint="default"/>
+      </w:rPr>
+    </w:lvl>
+    <w:lvl w:ilvl="3">
+      <w:start w:val="1"/>
+      <w:numFmt w:val="lowerLetter"/>
+      <w:lvlText w:val="%4."/>
+      <w:lvlJc w:val="left"/>
+      <w:pPr>
+        <w:ind w:left="1440" w:hanging="360"/>
+      </w:pPr>
+      <w:rPr>
+        <w:rFonts w:hint="default"/>
+      </w:rPr>
+    </w:lvl>
+    <w:lvl w:ilvl="4">
+      <w:start w:val="1"/>
+      <w:numFmt w:val="lowerLetter"/>
+      <w:lvlText w:val="(%5)"/>
+      <w:lvlJc w:val="left"/>
+      <w:pPr>
+        <w:ind w:left="1800" w:hanging="360"/>
+      </w:pPr>
+      <w:rPr>
+        <w:rFonts w:hint="default"/>
+      </w:rPr>
+    </w:lvl>
+    <w:lvl w:ilvl="5">
+      <w:start w:val="1"/>
+      <w:numFmt w:val="lowerRoman"/>
+      <w:lvlText w:val="(%6)"/>
+      <w:lvlJc w:val="left"/>
+      <w:pPr>
+        <w:ind w:left="2160" w:hanging="360"/>
+      </w:pPr>
+      <w:rPr>
+        <w:rFonts w:hint="default"/>
+      </w:rPr>
+    </w:lvl>
+    <w:lvl w:ilvl="6">
+      <w:start w:val="1"/>
+      <w:numFmt w:val="decimal"/>
+      <w:lvlText w:val="%7."/>
+      <w:lvlJc w:val="left"/>
+      <w:pPr>
+        <w:ind w:left="2520" w:hanging="360"/>
+      </w:pPr>
+      <w:rPr>
+        <w:rFonts w:hint="default"/>
+      </w:rPr>
+    </w:lvl>
+    <w:lvl w:ilvl="7">
+      <w:start w:val="1"/>
+      <w:numFmt w:val="lowerLetter"/>
+      <w:lvlText w:val="%8."/>
+      <w:lvlJc w:val="left"/>
+      <w:pPr>
+        <w:ind w:left="2880" w:hanging="360"/>
+      </w:pPr>
+      <w:rPr>
+        <w:rFonts w:hint="default"/>
+      </w:rPr>
+    </w:lvl>
+    <w:lvl w:ilvl="8">
+      <w:start w:val="1"/>
+      <w:numFmt w:val="lowerRoman"/>
+      <w:lvlText w:val="%9."/>
+      <w:lvlJc w:val="left"/>
+      <w:pPr>
+        <w:ind w:left="3240" w:hanging="360"/>
+      </w:pPr>
+      <w:rPr>
+        <w:rFonts w:hint="default"/>
+      </w:rPr>
+    </w:lvl>
+  </w:abstractNum>
+  <w:abstractNum w:abstractNumId="15" w15:restartNumberingAfterBreak="0">
     <w:nsid w:val="4D464177"/>
     <w:multiLevelType w:val="hybridMultilevel"/>
     <w:tmpl w:val="49B2920A"/>
@@ -14865,7 +15702,7 @@
       </w:rPr>
     </w:lvl>
   </w:abstractNum>
-  <w:abstractNum w:abstractNumId="14" w15:restartNumberingAfterBreak="0">
+  <w:abstractNum w:abstractNumId="16" w15:restartNumberingAfterBreak="0">
     <w:nsid w:val="5378679B"/>
     <w:multiLevelType w:val="hybridMultilevel"/>
     <w:tmpl w:val="F2A66C70"/>
@@ -14978,7 +15815,7 @@
       </w:rPr>
     </w:lvl>
   </w:abstractNum>
-  <w:abstractNum w:abstractNumId="15" w15:restartNumberingAfterBreak="0">
+  <w:abstractNum w:abstractNumId="17" w15:restartNumberingAfterBreak="0">
     <w:nsid w:val="543B354B"/>
     <w:multiLevelType w:val="hybridMultilevel"/>
     <w:tmpl w:val="76F05B96"/>
@@ -15091,7 +15928,120 @@
       </w:rPr>
     </w:lvl>
   </w:abstractNum>
-  <w:abstractNum w:abstractNumId="16" w15:restartNumberingAfterBreak="0">
+  <w:abstractNum w:abstractNumId="18" w15:restartNumberingAfterBreak="0">
+    <w:nsid w:val="5DD04D03"/>
+    <w:multiLevelType w:val="multilevel"/>
+    <w:tmpl w:val="2CD0A2B2"/>
+    <w:lvl w:ilvl="0">
+      <w:start w:val="1"/>
+      <w:numFmt w:val="upperRoman"/>
+      <w:lvlText w:val="%1."/>
+      <w:lvlJc w:val="left"/>
+      <w:pPr>
+        <w:ind w:left="360" w:hanging="360"/>
+      </w:pPr>
+      <w:rPr>
+        <w:rFonts w:hint="default"/>
+      </w:rPr>
+    </w:lvl>
+    <w:lvl w:ilvl="1">
+      <w:start w:val="1"/>
+      <w:numFmt w:val="decimal"/>
+      <w:lvlText w:val="%2."/>
+      <w:lvlJc w:val="left"/>
+      <w:pPr>
+        <w:ind w:left="720" w:hanging="360"/>
+      </w:pPr>
+      <w:rPr>
+        <w:rFonts w:hint="default"/>
+      </w:rPr>
+    </w:lvl>
+    <w:lvl w:ilvl="2">
+      <w:start w:val="1"/>
+      <w:numFmt w:val="decimal"/>
+      <w:lvlText w:val="%2.%3"/>
+      <w:lvlJc w:val="left"/>
+      <w:pPr>
+        <w:ind w:left="1080" w:hanging="360"/>
+      </w:pPr>
+      <w:rPr>
+        <w:rFonts w:hint="default"/>
+      </w:rPr>
+    </w:lvl>
+    <w:lvl w:ilvl="3">
+      <w:start w:val="1"/>
+      <w:numFmt w:val="lowerLetter"/>
+      <w:lvlText w:val="%4."/>
+      <w:lvlJc w:val="left"/>
+      <w:pPr>
+        <w:ind w:left="1440" w:hanging="360"/>
+      </w:pPr>
+      <w:rPr>
+        <w:rFonts w:hint="default"/>
+      </w:rPr>
+    </w:lvl>
+    <w:lvl w:ilvl="4">
+      <w:start w:val="1"/>
+      <w:numFmt w:val="lowerLetter"/>
+      <w:lvlText w:val="(%5)"/>
+      <w:lvlJc w:val="left"/>
+      <w:pPr>
+        <w:ind w:left="1800" w:hanging="360"/>
+      </w:pPr>
+      <w:rPr>
+        <w:rFonts w:hint="default"/>
+      </w:rPr>
+    </w:lvl>
+    <w:lvl w:ilvl="5">
+      <w:start w:val="1"/>
+      <w:numFmt w:val="lowerRoman"/>
+      <w:lvlText w:val="(%6)"/>
+      <w:lvlJc w:val="left"/>
+      <w:pPr>
+        <w:ind w:left="2160" w:hanging="360"/>
+      </w:pPr>
+      <w:rPr>
+        <w:rFonts w:hint="default"/>
+      </w:rPr>
+    </w:lvl>
+    <w:lvl w:ilvl="6">
+      <w:start w:val="1"/>
+      <w:numFmt w:val="decimal"/>
+      <w:lvlText w:val="%7."/>
+      <w:lvlJc w:val="left"/>
+      <w:pPr>
+        <w:ind w:left="2520" w:hanging="360"/>
+      </w:pPr>
+      <w:rPr>
+        <w:rFonts w:hint="default"/>
+      </w:rPr>
+    </w:lvl>
+    <w:lvl w:ilvl="7">
+      <w:start w:val="1"/>
+      <w:numFmt w:val="lowerLetter"/>
+      <w:lvlText w:val="%8."/>
+      <w:lvlJc w:val="left"/>
+      <w:pPr>
+        <w:ind w:left="2880" w:hanging="360"/>
+      </w:pPr>
+      <w:rPr>
+        <w:rFonts w:hint="default"/>
+      </w:rPr>
+    </w:lvl>
+    <w:lvl w:ilvl="8">
+      <w:start w:val="1"/>
+      <w:numFmt w:val="lowerRoman"/>
+      <w:lvlText w:val="%9."/>
+      <w:lvlJc w:val="left"/>
+      <w:pPr>
+        <w:ind w:left="3240" w:hanging="360"/>
+      </w:pPr>
+      <w:rPr>
+        <w:rFonts w:hint="default"/>
+      </w:rPr>
+    </w:lvl>
+  </w:abstractNum>
+  <w:abstractNum w:abstractNumId="19" w15:restartNumberingAfterBreak="0">
     <w:nsid w:val="5E9A7930"/>
     <w:multiLevelType w:val="multilevel"/>
     <w:tmpl w:val="2CD0A2B2"/>
@@ -15177,7 +16127,7 @@
       </w:pPr>
     </w:lvl>
   </w:abstractNum>
-  <w:abstractNum w:abstractNumId="17" w15:restartNumberingAfterBreak="0">
+  <w:abstractNum w:abstractNumId="20" w15:restartNumberingAfterBreak="0">
     <w:nsid w:val="5FF5012C"/>
     <w:multiLevelType w:val="multilevel"/>
     <w:tmpl w:val="2CD0A2B2"/>
@@ -15290,7 +16240,7 @@
       </w:rPr>
     </w:lvl>
   </w:abstractNum>
-  <w:abstractNum w:abstractNumId="18" w15:restartNumberingAfterBreak="0">
+  <w:abstractNum w:abstractNumId="21" w15:restartNumberingAfterBreak="0">
     <w:nsid w:val="646E1BEC"/>
     <w:multiLevelType w:val="hybridMultilevel"/>
     <w:tmpl w:val="C3529AE2"/>
@@ -15403,7 +16353,7 @@
       </w:rPr>
     </w:lvl>
   </w:abstractNum>
-  <w:abstractNum w:abstractNumId="19" w15:restartNumberingAfterBreak="0">
+  <w:abstractNum w:abstractNumId="22" w15:restartNumberingAfterBreak="0">
     <w:nsid w:val="648B02A0"/>
     <w:multiLevelType w:val="hybridMultilevel"/>
     <w:tmpl w:val="E938A3A6"/>
@@ -15516,7 +16466,7 @@
       </w:rPr>
     </w:lvl>
   </w:abstractNum>
-  <w:abstractNum w:abstractNumId="20" w15:restartNumberingAfterBreak="0">
+  <w:abstractNum w:abstractNumId="23" w15:restartNumberingAfterBreak="0">
     <w:nsid w:val="65A3674C"/>
     <w:multiLevelType w:val="hybridMultilevel"/>
     <w:tmpl w:val="1E089638"/>
@@ -15629,7 +16579,7 @@
       </w:rPr>
     </w:lvl>
   </w:abstractNum>
-  <w:abstractNum w:abstractNumId="21" w15:restartNumberingAfterBreak="0">
+  <w:abstractNum w:abstractNumId="24" w15:restartNumberingAfterBreak="0">
     <w:nsid w:val="66A356F6"/>
     <w:multiLevelType w:val="multilevel"/>
     <w:tmpl w:val="2CD0A2B2"/>
@@ -15742,7 +16692,7 @@
       </w:rPr>
     </w:lvl>
   </w:abstractNum>
-  <w:abstractNum w:abstractNumId="22" w15:restartNumberingAfterBreak="0">
+  <w:abstractNum w:abstractNumId="25" w15:restartNumberingAfterBreak="0">
     <w:nsid w:val="78FD5DF9"/>
     <w:multiLevelType w:val="hybridMultilevel"/>
     <w:tmpl w:val="EB769F26"/>
@@ -15855,7 +16805,7 @@
       </w:rPr>
     </w:lvl>
   </w:abstractNum>
-  <w:abstractNum w:abstractNumId="23" w15:restartNumberingAfterBreak="0">
+  <w:abstractNum w:abstractNumId="26" w15:restartNumberingAfterBreak="0">
     <w:nsid w:val="79156E03"/>
     <w:multiLevelType w:val="hybridMultilevel"/>
     <w:tmpl w:val="666A7692"/>
@@ -15968,7 +16918,7 @@
       </w:rPr>
     </w:lvl>
   </w:abstractNum>
-  <w:abstractNum w:abstractNumId="24" w15:restartNumberingAfterBreak="0">
+  <w:abstractNum w:abstractNumId="27" w15:restartNumberingAfterBreak="0">
     <w:nsid w:val="7C8707F4"/>
     <w:multiLevelType w:val="multilevel"/>
     <w:tmpl w:val="2CD0A2B2"/>
@@ -16082,76 +17032,76 @@
     </w:lvl>
   </w:abstractNum>
   <w:num w:numId="1">
+    <w:abstractNumId w:val="6"/>
+  </w:num>
+  <w:num w:numId="2">
+    <w:abstractNumId w:val="25"/>
+  </w:num>
+  <w:num w:numId="3">
+    <w:abstractNumId w:val="13"/>
+  </w:num>
+  <w:num w:numId="4">
     <w:abstractNumId w:val="5"/>
   </w:num>
-  <w:num w:numId="2">
+  <w:num w:numId="5">
+    <w:abstractNumId w:val="23"/>
+  </w:num>
+  <w:num w:numId="6">
+    <w:abstractNumId w:val="15"/>
+  </w:num>
+  <w:num w:numId="7">
+    <w:abstractNumId w:val="8"/>
+  </w:num>
+  <w:num w:numId="8">
+    <w:abstractNumId w:val="9"/>
+  </w:num>
+  <w:num w:numId="9">
+    <w:abstractNumId w:val="17"/>
+  </w:num>
+  <w:num w:numId="10">
     <w:abstractNumId w:val="22"/>
   </w:num>
-  <w:num w:numId="3">
-    <w:abstractNumId w:val="12"/>
-  </w:num>
-  <w:num w:numId="4">
-    <w:abstractNumId w:val="4"/>
-  </w:num>
-  <w:num w:numId="5">
-    <w:abstractNumId w:val="20"/>
-  </w:num>
-  <w:num w:numId="6">
-    <w:abstractNumId w:val="13"/>
-  </w:num>
-  <w:num w:numId="7">
+  <w:num w:numId="11">
     <w:abstractNumId w:val="7"/>
   </w:num>
-  <w:num w:numId="8">
-    <w:abstractNumId w:val="8"/>
-  </w:num>
-  <w:num w:numId="9">
-    <w:abstractNumId w:val="15"/>
-  </w:num>
-  <w:num w:numId="10">
-    <w:abstractNumId w:val="19"/>
-  </w:num>
-  <w:num w:numId="11">
-    <w:abstractNumId w:val="6"/>
-  </w:num>
   <w:num w:numId="12">
-    <w:abstractNumId w:val="23"/>
+    <w:abstractNumId w:val="26"/>
   </w:num>
   <w:num w:numId="13">
-    <w:abstractNumId w:val="18"/>
+    <w:abstractNumId w:val="21"/>
   </w:num>
   <w:num w:numId="14">
     <w:abstractNumId w:val="2"/>
   </w:num>
   <w:num w:numId="15">
-    <w:abstractNumId w:val="24"/>
+    <w:abstractNumId w:val="27"/>
   </w:num>
   <w:num w:numId="16">
-    <w:abstractNumId w:val="11"/>
+    <w:abstractNumId w:val="12"/>
   </w:num>
   <w:num w:numId="17">
     <w:abstractNumId w:val="1"/>
   </w:num>
   <w:num w:numId="18">
-    <w:abstractNumId w:val="21"/>
+    <w:abstractNumId w:val="24"/>
   </w:num>
   <w:num w:numId="19">
-    <w:abstractNumId w:val="17"/>
+    <w:abstractNumId w:val="20"/>
   </w:num>
   <w:num w:numId="20">
     <w:abstractNumId w:val="0"/>
   </w:num>
   <w:num w:numId="21">
-    <w:abstractNumId w:val="14"/>
+    <w:abstractNumId w:val="16"/>
   </w:num>
   <w:num w:numId="22">
+    <w:abstractNumId w:val="11"/>
+  </w:num>
+  <w:num w:numId="23">
     <w:abstractNumId w:val="10"/>
   </w:num>
-  <w:num w:numId="23">
-    <w:abstractNumId w:val="9"/>
-  </w:num>
   <w:num w:numId="24">
-    <w:abstractNumId w:val="11"/>
+    <w:abstractNumId w:val="12"/>
     <w:lvlOverride w:ilvl="0">
       <w:startOverride w:val="1"/>
     </w:lvlOverride>
@@ -16181,7 +17131,7 @@
     </w:lvlOverride>
   </w:num>
   <w:num w:numId="25">
-    <w:abstractNumId w:val="16"/>
+    <w:abstractNumId w:val="19"/>
     <w:lvlOverride w:ilvl="0">
       <w:startOverride w:val="1"/>
     </w:lvlOverride>
@@ -16211,7 +17161,16 @@
     </w:lvlOverride>
   </w:num>
   <w:num w:numId="26">
+    <w:abstractNumId w:val="4"/>
+  </w:num>
+  <w:num w:numId="27">
     <w:abstractNumId w:val="3"/>
+  </w:num>
+  <w:num w:numId="28">
+    <w:abstractNumId w:val="18"/>
+  </w:num>
+  <w:num w:numId="29">
+    <w:abstractNumId w:val="14"/>
   </w:num>
 </w:numbering>
 </file>
@@ -16236,7 +17195,7 @@
   <w:latentStyles w:defLockedState="0" w:defUIPriority="99" w:defSemiHidden="0" w:defUnhideWhenUsed="0" w:defQFormat="0" w:count="371">
     <w:lsdException w:name="Normal" w:uiPriority="0" w:qFormat="1"/>
     <w:lsdException w:name="heading 1" w:uiPriority="9" w:qFormat="1"/>
-    <w:lsdException w:name="heading 2" w:semiHidden="1" w:uiPriority="9" w:unhideWhenUsed="1" w:qFormat="1"/>
+    <w:lsdException w:name="heading 2" w:semiHidden="1" w:uiPriority="0" w:unhideWhenUsed="1" w:qFormat="1"/>
     <w:lsdException w:name="heading 3" w:semiHidden="1" w:uiPriority="0" w:unhideWhenUsed="1" w:qFormat="1"/>
     <w:lsdException w:name="heading 4" w:semiHidden="1" w:uiPriority="9" w:unhideWhenUsed="1" w:qFormat="1"/>
     <w:lsdException w:name="heading 5" w:semiHidden="1" w:uiPriority="9" w:unhideWhenUsed="1" w:qFormat="1"/>
@@ -17126,6 +18085,14 @@
       <w:szCs w:val="20"/>
     </w:rPr>
   </w:style>
+  <w:style w:type="character" w:styleId="LineNumber">
+    <w:name w:val="line number"/>
+    <w:basedOn w:val="DefaultParagraphFont"/>
+    <w:uiPriority w:val="99"/>
+    <w:semiHidden/>
+    <w:unhideWhenUsed/>
+    <w:rsid w:val="00683BEA"/>
+  </w:style>
 </w:styles>
 </file>
 
@@ -17454,7 +18421,7 @@
 </file>
 
 <file path=customXml/itemProps1.xml><?xml version="1.0" encoding="utf-8"?>
-<ds:datastoreItem xmlns:ds="http://schemas.openxmlformats.org/officeDocument/2006/customXml" ds:itemID="{48AAE2DD-EADA-4B30-A3E6-025806A3B4E8}">
+<ds:datastoreItem xmlns:ds="http://schemas.openxmlformats.org/officeDocument/2006/customXml" ds:itemID="{0BD2804F-087D-47BB-82FB-65324A4A1338}">
   <ds:schemaRefs>
     <ds:schemaRef ds:uri="http://schemas.openxmlformats.org/officeDocument/2006/bibliography"/>
   </ds:schemaRefs>

</xml_diff>